<commit_message>
elaborato: abstract e inizio arch sw
</commit_message>
<xml_diff>
--- a/elaborato/Elaborato Bartolini.docx
+++ b/elaborato/Elaborato Bartolini.docx
@@ -1,40 +1,89 @@
 
 <file path=word/document.xml><?xml version="1.0" encoding="utf-8"?>
-<w:document xmlns:r="http://schemas.openxmlformats.org/officeDocument/2006/relationships" xmlns:wp="http://schemas.openxmlformats.org/drawingml/2006/wordprocessingDrawing" xmlns:w="http://schemas.openxmlformats.org/wordprocessingml/2006/main" xmlns:w10="urn:schemas-microsoft-com:office:word" xmlns:w14="http://schemas.microsoft.com/office/word/2010/wordml" xmlns:wps="http://schemas.microsoft.com/office/word/2010/wordprocessingShape" xmlns:wpg="http://schemas.microsoft.com/office/word/2010/wordprocessingGroup" xmlns:mc="http://schemas.openxmlformats.org/markup-compatibility/2006" xmlns:v="urn:schemas-microsoft-com:vml" xmlns:o="urn:schemas-microsoft-com:office:office" xmlns:m="http://schemas.openxmlformats.org/officeDocument/2006/math" mc:Ignorable="w14">
+<w:document xmlns:ve="http://schemas.openxmlformats.org/markup-compatibility/2006" xmlns:o="urn:schemas-microsoft-com:office:office" xmlns:r="http://schemas.openxmlformats.org/officeDocument/2006/relationships" xmlns:m="http://schemas.openxmlformats.org/officeDocument/2006/math" xmlns:v="urn:schemas-microsoft-com:vml" xmlns:wp="http://schemas.openxmlformats.org/drawingml/2006/wordprocessingDrawing" xmlns:w10="urn:schemas-microsoft-com:office:word" xmlns:w="http://schemas.openxmlformats.org/wordprocessingml/2006/main" xmlns:wne="http://schemas.microsoft.com/office/word/2006/wordml">
   <w:body>
     <w:p>
       <w:pPr>
-        <w:pStyle w:val="Titolo"/>
-        <w:bidi w:val="0"/>
-      </w:pPr>
-      <w:r>
-        <w:drawing xmlns:a="http://schemas.openxmlformats.org/drawingml/2006/main">
-          <wp:anchor distT="152400" distB="152400" distL="152400" distR="152400" simplePos="0" relativeHeight="251659264" behindDoc="0" locked="0" layoutInCell="1" allowOverlap="1">
-            <wp:simplePos x="0" y="0"/>
-            <wp:positionH relativeFrom="margin">
-              <wp:posOffset>1155028</wp:posOffset>
-            </wp:positionH>
-            <wp:positionV relativeFrom="line">
-              <wp:posOffset>577186</wp:posOffset>
-            </wp:positionV>
-            <wp:extent cx="3810000" cy="1676400"/>
-            <wp:effectExtent l="0" t="0" r="0" b="0"/>
-            <wp:wrapTopAndBottom distT="152400" distB="152400"/>
-            <wp:docPr id="1073741825" name="officeArt object"/>
-            <wp:cNvGraphicFramePr/>
+        <w:pStyle w:val="Corpo"/>
+        <w:jc w:val="center"/>
+        <w:rPr>
+          <w:rFonts w:asciiTheme="majorHAnsi" w:hAnsiTheme="majorHAnsi" w:cstheme="majorHAnsi"/>
+          <w:b/>
+          <w:sz w:val="40"/>
+          <w:szCs w:val="40"/>
+        </w:rPr>
+      </w:pPr>
+      <w:proofErr w:type="spellStart"/>
+      <w:r>
+        <w:rPr>
+          <w:rFonts w:asciiTheme="majorHAnsi" w:hAnsiTheme="majorHAnsi" w:cstheme="majorHAnsi"/>
+          <w:b/>
+          <w:sz w:val="40"/>
+          <w:szCs w:val="40"/>
+        </w:rPr>
+        <w:t>A.T.M.I</w:t>
+      </w:r>
+      <w:proofErr w:type="spellEnd"/>
+    </w:p>
+    <w:p>
+      <w:pPr>
+        <w:pStyle w:val="Corpo"/>
+        <w:jc w:val="center"/>
+        <w:rPr>
+          <w:rFonts w:asciiTheme="majorHAnsi" w:hAnsiTheme="majorHAnsi" w:cstheme="majorHAnsi"/>
+          <w:i/>
+          <w:sz w:val="40"/>
+          <w:szCs w:val="40"/>
+        </w:rPr>
+      </w:pPr>
+      <w:r>
+        <w:rPr>
+          <w:rFonts w:asciiTheme="majorHAnsi" w:hAnsiTheme="majorHAnsi" w:cstheme="majorHAnsi"/>
+          <w:i/>
+          <w:sz w:val="40"/>
+          <w:szCs w:val="40"/>
+        </w:rPr>
+        <w:t>“Autostrade Toscana Manutenzione Infrastrutture”</w:t>
+      </w:r>
+    </w:p>
+    <w:p>
+      <w:pPr>
+        <w:pStyle w:val="Corpo"/>
+        <w:jc w:val="center"/>
+        <w:rPr>
+          <w:rFonts w:asciiTheme="majorHAnsi" w:hAnsiTheme="majorHAnsi" w:cstheme="majorHAnsi"/>
+          <w:i/>
+          <w:sz w:val="40"/>
+          <w:szCs w:val="40"/>
+        </w:rPr>
+      </w:pPr>
+    </w:p>
+    <w:p>
+      <w:pPr>
+        <w:pStyle w:val="Corpo"/>
+        <w:jc w:val="center"/>
+      </w:pPr>
+      <w:r>
+        <w:rPr>
+          <w:noProof/>
+        </w:rPr>
+        <w:drawing>
+          <wp:inline distT="0" distB="0" distL="0" distR="0">
+            <wp:extent cx="4028163" cy="1772391"/>
+            <wp:effectExtent l="19050" t="0" r="0" b="0"/>
+            <wp:docPr id="2" name="Immagine 1" descr="banner_it_gobetti_volta.jpeg"/>
+            <wp:cNvGraphicFramePr>
+              <a:graphicFrameLocks xmlns:a="http://schemas.openxmlformats.org/drawingml/2006/main" noChangeAspect="1"/>
+            </wp:cNvGraphicFramePr>
             <a:graphic xmlns:a="http://schemas.openxmlformats.org/drawingml/2006/main">
               <a:graphicData uri="http://schemas.openxmlformats.org/drawingml/2006/picture">
                 <pic:pic xmlns:pic="http://schemas.openxmlformats.org/drawingml/2006/picture">
                   <pic:nvPicPr>
-                    <pic:cNvPr id="1073741825" name="banner_it_gobetti_volta.jpeg"/>
-                    <pic:cNvPicPr>
-                      <a:picLocks noChangeAspect="1"/>
-                    </pic:cNvPicPr>
+                    <pic:cNvPr id="0" name="banner_it_gobetti_volta.jpeg"/>
+                    <pic:cNvPicPr/>
                   </pic:nvPicPr>
                   <pic:blipFill>
-                    <a:blip r:embed="rId4">
-                      <a:extLst/>
-                    </a:blip>
+                    <a:blip r:embed="rId7" cstate="print"/>
                     <a:stretch>
                       <a:fillRect/>
                     </a:stretch>
@@ -42,71 +91,54 @@
                   <pic:spPr>
                     <a:xfrm>
                       <a:off x="0" y="0"/>
-                      <a:ext cx="3810000" cy="1676400"/>
+                      <a:ext cx="4034391" cy="1775131"/>
                     </a:xfrm>
                     <a:prstGeom prst="rect">
                       <a:avLst/>
                     </a:prstGeom>
-                    <a:ln w="25400" cap="flat">
-                      <a:solidFill>
-                        <a:srgbClr val="F3F7F5"/>
-                      </a:solidFill>
-                      <a:prstDash val="solid"/>
-                      <a:miter lim="400000"/>
-                    </a:ln>
-                    <a:effectLst>
-                      <a:outerShdw sx="100000" sy="100000" kx="0" ky="0" algn="b" rotWithShape="0" blurRad="228600" dist="52500" dir="3600000">
-                        <a:srgbClr val="000000">
-                          <a:alpha val="78256"/>
-                        </a:srgbClr>
-                      </a:outerShdw>
-                    </a:effectLst>
                   </pic:spPr>
                 </pic:pic>
               </a:graphicData>
             </a:graphic>
-          </wp:anchor>
+          </wp:inline>
         </w:drawing>
       </w:r>
     </w:p>
     <w:p>
       <w:pPr>
         <w:pStyle w:val="Titolo"/>
-        <w:bidi w:val="0"/>
-      </w:pPr>
-    </w:p>
-    <w:p>
-      <w:pPr>
-        <w:pStyle w:val="Corpo"/>
-        <w:bidi w:val="0"/>
+        <w:rPr>
+          <w:rFonts w:eastAsia="Arial Unicode MS" w:cs="Arial Unicode MS"/>
+        </w:rPr>
       </w:pPr>
     </w:p>
     <w:p>
       <w:pPr>
         <w:pStyle w:val="Titolo"/>
-        <w:bidi w:val="0"/>
-      </w:pPr>
-      <w:r>
         <w:rPr>
-          <w:rFonts w:cs="Arial Unicode MS" w:eastAsia="Arial Unicode MS"/>
-          <w:rtl w:val="0"/>
-          <w:lang w:val="it-IT"/>
+          <w:rFonts w:eastAsia="Arial Unicode MS" w:cs="Arial Unicode MS"/>
+        </w:rPr>
+      </w:pPr>
+    </w:p>
+    <w:p>
+      <w:pPr>
+        <w:pStyle w:val="Titolo"/>
+      </w:pPr>
+      <w:r>
+        <w:rPr>
+          <w:rFonts w:eastAsia="Arial Unicode MS" w:cs="Arial Unicode MS"/>
         </w:rPr>
         <w:t>Istituto Statale d</w:t>
       </w:r>
       <w:r>
         <w:rPr>
-          <w:rFonts w:cs="Arial Unicode MS" w:eastAsia="Arial Unicode MS" w:hint="default"/>
-          <w:rtl w:val="0"/>
-          <w:lang w:val="it-IT"/>
+          <w:rFonts w:eastAsia="Arial Unicode MS" w:cs="Arial Unicode MS"/>
         </w:rPr>
         <w:t>’</w:t>
       </w:r>
       <w:r>
         <w:rPr>
-          <w:rFonts w:cs="Arial Unicode MS" w:eastAsia="Arial Unicode MS"/>
-          <w:rtl w:val="0"/>
-          <w:lang w:val="it-IT"/>
+          <w:rFonts w:eastAsia="Arial Unicode MS" w:cs="Arial Unicode MS"/>
         </w:rPr>
         <w:t>Istruzione Superiore</w:t>
       </w:r>
@@ -114,13 +146,10 @@
     <w:p>
       <w:pPr>
         <w:pStyle w:val="Titolo"/>
-        <w:bidi w:val="0"/>
       </w:pPr>
       <w:r>
         <w:rPr>
-          <w:rFonts w:cs="Arial Unicode MS" w:eastAsia="Arial Unicode MS"/>
-          <w:rtl w:val="0"/>
-          <w:lang w:val="it-IT"/>
+          <w:rFonts w:eastAsia="Arial Unicode MS" w:cs="Arial Unicode MS"/>
         </w:rPr>
         <w:t>Gobetti Volta</w:t>
       </w:r>
@@ -128,60 +157,74 @@
     <w:p>
       <w:pPr>
         <w:pStyle w:val="Sottotitolo"/>
-        <w:bidi w:val="0"/>
-      </w:pPr>
-      <w:r>
+      </w:pPr>
+      <w:r>
+        <w:t xml:space="preserve">Bagno a </w:t>
+      </w:r>
+      <w:proofErr w:type="spellStart"/>
+      <w:r>
+        <w:t>Ripoli</w:t>
+      </w:r>
+      <w:proofErr w:type="spellEnd"/>
+      <w:r>
+        <w:t>, Firenze</w:t>
+      </w:r>
+    </w:p>
+    <w:p>
+      <w:pPr>
+        <w:pStyle w:val="Corpo"/>
+      </w:pPr>
+    </w:p>
+    <w:p>
+      <w:pPr>
+        <w:pStyle w:val="Corpo"/>
         <w:rPr>
-          <w:rtl w:val="0"/>
+          <w:u w:val="single"/>
         </w:rPr>
-        <w:t>Bagno a Ripoli, Firenze</w:t>
-      </w:r>
+      </w:pPr>
     </w:p>
     <w:p>
       <w:pPr>
         <w:pStyle w:val="Corpo"/>
-        <w:bidi w:val="0"/>
       </w:pPr>
     </w:p>
     <w:p>
       <w:pPr>
         <w:pStyle w:val="Corpo"/>
-        <w:bidi w:val="0"/>
       </w:pPr>
     </w:p>
     <w:p>
       <w:pPr>
         <w:pStyle w:val="Corpo"/>
-        <w:bidi w:val="0"/>
       </w:pPr>
     </w:p>
     <w:p>
       <w:pPr>
         <w:pStyle w:val="Corpo"/>
-        <w:bidi w:val="0"/>
-      </w:pPr>
-    </w:p>
-    <w:p>
-      <w:pPr>
-        <w:pStyle w:val="Corpo"/>
-        <w:bidi w:val="0"/>
       </w:pPr>
     </w:p>
     <w:tbl>
       <w:tblPr>
+        <w:tblStyle w:val="TableNormal"/>
         <w:tblW w:w="9630" w:type="dxa"/>
         <w:jc w:val="center"/>
         <w:tblInd w:w="108" w:type="dxa"/>
         <w:tblBorders>
-          <w:top w:val="single" w:color="000000" w:sz="2" w:space="0" w:shadow="0" w:frame="0"/>
-          <w:left w:val="single" w:color="000000" w:sz="2" w:space="0" w:shadow="0" w:frame="0"/>
-          <w:bottom w:val="single" w:color="000000" w:sz="2" w:space="0" w:shadow="0" w:frame="0"/>
-          <w:right w:val="single" w:color="000000" w:sz="2" w:space="0" w:shadow="0" w:frame="0"/>
-          <w:insideH w:val="single" w:color="000000" w:sz="2" w:space="0" w:shadow="0" w:frame="0"/>
-          <w:insideV w:val="single" w:color="000000" w:sz="2" w:space="0" w:shadow="0" w:frame="0"/>
+          <w:top w:val="single" w:sz="2" w:space="0" w:color="000000"/>
+          <w:left w:val="single" w:sz="2" w:space="0" w:color="000000"/>
+          <w:bottom w:val="single" w:sz="2" w:space="0" w:color="000000"/>
+          <w:right w:val="single" w:sz="2" w:space="0" w:color="000000"/>
+          <w:insideH w:val="single" w:sz="2" w:space="0" w:color="000000"/>
+          <w:insideV w:val="single" w:sz="2" w:space="0" w:color="000000"/>
         </w:tblBorders>
-        <w:shd w:val="clear" w:color="auto" w:fill="auto"/>
         <w:tblLayout w:type="fixed"/>
+        <w:tblCellMar>
+          <w:top w:w="0" w:type="dxa"/>
+          <w:left w:w="0" w:type="dxa"/>
+          <w:bottom w:w="0" w:type="dxa"/>
+          <w:right w:w="0" w:type="dxa"/>
+        </w:tblCellMar>
+        <w:tblLook w:val="04A0"/>
       </w:tblPr>
       <w:tblGrid>
         <w:gridCol w:w="5565"/>
@@ -189,14 +232,20 @@
       </w:tblGrid>
       <w:tr>
         <w:tblPrEx>
-          <w:shd w:val="clear" w:color="auto" w:fill="auto"/>
+          <w:tblCellMar>
+            <w:top w:w="0" w:type="dxa"/>
+            <w:left w:w="0" w:type="dxa"/>
+            <w:bottom w:w="0" w:type="dxa"/>
+            <w:right w:w="0" w:type="dxa"/>
+          </w:tblCellMar>
         </w:tblPrEx>
         <w:trPr>
-          <w:trHeight w:val="308" w:hRule="atLeast"/>
+          <w:trHeight w:val="308"/>
+          <w:jc w:val="center"/>
         </w:trPr>
         <w:tc>
           <w:tcPr>
-            <w:tcW w:type="dxa" w:w="5565"/>
+            <w:tcW w:w="5565" w:type="dxa"/>
             <w:tcBorders>
               <w:top w:val="nil"/>
               <w:left w:val="nil"/>
@@ -205,22 +254,19 @@
             </w:tcBorders>
             <w:shd w:val="clear" w:color="auto" w:fill="auto"/>
             <w:tcMar>
-              <w:top w:type="dxa" w:w="80"/>
-              <w:left w:type="dxa" w:w="80"/>
-              <w:bottom w:type="dxa" w:w="80"/>
-              <w:right w:type="dxa" w:w="80"/>
+              <w:top w:w="80" w:type="dxa"/>
+              <w:left w:w="80" w:type="dxa"/>
+              <w:bottom w:w="80" w:type="dxa"/>
+              <w:right w:w="80" w:type="dxa"/>
             </w:tcMar>
-            <w:vAlign w:val="top"/>
           </w:tcPr>
           <w:p>
             <w:pPr>
-              <w:pStyle w:val="Stile tabella 2"/>
-              <w:bidi w:val="0"/>
+              <w:pStyle w:val="Stiletabella2"/>
             </w:pPr>
             <w:r>
               <w:rPr>
-                <w:rFonts w:ascii="Times New Roman" w:cs="Arial Unicode MS" w:hAnsi="Times New Roman" w:eastAsia="Arial Unicode MS"/>
-                <w:rtl w:val="0"/>
+                <w:rFonts w:eastAsia="Arial Unicode MS" w:cs="Arial Unicode MS"/>
               </w:rPr>
               <w:t>Docente Referente:</w:t>
             </w:r>
@@ -228,7 +274,7 @@
         </w:tc>
         <w:tc>
           <w:tcPr>
-            <w:tcW w:type="dxa" w:w="4065"/>
+            <w:tcW w:w="4065" w:type="dxa"/>
             <w:tcBorders>
               <w:top w:val="nil"/>
               <w:left w:val="nil"/>
@@ -237,23 +283,18 @@
             </w:tcBorders>
             <w:shd w:val="clear" w:color="auto" w:fill="auto"/>
             <w:tcMar>
-              <w:top w:type="dxa" w:w="80"/>
-              <w:left w:type="dxa" w:w="80"/>
-              <w:bottom w:type="dxa" w:w="80"/>
-              <w:right w:type="dxa" w:w="80"/>
+              <w:top w:w="80" w:type="dxa"/>
+              <w:left w:w="80" w:type="dxa"/>
+              <w:bottom w:w="80" w:type="dxa"/>
+              <w:right w:w="80" w:type="dxa"/>
             </w:tcMar>
-            <w:vAlign w:val="top"/>
           </w:tcPr>
           <w:p>
             <w:pPr>
-              <w:pStyle w:val="Stile tabella 2"/>
+              <w:pStyle w:val="Stiletabella2"/>
               <w:jc w:val="right"/>
             </w:pPr>
             <w:r>
-              <w:rPr>
-                <w:rFonts w:ascii="Times New Roman" w:hAnsi="Times New Roman"/>
-                <w:rtl w:val="0"/>
-              </w:rPr>
               <w:t>Lorenzo Bartolini</w:t>
             </w:r>
           </w:p>
@@ -261,14 +302,20 @@
       </w:tr>
       <w:tr>
         <w:tblPrEx>
-          <w:shd w:val="clear" w:color="auto" w:fill="auto"/>
+          <w:tblCellMar>
+            <w:top w:w="0" w:type="dxa"/>
+            <w:left w:w="0" w:type="dxa"/>
+            <w:bottom w:w="0" w:type="dxa"/>
+            <w:right w:w="0" w:type="dxa"/>
+          </w:tblCellMar>
         </w:tblPrEx>
         <w:trPr>
-          <w:trHeight w:val="308" w:hRule="atLeast"/>
+          <w:trHeight w:val="308"/>
+          <w:jc w:val="center"/>
         </w:trPr>
         <w:tc>
           <w:tcPr>
-            <w:tcW w:type="dxa" w:w="5565"/>
+            <w:tcW w:w="5565" w:type="dxa"/>
             <w:tcBorders>
               <w:top w:val="nil"/>
               <w:left w:val="nil"/>
@@ -277,31 +324,37 @@
             </w:tcBorders>
             <w:shd w:val="clear" w:color="auto" w:fill="auto"/>
             <w:tcMar>
-              <w:top w:type="dxa" w:w="80"/>
-              <w:left w:type="dxa" w:w="80"/>
-              <w:bottom w:type="dxa" w:w="80"/>
-              <w:right w:type="dxa" w:w="80"/>
+              <w:top w:w="80" w:type="dxa"/>
+              <w:left w:w="80" w:type="dxa"/>
+              <w:bottom w:w="80" w:type="dxa"/>
+              <w:right w:w="80" w:type="dxa"/>
             </w:tcMar>
-            <w:vAlign w:val="top"/>
           </w:tcPr>
           <w:p>
             <w:pPr>
-              <w:pStyle w:val="Stile tabella 2"/>
+              <w:pStyle w:val="Stiletabella2"/>
             </w:pPr>
             <w:r>
               <w:rPr>
-                <w:rFonts w:ascii="Times New Roman" w:hAnsi="Times New Roman"/>
-                <w:i w:val="1"/>
-                <w:iCs w:val="1"/>
-                <w:rtl w:val="0"/>
+                <w:i/>
+                <w:iCs/>
               </w:rPr>
-              <w:t>Ing. Giuseppe Scaranello</w:t>
+              <w:t xml:space="preserve">Ing. Giuseppe </w:t>
             </w:r>
+            <w:proofErr w:type="spellStart"/>
+            <w:r>
+              <w:rPr>
+                <w:i/>
+                <w:iCs/>
+              </w:rPr>
+              <w:t>Scaranello</w:t>
+            </w:r>
+            <w:proofErr w:type="spellEnd"/>
           </w:p>
         </w:tc>
         <w:tc>
           <w:tcPr>
-            <w:tcW w:type="dxa" w:w="4065"/>
+            <w:tcW w:w="4065" w:type="dxa"/>
             <w:tcBorders>
               <w:top w:val="nil"/>
               <w:left w:val="nil"/>
@@ -310,23 +363,18 @@
             </w:tcBorders>
             <w:shd w:val="clear" w:color="auto" w:fill="auto"/>
             <w:tcMar>
-              <w:top w:type="dxa" w:w="80"/>
-              <w:left w:type="dxa" w:w="80"/>
-              <w:bottom w:type="dxa" w:w="80"/>
-              <w:right w:type="dxa" w:w="80"/>
+              <w:top w:w="80" w:type="dxa"/>
+              <w:left w:w="80" w:type="dxa"/>
+              <w:bottom w:w="80" w:type="dxa"/>
+              <w:right w:w="80" w:type="dxa"/>
             </w:tcMar>
-            <w:vAlign w:val="top"/>
           </w:tcPr>
           <w:p>
             <w:pPr>
-              <w:pStyle w:val="Stile tabella 2"/>
+              <w:pStyle w:val="Stiletabella2"/>
               <w:jc w:val="right"/>
             </w:pPr>
             <w:r>
-              <w:rPr>
-                <w:rFonts w:ascii="Times New Roman" w:hAnsi="Times New Roman"/>
-                <w:rtl w:val="0"/>
-              </w:rPr>
               <w:t>Classe 5B IT</w:t>
             </w:r>
           </w:p>
@@ -335,39 +383,22 @@
     </w:tbl>
     <w:p>
       <w:pPr>
-        <w:pStyle w:val="Sottotitolo"/>
-        <w:bidi w:val="0"/>
-      </w:pPr>
-    </w:p>
-    <w:p>
-      <w:pPr>
-        <w:pStyle w:val="Corpo.0"/>
-        <w:bidi w:val="0"/>
-      </w:pPr>
-    </w:p>
-    <w:p>
-      <w:pPr>
-        <w:pStyle w:val="Corpo.0"/>
-        <w:bidi w:val="0"/>
-      </w:pPr>
-    </w:p>
-    <w:p>
-      <w:pPr>
-        <w:pStyle w:val="Corpo.0"/>
-        <w:bidi w:val="0"/>
+        <w:pStyle w:val="Corpo0"/>
+      </w:pPr>
+    </w:p>
+    <w:p>
+      <w:pPr>
+        <w:pStyle w:val="Corpo0"/>
       </w:pPr>
     </w:p>
     <w:p>
       <w:pPr>
         <w:pStyle w:val="Intestazione"/>
-        <w:bidi w:val="0"/>
-      </w:pPr>
-      <w:bookmarkStart w:name="_Toc" w:id="0"/>
+      </w:pPr>
+      <w:bookmarkStart w:id="0" w:name="_Toc"/>
       <w:r>
         <w:rPr>
-          <w:rFonts w:cs="Arial Unicode MS" w:eastAsia="Arial Unicode MS"/>
-          <w:rtl w:val="0"/>
-          <w:lang w:val="it-IT"/>
+          <w:rFonts w:eastAsia="Arial Unicode MS" w:cs="Arial Unicode MS"/>
         </w:rPr>
         <w:t>Indice</w:t>
       </w:r>
@@ -376,131 +407,85 @@
     <w:p>
       <w:pPr>
         <w:pStyle w:val="Corpo"/>
-        <w:bidi w:val="0"/>
-      </w:pPr>
-      <w:r>
-        <w:rPr/>
-        <w:fldChar w:fldCharType="begin" w:fldLock="0"/>
+      </w:pPr>
+      <w:r>
+        <w:fldChar w:fldCharType="begin"/>
       </w:r>
       <w:r>
         <w:instrText xml:space="preserve"> TOC \t "Intestazione, 1"</w:instrText>
       </w:r>
       <w:r>
-        <w:rPr/>
-        <w:fldChar w:fldCharType="separate" w:fldLock="0"/>
-      </w:r>
-    </w:p>
-    <w:p>
-      <w:pPr>
-        <w:pStyle w:val="TOC 1"/>
-        <w:bidi w:val="0"/>
+        <w:fldChar w:fldCharType="separate"/>
+      </w:r>
+    </w:p>
+    <w:p>
+      <w:pPr>
+        <w:pStyle w:val="TOC1"/>
+      </w:pPr>
+      <w:r>
+        <w:t>Indice</w:t>
+      </w:r>
+      <w:r>
+        <w:tab/>
+      </w:r>
+      <w:r>
+        <w:fldChar w:fldCharType="begin"/>
+      </w:r>
+      <w:r>
+        <w:instrText xml:space="preserve"> PAGEREF _Toc \h </w:instrText>
+      </w:r>
+      <w:r>
+        <w:fldChar w:fldCharType="separate"/>
+      </w:r>
+      <w:r>
+        <w:t>2</w:t>
+      </w:r>
+      <w:r>
+        <w:fldChar w:fldCharType="end"/>
+      </w:r>
+    </w:p>
+    <w:p>
+      <w:pPr>
+        <w:pStyle w:val="TOC1"/>
+      </w:pPr>
+      <w:r>
         <w:rPr>
-          <w:rFonts w:ascii="Times New Roman" w:cs="Times New Roman" w:hAnsi="Times New Roman" w:eastAsia="Times New Roman"/>
-        </w:rPr>
-      </w:pPr>
-      <w:r>
-        <w:rPr>
-          <w:rFonts w:ascii="Times New Roman" w:hAnsi="Times New Roman"/>
-          <w:rtl w:val="0"/>
-          <w:lang w:val="it-IT"/>
-        </w:rPr>
-        <w:t>Indice</w:t>
-        <w:tab/>
-      </w:r>
-      <w:r>
-        <w:rPr>
-          <w:rFonts w:ascii="Times New Roman" w:cs="Times New Roman" w:hAnsi="Times New Roman" w:eastAsia="Times New Roman"/>
-        </w:rPr>
-        <w:fldChar w:fldCharType="begin" w:fldLock="0"/>
-      </w:r>
-      <w:r>
-        <w:rPr>
-          <w:rFonts w:ascii="Times New Roman" w:cs="Times New Roman" w:hAnsi="Times New Roman" w:eastAsia="Times New Roman"/>
-        </w:rPr>
-        <w:instrText xml:space="preserve"> PAGEREF _Toc \h </w:instrText>
-      </w:r>
-      <w:r>
-        <w:rPr>
-          <w:rFonts w:ascii="Times New Roman" w:cs="Times New Roman" w:hAnsi="Times New Roman" w:eastAsia="Times New Roman"/>
-        </w:rPr>
-        <w:fldChar w:fldCharType="separate" w:fldLock="0"/>
-      </w:r>
-      <w:r>
-        <w:rPr>
-          <w:rFonts w:ascii="Times New Roman" w:hAnsi="Times New Roman"/>
-          <w:rtl w:val="0"/>
-        </w:rPr>
-        <w:t>2</w:t>
-      </w:r>
-      <w:r>
-        <w:rPr>
-          <w:rFonts w:ascii="Times New Roman" w:cs="Times New Roman" w:hAnsi="Times New Roman" w:eastAsia="Times New Roman"/>
-        </w:rPr>
-        <w:fldChar w:fldCharType="end" w:fldLock="0"/>
-      </w:r>
-    </w:p>
-    <w:p>
-      <w:pPr>
-        <w:pStyle w:val="TOC 1"/>
-        <w:bidi w:val="0"/>
-      </w:pPr>
-      <w:r>
-        <w:rPr>
-          <w:rFonts w:ascii="Times New Roman" w:hAnsi="Times New Roman"/>
-          <w:rtl w:val="0"/>
           <w:lang w:val="de-DE"/>
         </w:rPr>
         <w:t>Abstract</w:t>
+      </w:r>
+      <w:r>
+        <w:rPr>
+          <w:lang w:val="de-DE"/>
+        </w:rPr>
         <w:tab/>
       </w:r>
       <w:r>
+        <w:fldChar w:fldCharType="begin"/>
+      </w:r>
+      <w:r>
+        <w:instrText xml:space="preserve"> PAGEREF _Toc1 \h </w:instrText>
+      </w:r>
+      <w:r>
+        <w:fldChar w:fldCharType="separate"/>
+      </w:r>
+      <w:r>
+        <w:t>3</w:t>
+      </w:r>
+      <w:r>
+        <w:fldChar w:fldCharType="end"/>
+      </w:r>
+    </w:p>
+    <w:p>
+      <w:pPr>
+        <w:pStyle w:val="Corpo"/>
+      </w:pPr>
+      <w:r>
+        <w:fldChar w:fldCharType="end"/>
+      </w:r>
+      <w:r>
         <w:rPr>
-          <w:rFonts w:ascii="Times New Roman" w:cs="Times New Roman" w:hAnsi="Times New Roman" w:eastAsia="Times New Roman"/>
-        </w:rPr>
-        <w:fldChar w:fldCharType="begin" w:fldLock="0"/>
-      </w:r>
-      <w:r>
-        <w:rPr>
-          <w:rFonts w:ascii="Times New Roman" w:cs="Times New Roman" w:hAnsi="Times New Roman" w:eastAsia="Times New Roman"/>
-        </w:rPr>
-        <w:instrText xml:space="preserve"> PAGEREF _Toc1 \h </w:instrText>
-      </w:r>
-      <w:r>
-        <w:rPr>
-          <w:rFonts w:ascii="Times New Roman" w:cs="Times New Roman" w:hAnsi="Times New Roman" w:eastAsia="Times New Roman"/>
-        </w:rPr>
-        <w:fldChar w:fldCharType="separate" w:fldLock="0"/>
-      </w:r>
-      <w:r>
-        <w:rPr>
-          <w:rFonts w:ascii="Times New Roman" w:hAnsi="Times New Roman"/>
-          <w:rtl w:val="0"/>
-        </w:rPr>
-        <w:t>3</w:t>
-      </w:r>
-      <w:r>
-        <w:rPr>
-          <w:rFonts w:ascii="Times New Roman" w:cs="Times New Roman" w:hAnsi="Times New Roman" w:eastAsia="Times New Roman"/>
-        </w:rPr>
-        <w:fldChar w:fldCharType="end" w:fldLock="0"/>
-      </w:r>
-    </w:p>
-    <w:p>
-      <w:pPr>
-        <w:pStyle w:val="Corpo"/>
-        <w:bidi w:val="0"/>
-      </w:pPr>
-      <w:r>
-        <w:rPr/>
-        <w:fldChar w:fldCharType="end" w:fldLock="0"/>
-      </w:r>
-      <w:r>
-        <w:rPr>
-          <w:rFonts w:ascii="Arial Unicode MS" w:cs="Arial Unicode MS" w:hAnsi="Arial Unicode MS" w:eastAsia="Arial Unicode MS"/>
-          <w:b w:val="0"/>
-          <w:bCs w:val="0"/>
-          <w:i w:val="0"/>
-          <w:iCs w:val="0"/>
+          <w:rFonts w:ascii="Arial Unicode MS" w:eastAsia="Arial Unicode MS" w:hAnsi="Arial Unicode MS" w:cs="Arial Unicode MS"/>
         </w:rPr>
         <w:br w:type="page"/>
       </w:r>
@@ -508,117 +493,360 @@
     <w:p>
       <w:pPr>
         <w:pStyle w:val="Intestazione"/>
-        <w:bidi w:val="0"/>
-      </w:pPr>
-      <w:bookmarkStart w:name="_Toc1" w:id="1"/>
-      <w:r>
         <w:rPr>
-          <w:rFonts w:cs="Arial Unicode MS" w:eastAsia="Arial Unicode MS"/>
-          <w:rtl w:val="0"/>
-          <w:lang w:val="it-IT"/>
+          <w:rFonts w:eastAsia="Arial Unicode MS" w:cs="Arial Unicode MS"/>
         </w:rPr>
+      </w:pPr>
+      <w:bookmarkStart w:id="1" w:name="_Toc1"/>
+      <w:proofErr w:type="spellStart"/>
+      <w:r>
+        <w:rPr>
+          <w:rFonts w:eastAsia="Arial Unicode MS" w:cs="Arial Unicode MS"/>
+        </w:rPr>
+        <w:lastRenderedPageBreak/>
         <w:t>Abstract</w:t>
       </w:r>
       <w:bookmarkEnd w:id="1"/>
+      <w:proofErr w:type="spellEnd"/>
+    </w:p>
+    <w:p>
+      <w:pPr>
+        <w:pStyle w:val="Corpo0"/>
+        <w:jc w:val="both"/>
+      </w:pPr>
+      <w:r>
+        <w:t>Il progetto tratta la realizzazione di un sistema informativo finalizzato alla gestione di sensori per la manutenzione di ponti e viadotti.</w:t>
+      </w:r>
+    </w:p>
+    <w:p>
+      <w:pPr>
+        <w:pStyle w:val="Corpo0"/>
+        <w:jc w:val="both"/>
+      </w:pPr>
+      <w:r>
+        <w:t>Viene, inoltre, prevista lo sviluppo di un portale web che permetta alle società di manutenzione di accedere agli appalti aperti nella regione con la successiva possibilità di eseguirne la manutenzione.</w:t>
+      </w:r>
+    </w:p>
+    <w:p>
+      <w:pPr>
+        <w:pStyle w:val="Corpo0"/>
+        <w:jc w:val="both"/>
+      </w:pPr>
+      <w:r>
+        <w:t>Vengono monitorati tre diversi parametri di interesse: l’elettricità, la struttura e l’asfalto.</w:t>
+      </w:r>
+    </w:p>
+    <w:p>
+      <w:pPr>
+        <w:pStyle w:val="Corpo0"/>
+        <w:jc w:val="both"/>
+      </w:pPr>
+      <w:r>
+        <w:t>Per il monitoraggio vengono utilizzati varie tipologie di sensori che comunicheranno il loro stato ad un dispositivo.</w:t>
+      </w:r>
+    </w:p>
+    <w:p>
+      <w:pPr>
+        <w:pStyle w:val="Corpo0"/>
+        <w:jc w:val="both"/>
+      </w:pPr>
+      <w:r>
+        <w:t>Il suddetto analizzerà i valori ricevuti</w:t>
+      </w:r>
+      <w:r>
+        <w:t xml:space="preserve"> e invierà</w:t>
+      </w:r>
+      <w:r>
+        <w:t xml:space="preserve"> </w:t>
+      </w:r>
+      <w:r>
+        <w:t xml:space="preserve">alla base di dati centralizzata, </w:t>
+      </w:r>
+      <w:r>
+        <w:t>trami</w:t>
+      </w:r>
+      <w:r>
+        <w:t>te un canale trasmissivo sicuro, i valori aggregati dei diversi sensori presenti sul posto.</w:t>
+      </w:r>
+    </w:p>
+    <w:p>
+      <w:pPr>
+        <w:pStyle w:val="Corpo0"/>
+        <w:jc w:val="both"/>
+      </w:pPr>
+      <w:r>
+        <w:t>Viene predisposto per il Ministero dei Trasporti un accesso sicuro e diretto ai dati prodotti dai sensori.</w:t>
+      </w:r>
+    </w:p>
+    <w:p>
+      <w:pPr>
+        <w:pStyle w:val="Corpo0"/>
+        <w:jc w:val="both"/>
+      </w:pPr>
+      <w:r>
+        <w:t>I valori dei sensori memorizzati all’interno della base di dati sono espressi con un numero che ne indica la bontà; questo numero varia da 0, valore più basso che indica lo stato peggiore in cui può essere il particolare parametro di analisi, a 100, valore più alto indicante l’assenza di problemi al dato parametro d’interesse.</w:t>
+      </w:r>
+    </w:p>
+    <w:p>
+      <w:pPr>
+        <w:pStyle w:val="Corpo0"/>
+        <w:jc w:val="both"/>
+      </w:pPr>
+      <w:r>
+        <w:t>I sensori campionano e comunicano i dati una volta al giorno regolarmente.</w:t>
+      </w:r>
+    </w:p>
+    <w:p>
+      <w:pPr>
+        <w:pStyle w:val="Corpo0"/>
+        <w:jc w:val="both"/>
+      </w:pPr>
+    </w:p>
+    <w:p>
+      <w:pPr>
+        <w:rPr>
+          <w:rFonts w:eastAsia="Times New Roman"/>
+          <w:color w:val="000000"/>
+          <w:sz w:val="22"/>
+          <w:szCs w:val="22"/>
+          <w:shd w:val="nil"/>
+          <w:lang w:val="it-IT" w:eastAsia="it-IT"/>
+        </w:rPr>
+      </w:pPr>
+      <w:r>
+        <w:br w:type="page"/>
+      </w:r>
+    </w:p>
+    <w:p>
+      <w:pPr>
+        <w:pStyle w:val="Intestazione"/>
+      </w:pPr>
+      <w:r>
+        <w:lastRenderedPageBreak/>
+        <w:t>Architettura Software</w:t>
+      </w:r>
+    </w:p>
+    <w:p>
+      <w:pPr>
+        <w:pStyle w:val="Corpo0"/>
+        <w:jc w:val="both"/>
+      </w:pPr>
+      <w:r>
+        <w:t>Durante la fase di analisi di un progetto viene definita l’architettura software utilizzata che, in questo caso, si basa sul concetto di sistema distribuito.</w:t>
+      </w:r>
+    </w:p>
+    <w:p>
+      <w:pPr>
+        <w:pStyle w:val="Corpo0"/>
+        <w:jc w:val="both"/>
+      </w:pPr>
+      <w:r>
+        <w:t>Con sistema distribuito viene identificata quell’applicazione i cui componenti fisici e logici risiedono lontani e separati tra loro.</w:t>
+      </w:r>
+    </w:p>
+    <w:p>
+      <w:pPr>
+        <w:pStyle w:val="Corpo0"/>
+        <w:jc w:val="both"/>
+      </w:pPr>
+      <w:r>
+        <w:t xml:space="preserve">Per questo progetto è stata sviluppata un’architettura </w:t>
+      </w:r>
+      <w:proofErr w:type="spellStart"/>
+      <w:r>
+        <w:rPr>
+          <w:i/>
+        </w:rPr>
+        <w:t>n-tier</w:t>
+      </w:r>
+      <w:proofErr w:type="spellEnd"/>
+      <w:r>
+        <w:rPr>
+          <w:i/>
+        </w:rPr>
+        <w:t xml:space="preserve"> </w:t>
+      </w:r>
+      <w:r>
+        <w:t xml:space="preserve">o </w:t>
+      </w:r>
+      <w:r>
+        <w:rPr>
+          <w:i/>
+        </w:rPr>
+        <w:t>multi-strato</w:t>
+      </w:r>
+      <w:r>
+        <w:t>.</w:t>
+      </w:r>
+    </w:p>
+    <w:p>
+      <w:pPr>
+        <w:pStyle w:val="Corpo0"/>
+        <w:jc w:val="center"/>
+      </w:pPr>
+      <w:r>
+        <w:rPr>
+          <w:noProof/>
+        </w:rPr>
+        <w:drawing>
+          <wp:inline distT="0" distB="0" distL="0" distR="0">
+            <wp:extent cx="4222197" cy="2854518"/>
+            <wp:effectExtent l="19050" t="0" r="6903" b="0"/>
+            <wp:docPr id="1" name="Immagine 0" descr="sw_arch.png"/>
+            <wp:cNvGraphicFramePr>
+              <a:graphicFrameLocks xmlns:a="http://schemas.openxmlformats.org/drawingml/2006/main" noChangeAspect="1"/>
+            </wp:cNvGraphicFramePr>
+            <a:graphic xmlns:a="http://schemas.openxmlformats.org/drawingml/2006/main">
+              <a:graphicData uri="http://schemas.openxmlformats.org/drawingml/2006/picture">
+                <pic:pic xmlns:pic="http://schemas.openxmlformats.org/drawingml/2006/picture">
+                  <pic:nvPicPr>
+                    <pic:cNvPr id="0" name="sw_arch.png"/>
+                    <pic:cNvPicPr/>
+                  </pic:nvPicPr>
+                  <pic:blipFill>
+                    <a:blip r:embed="rId8" cstate="print"/>
+                    <a:stretch>
+                      <a:fillRect/>
+                    </a:stretch>
+                  </pic:blipFill>
+                  <pic:spPr>
+                    <a:xfrm>
+                      <a:off x="0" y="0"/>
+                      <a:ext cx="4225243" cy="2856577"/>
+                    </a:xfrm>
+                    <a:prstGeom prst="rect">
+                      <a:avLst/>
+                    </a:prstGeom>
+                  </pic:spPr>
+                </pic:pic>
+              </a:graphicData>
+            </a:graphic>
+          </wp:inline>
+        </w:drawing>
+      </w:r>
+    </w:p>
+    <w:p>
+      <w:pPr>
+        <w:pStyle w:val="Corpo0"/>
+      </w:pPr>
     </w:p>
     <w:sectPr>
-      <w:headerReference w:type="default" r:id="rId5"/>
-      <w:footerReference w:type="default" r:id="rId6"/>
-      <w:pgSz w:w="11906" w:h="16838" w:orient="portrait"/>
-      <w:pgMar w:top="2160" w:right="1134" w:bottom="1800" w:left="1134" w:header="850" w:footer="850"/>
-      <w:bidi w:val="0"/>
+      <w:headerReference w:type="default" r:id="rId9"/>
+      <w:footerReference w:type="default" r:id="rId10"/>
+      <w:pgSz w:w="11906" w:h="16838"/>
+      <w:pgMar w:top="2160" w:right="1134" w:bottom="1800" w:left="1134" w:header="850" w:footer="850" w:gutter="0"/>
+      <w:cols w:space="720"/>
     </w:sectPr>
   </w:body>
 </w:document>
 </file>
 
+<file path=word/endnotes.xml><?xml version="1.0" encoding="utf-8"?>
+<w:endnotes xmlns:ve="http://schemas.openxmlformats.org/markup-compatibility/2006" xmlns:o="urn:schemas-microsoft-com:office:office" xmlns:r="http://schemas.openxmlformats.org/officeDocument/2006/relationships" xmlns:m="http://schemas.openxmlformats.org/officeDocument/2006/math" xmlns:v="urn:schemas-microsoft-com:vml" xmlns:wp="http://schemas.openxmlformats.org/drawingml/2006/wordprocessingDrawing" xmlns:w10="urn:schemas-microsoft-com:office:word" xmlns:w="http://schemas.openxmlformats.org/wordprocessingml/2006/main" xmlns:wne="http://schemas.microsoft.com/office/word/2006/wordml">
+  <w:endnote w:type="separator" w:id="-1">
+    <w:p>
+      <w:r>
+        <w:separator/>
+      </w:r>
+    </w:p>
+  </w:endnote>
+  <w:endnote w:type="continuationSeparator" w:id="0">
+    <w:p>
+      <w:r>
+        <w:continuationSeparator/>
+      </w:r>
+    </w:p>
+  </w:endnote>
+</w:endnotes>
+</file>
+
 <file path=word/footer1.xml><?xml version="1.0" encoding="utf-8"?>
-<w:ftr xmlns:r="http://schemas.openxmlformats.org/officeDocument/2006/relationships" xmlns:wp="http://schemas.openxmlformats.org/drawingml/2006/wordprocessingDrawing" xmlns:w="http://schemas.openxmlformats.org/wordprocessingml/2006/main" xmlns:w10="urn:schemas-microsoft-com:office:word" xmlns:w14="http://schemas.microsoft.com/office/word/2010/wordml" xmlns:wps="http://schemas.microsoft.com/office/word/2010/wordprocessingShape" xmlns:wpg="http://schemas.microsoft.com/office/word/2010/wordprocessingGroup" xmlns:mc="http://schemas.openxmlformats.org/markup-compatibility/2006" xmlns:v="urn:schemas-microsoft-com:vml" xmlns:o="urn:schemas-microsoft-com:office:office" xmlns:m="http://schemas.openxmlformats.org/officeDocument/2006/math" mc:Ignorable="w14">
+<w:ftr xmlns:ve="http://schemas.openxmlformats.org/markup-compatibility/2006" xmlns:o="urn:schemas-microsoft-com:office:office" xmlns:r="http://schemas.openxmlformats.org/officeDocument/2006/relationships" xmlns:m="http://schemas.openxmlformats.org/officeDocument/2006/math" xmlns:v="urn:schemas-microsoft-com:vml" xmlns:wp="http://schemas.openxmlformats.org/drawingml/2006/wordprocessingDrawing" xmlns:w10="urn:schemas-microsoft-com:office:word" xmlns:w="http://schemas.openxmlformats.org/wordprocessingml/2006/main" xmlns:wne="http://schemas.microsoft.com/office/word/2006/wordml">
   <w:p>
     <w:pPr>
-      <w:pStyle w:val="Intestazione e piè di pagina"/>
+      <w:pStyle w:val="Intestazioneepidipagina"/>
       <w:tabs>
+        <w:tab w:val="clear" w:pos="9020"/>
         <w:tab w:val="center" w:pos="4819"/>
         <w:tab w:val="right" w:pos="9638"/>
-        <w:tab w:val="clear" w:pos="9020"/>
       </w:tabs>
-      <w:jc w:val="left"/>
     </w:pPr>
     <w:r>
       <w:tab/>
+    </w:r>
+    <w:r>
       <w:tab/>
     </w:r>
     <w:r>
-      <w:rPr/>
-      <w:fldChar w:fldCharType="begin" w:fldLock="0"/>
+      <w:fldChar w:fldCharType="begin"/>
     </w:r>
     <w:r>
       <w:instrText xml:space="preserve"> PAGE </w:instrText>
     </w:r>
     <w:r>
-      <w:rPr/>
-      <w:fldChar w:fldCharType="separate" w:fldLock="0"/>
+      <w:fldChar w:fldCharType="separate"/>
     </w:r>
-    <w:r/>
     <w:r>
-      <w:rPr/>
-      <w:fldChar w:fldCharType="end" w:fldLock="0"/>
+      <w:rPr>
+        <w:noProof/>
+      </w:rPr>
+      <w:t>2</w:t>
+    </w:r>
+    <w:r>
+      <w:fldChar w:fldCharType="end"/>
     </w:r>
   </w:p>
 </w:ftr>
 </file>
 
+<file path=word/footnotes.xml><?xml version="1.0" encoding="utf-8"?>
+<w:footnotes xmlns:ve="http://schemas.openxmlformats.org/markup-compatibility/2006" xmlns:o="urn:schemas-microsoft-com:office:office" xmlns:r="http://schemas.openxmlformats.org/officeDocument/2006/relationships" xmlns:m="http://schemas.openxmlformats.org/officeDocument/2006/math" xmlns:v="urn:schemas-microsoft-com:vml" xmlns:wp="http://schemas.openxmlformats.org/drawingml/2006/wordprocessingDrawing" xmlns:w10="urn:schemas-microsoft-com:office:word" xmlns:w="http://schemas.openxmlformats.org/wordprocessingml/2006/main" xmlns:wne="http://schemas.microsoft.com/office/word/2006/wordml">
+  <w:footnote w:type="separator" w:id="-1">
+    <w:p>
+      <w:r>
+        <w:separator/>
+      </w:r>
+    </w:p>
+  </w:footnote>
+  <w:footnote w:type="continuationSeparator" w:id="0">
+    <w:p>
+      <w:r>
+        <w:continuationSeparator/>
+      </w:r>
+    </w:p>
+  </w:footnote>
+</w:footnotes>
+</file>
+
 <file path=word/header1.xml><?xml version="1.0" encoding="utf-8"?>
-<w:hdr xmlns:r="http://schemas.openxmlformats.org/officeDocument/2006/relationships" xmlns:wp="http://schemas.openxmlformats.org/drawingml/2006/wordprocessingDrawing" xmlns:w="http://schemas.openxmlformats.org/wordprocessingml/2006/main" xmlns:w10="urn:schemas-microsoft-com:office:word" xmlns:w14="http://schemas.microsoft.com/office/word/2010/wordml" xmlns:wps="http://schemas.microsoft.com/office/word/2010/wordprocessingShape" xmlns:wpg="http://schemas.microsoft.com/office/word/2010/wordprocessingGroup" xmlns:mc="http://schemas.openxmlformats.org/markup-compatibility/2006" xmlns:v="urn:schemas-microsoft-com:vml" xmlns:o="urn:schemas-microsoft-com:office:office" xmlns:m="http://schemas.openxmlformats.org/officeDocument/2006/math" mc:Ignorable="w14">
+<w:hdr xmlns:ve="http://schemas.openxmlformats.org/markup-compatibility/2006" xmlns:o="urn:schemas-microsoft-com:office:office" xmlns:r="http://schemas.openxmlformats.org/officeDocument/2006/relationships" xmlns:m="http://schemas.openxmlformats.org/officeDocument/2006/math" xmlns:v="urn:schemas-microsoft-com:vml" xmlns:wp="http://schemas.openxmlformats.org/drawingml/2006/wordprocessingDrawing" xmlns:w10="urn:schemas-microsoft-com:office:word" xmlns:w="http://schemas.openxmlformats.org/wordprocessingml/2006/main" xmlns:wne="http://schemas.microsoft.com/office/word/2006/wordml">
   <w:p>
     <w:pPr>
-      <w:pStyle w:val="Intestazione e piè di pagina"/>
+      <w:pStyle w:val="Intestazioneepidipagina"/>
       <w:tabs>
+        <w:tab w:val="clear" w:pos="9020"/>
         <w:tab w:val="center" w:pos="4819"/>
         <w:tab w:val="right" w:pos="9638"/>
-        <w:tab w:val="clear" w:pos="9020"/>
       </w:tabs>
-      <w:jc w:val="left"/>
     </w:pPr>
+    <w:proofErr w:type="spellStart"/>
     <w:r>
-      <w:rPr>
-        <w:rtl w:val="0"/>
-        <w:lang w:val="it-IT"/>
-      </w:rPr>
-      <w:t>Maturit</w:t>
+      <w:t>a.s.</w:t>
     </w:r>
+    <w:proofErr w:type="spellEnd"/>
     <w:r>
-      <w:rPr>
-        <w:rtl w:val="0"/>
-        <w:lang w:val="it-IT"/>
-      </w:rPr>
-      <w:t xml:space="preserve">à </w:t>
-    </w:r>
-    <w:r>
-      <w:rPr>
-        <w:rtl w:val="0"/>
-        <w:lang w:val="it-IT"/>
-      </w:rPr>
-      <w:t>2020/21</w:t>
+      <w:t xml:space="preserve"> 2020/21</w:t>
     </w:r>
     <w:r>
       <w:tab/>
+    </w:r>
+    <w:r>
       <w:tab/>
     </w:r>
     <w:r>
-      <w:rPr>
-        <w:rtl w:val="0"/>
-        <w:lang w:val="it-IT"/>
-      </w:rPr>
       <w:t xml:space="preserve">Lorenzo </w:t>
     </w:r>
     <w:r>
-      <w:rPr>
-        <w:sz w:val="28"/>
-        <w:szCs w:val="28"/>
-        <w:rtl w:val="0"/>
-        <w:lang w:val="it-IT"/>
-      </w:rPr>
       <w:t>Bartolini</w:t>
     </w:r>
   </w:p>
@@ -626,48 +854,17 @@
 </file>
 
 <file path=word/styles.xml><?xml version="1.0" encoding="utf-8"?>
-<w:styles xmlns:w="http://schemas.openxmlformats.org/wordprocessingml/2006/main" xmlns:mc="http://schemas.openxmlformats.org/markup-compatibility/2006" xmlns:w14="http://schemas.microsoft.com/office/word/2010/wordml" mc:Ignorable="w14">
+<w:styles xmlns:r="http://schemas.openxmlformats.org/officeDocument/2006/relationships" xmlns:w="http://schemas.openxmlformats.org/wordprocessingml/2006/main">
   <w:docDefaults>
     <w:rPrDefault>
       <w:rPr>
-        <w:rFonts w:ascii="Times New Roman" w:cs="Times New Roman" w:hAnsi="Times New Roman" w:eastAsia="Arial Unicode MS"/>
-        <w:b w:val="0"/>
-        <w:bCs w:val="0"/>
-        <w:i w:val="0"/>
-        <w:iCs w:val="0"/>
-        <w:caps w:val="0"/>
-        <w:smallCaps w:val="0"/>
-        <w:strike w:val="0"/>
-        <w:dstrike w:val="0"/>
-        <w:outline w:val="0"/>
-        <w:emboss w:val="0"/>
-        <w:imprint w:val="0"/>
-        <w:vanish w:val="0"/>
-        <w:color w:val="auto"/>
-        <w:spacing w:val="0"/>
-        <w:w w:val="100"/>
-        <w:kern w:val="0"/>
-        <w:position w:val="0"/>
-        <w:sz w:val="20"/>
-        <w:szCs w:val="20"/>
-        <w:u w:val="none" w:color="auto"/>
+        <w:rFonts w:ascii="Times New Roman" w:eastAsia="Arial Unicode MS" w:hAnsi="Times New Roman" w:cs="Times New Roman"/>
         <w:bdr w:val="nil"/>
-        <w:vertAlign w:val="baseline"/>
-        <w:lang/>
+        <w:lang w:val="it-IT" w:eastAsia="it-IT" w:bidi="ar-SA"/>
       </w:rPr>
     </w:rPrDefault>
     <w:pPrDefault>
       <w:pPr>
-        <w:keepNext w:val="0"/>
-        <w:keepLines w:val="0"/>
-        <w:pageBreakBefore w:val="0"/>
-        <w:framePr w:anchorLock="0" w:w="0" w:h="0" w:vSpace="0" w:hSpace="0" w:xAlign="left" w:y="0" w:hRule="exact" w:vAnchor="margin"/>
-        <w:widowControl w:val="1"/>
-        <w:numPr>
-          <w:ilvl w:val="0"/>
-          <w:numId w:val="0"/>
-        </w:numPr>
-        <w:suppressLineNumbers w:val="0"/>
         <w:pBdr>
           <w:top w:val="nil"/>
           <w:left w:val="nil"/>
@@ -676,454 +873,446 @@
           <w:between w:val="nil"/>
           <w:bar w:val="nil"/>
         </w:pBdr>
-        <w:shd w:val="clear" w:color="auto" w:fill="auto"/>
-        <w:suppressAutoHyphens w:val="0"/>
-        <w:spacing w:before="0" w:beforeAutospacing="0" w:after="0" w:afterAutospacing="0" w:line="240" w:lineRule="auto"/>
-        <w:ind w:left="0" w:right="0" w:firstLine="0"/>
-        <w:jc w:val="left"/>
-        <w:outlineLvl w:val="9"/>
       </w:pPr>
     </w:pPrDefault>
   </w:docDefaults>
-  <w:style w:type="paragraph" w:default="1" w:styleId="Normal">
+  <w:latentStyles w:defLockedState="0" w:defUIPriority="99" w:defSemiHidden="1" w:defUnhideWhenUsed="1" w:defQFormat="0" w:count="267">
+    <w:lsdException w:name="Normal" w:semiHidden="0" w:uiPriority="0" w:unhideWhenUsed="0" w:qFormat="1"/>
+    <w:lsdException w:name="heading 1" w:semiHidden="0" w:uiPriority="9" w:unhideWhenUsed="0" w:qFormat="1"/>
+    <w:lsdException w:name="heading 2" w:uiPriority="9" w:qFormat="1"/>
+    <w:lsdException w:name="heading 3" w:uiPriority="9" w:qFormat="1"/>
+    <w:lsdException w:name="heading 4" w:uiPriority="9" w:qFormat="1"/>
+    <w:lsdException w:name="heading 5" w:uiPriority="9" w:qFormat="1"/>
+    <w:lsdException w:name="heading 6" w:uiPriority="9" w:qFormat="1"/>
+    <w:lsdException w:name="heading 7" w:uiPriority="9" w:qFormat="1"/>
+    <w:lsdException w:name="heading 8" w:uiPriority="9" w:qFormat="1"/>
+    <w:lsdException w:name="heading 9" w:uiPriority="9" w:qFormat="1"/>
+    <w:lsdException w:name="toc 1" w:uiPriority="39"/>
+    <w:lsdException w:name="toc 2" w:uiPriority="39"/>
+    <w:lsdException w:name="toc 3" w:uiPriority="39"/>
+    <w:lsdException w:name="toc 4" w:uiPriority="39"/>
+    <w:lsdException w:name="toc 5" w:uiPriority="39"/>
+    <w:lsdException w:name="toc 6" w:uiPriority="39"/>
+    <w:lsdException w:name="toc 7" w:uiPriority="39"/>
+    <w:lsdException w:name="toc 8" w:uiPriority="39"/>
+    <w:lsdException w:name="toc 9" w:uiPriority="39"/>
+    <w:lsdException w:name="header" w:qFormat="1"/>
+    <w:lsdException w:name="caption" w:uiPriority="35" w:qFormat="1"/>
+    <w:lsdException w:name="Title" w:semiHidden="0" w:uiPriority="10" w:unhideWhenUsed="0" w:qFormat="1"/>
+    <w:lsdException w:name="Default Paragraph Font" w:uiPriority="1"/>
+    <w:lsdException w:name="Subtitle" w:semiHidden="0" w:uiPriority="11" w:unhideWhenUsed="0" w:qFormat="1"/>
+    <w:lsdException w:name="Strong" w:semiHidden="0" w:uiPriority="22" w:unhideWhenUsed="0" w:qFormat="1"/>
+    <w:lsdException w:name="Emphasis" w:semiHidden="0" w:uiPriority="20" w:unhideWhenUsed="0" w:qFormat="1"/>
+    <w:lsdException w:name="Table Grid" w:semiHidden="0" w:uiPriority="59" w:unhideWhenUsed="0"/>
+    <w:lsdException w:name="Placeholder Text" w:unhideWhenUsed="0"/>
+    <w:lsdException w:name="No Spacing" w:semiHidden="0" w:uiPriority="1" w:unhideWhenUsed="0" w:qFormat="1"/>
+    <w:lsdException w:name="Light Shading" w:semiHidden="0" w:uiPriority="60" w:unhideWhenUsed="0"/>
+    <w:lsdException w:name="Light List" w:semiHidden="0" w:uiPriority="61" w:unhideWhenUsed="0"/>
+    <w:lsdException w:name="Light Grid" w:semiHidden="0" w:uiPriority="62" w:unhideWhenUsed="0"/>
+    <w:lsdException w:name="Medium Shading 1" w:semiHidden="0" w:uiPriority="63" w:unhideWhenUsed="0"/>
+    <w:lsdException w:name="Medium Shading 2" w:semiHidden="0" w:uiPriority="64" w:unhideWhenUsed="0"/>
+    <w:lsdException w:name="Medium List 1" w:semiHidden="0" w:uiPriority="65" w:unhideWhenUsed="0"/>
+    <w:lsdException w:name="Medium List 2" w:semiHidden="0" w:uiPriority="66" w:unhideWhenUsed="0"/>
+    <w:lsdException w:name="Medium Grid 1" w:semiHidden="0" w:uiPriority="67" w:unhideWhenUsed="0"/>
+    <w:lsdException w:name="Medium Grid 2" w:semiHidden="0" w:uiPriority="68" w:unhideWhenUsed="0"/>
+    <w:lsdException w:name="Medium Grid 3" w:semiHidden="0" w:uiPriority="69" w:unhideWhenUsed="0"/>
+    <w:lsdException w:name="Dark List" w:semiHidden="0" w:uiPriority="70" w:unhideWhenUsed="0"/>
+    <w:lsdException w:name="Colorful Shading" w:semiHidden="0" w:uiPriority="71" w:unhideWhenUsed="0"/>
+    <w:lsdException w:name="Colorful List" w:semiHidden="0" w:uiPriority="72" w:unhideWhenUsed="0"/>
+    <w:lsdException w:name="Colorful Grid" w:semiHidden="0" w:uiPriority="73" w:unhideWhenUsed="0"/>
+    <w:lsdException w:name="Light Shading Accent 1" w:semiHidden="0" w:uiPriority="60" w:unhideWhenUsed="0"/>
+    <w:lsdException w:name="Light List Accent 1" w:semiHidden="0" w:uiPriority="61" w:unhideWhenUsed="0"/>
+    <w:lsdException w:name="Light Grid Accent 1" w:semiHidden="0" w:uiPriority="62" w:unhideWhenUsed="0"/>
+    <w:lsdException w:name="Medium Shading 1 Accent 1" w:semiHidden="0" w:uiPriority="63" w:unhideWhenUsed="0"/>
+    <w:lsdException w:name="Medium Shading 2 Accent 1" w:semiHidden="0" w:uiPriority="64" w:unhideWhenUsed="0"/>
+    <w:lsdException w:name="Medium List 1 Accent 1" w:semiHidden="0" w:uiPriority="65" w:unhideWhenUsed="0"/>
+    <w:lsdException w:name="Revision" w:unhideWhenUsed="0"/>
+    <w:lsdException w:name="List Paragraph" w:semiHidden="0" w:uiPriority="34" w:unhideWhenUsed="0" w:qFormat="1"/>
+    <w:lsdException w:name="Quote" w:semiHidden="0" w:uiPriority="29" w:unhideWhenUsed="0" w:qFormat="1"/>
+    <w:lsdException w:name="Intense Quote" w:semiHidden="0" w:uiPriority="30" w:unhideWhenUsed="0" w:qFormat="1"/>
+    <w:lsdException w:name="Medium List 2 Accent 1" w:semiHidden="0" w:uiPriority="66" w:unhideWhenUsed="0"/>
+    <w:lsdException w:name="Medium Grid 1 Accent 1" w:semiHidden="0" w:uiPriority="67" w:unhideWhenUsed="0"/>
+    <w:lsdException w:name="Medium Grid 2 Accent 1" w:semiHidden="0" w:uiPriority="68" w:unhideWhenUsed="0"/>
+    <w:lsdException w:name="Medium Grid 3 Accent 1" w:semiHidden="0" w:uiPriority="69" w:unhideWhenUsed="0"/>
+    <w:lsdException w:name="Dark List Accent 1" w:semiHidden="0" w:uiPriority="70" w:unhideWhenUsed="0"/>
+    <w:lsdException w:name="Colorful Shading Accent 1" w:semiHidden="0" w:uiPriority="71" w:unhideWhenUsed="0"/>
+    <w:lsdException w:name="Colorful List Accent 1" w:semiHidden="0" w:uiPriority="72" w:unhideWhenUsed="0"/>
+    <w:lsdException w:name="Colorful Grid Accent 1" w:semiHidden="0" w:uiPriority="73" w:unhideWhenUsed="0"/>
+    <w:lsdException w:name="Light Shading Accent 2" w:semiHidden="0" w:uiPriority="60" w:unhideWhenUsed="0"/>
+    <w:lsdException w:name="Light List Accent 2" w:semiHidden="0" w:uiPriority="61" w:unhideWhenUsed="0"/>
+    <w:lsdException w:name="Light Grid Accent 2" w:semiHidden="0" w:uiPriority="62" w:unhideWhenUsed="0"/>
+    <w:lsdException w:name="Medium Shading 1 Accent 2" w:semiHidden="0" w:uiPriority="63" w:unhideWhenUsed="0"/>
+    <w:lsdException w:name="Medium Shading 2 Accent 2" w:semiHidden="0" w:uiPriority="64" w:unhideWhenUsed="0"/>
+    <w:lsdException w:name="Medium List 1 Accent 2" w:semiHidden="0" w:uiPriority="65" w:unhideWhenUsed="0"/>
+    <w:lsdException w:name="Medium List 2 Accent 2" w:semiHidden="0" w:uiPriority="66" w:unhideWhenUsed="0"/>
+    <w:lsdException w:name="Medium Grid 1 Accent 2" w:semiHidden="0" w:uiPriority="67" w:unhideWhenUsed="0"/>
+    <w:lsdException w:name="Medium Grid 2 Accent 2" w:semiHidden="0" w:uiPriority="68" w:unhideWhenUsed="0"/>
+    <w:lsdException w:name="Medium Grid 3 Accent 2" w:semiHidden="0" w:uiPriority="69" w:unhideWhenUsed="0"/>
+    <w:lsdException w:name="Dark List Accent 2" w:semiHidden="0" w:uiPriority="70" w:unhideWhenUsed="0"/>
+    <w:lsdException w:name="Colorful Shading Accent 2" w:semiHidden="0" w:uiPriority="71" w:unhideWhenUsed="0"/>
+    <w:lsdException w:name="Colorful List Accent 2" w:semiHidden="0" w:uiPriority="72" w:unhideWhenUsed="0"/>
+    <w:lsdException w:name="Colorful Grid Accent 2" w:semiHidden="0" w:uiPriority="73" w:unhideWhenUsed="0"/>
+    <w:lsdException w:name="Light Shading Accent 3" w:semiHidden="0" w:uiPriority="60" w:unhideWhenUsed="0"/>
+    <w:lsdException w:name="Light List Accent 3" w:semiHidden="0" w:uiPriority="61" w:unhideWhenUsed="0"/>
+    <w:lsdException w:name="Light Grid Accent 3" w:semiHidden="0" w:uiPriority="62" w:unhideWhenUsed="0"/>
+    <w:lsdException w:name="Medium Shading 1 Accent 3" w:semiHidden="0" w:uiPriority="63" w:unhideWhenUsed="0"/>
+    <w:lsdException w:name="Medium Shading 2 Accent 3" w:semiHidden="0" w:uiPriority="64" w:unhideWhenUsed="0"/>
+    <w:lsdException w:name="Medium List 1 Accent 3" w:semiHidden="0" w:uiPriority="65" w:unhideWhenUsed="0"/>
+    <w:lsdException w:name="Medium List 2 Accent 3" w:semiHidden="0" w:uiPriority="66" w:unhideWhenUsed="0"/>
+    <w:lsdException w:name="Medium Grid 1 Accent 3" w:semiHidden="0" w:uiPriority="67" w:unhideWhenUsed="0"/>
+    <w:lsdException w:name="Medium Grid 2 Accent 3" w:semiHidden="0" w:uiPriority="68" w:unhideWhenUsed="0"/>
+    <w:lsdException w:name="Medium Grid 3 Accent 3" w:semiHidden="0" w:uiPriority="69" w:unhideWhenUsed="0"/>
+    <w:lsdException w:name="Dark List Accent 3" w:semiHidden="0" w:uiPriority="70" w:unhideWhenUsed="0"/>
+    <w:lsdException w:name="Colorful Shading Accent 3" w:semiHidden="0" w:uiPriority="71" w:unhideWhenUsed="0"/>
+    <w:lsdException w:name="Colorful List Accent 3" w:semiHidden="0" w:uiPriority="72" w:unhideWhenUsed="0"/>
+    <w:lsdException w:name="Colorful Grid Accent 3" w:semiHidden="0" w:uiPriority="73" w:unhideWhenUsed="0"/>
+    <w:lsdException w:name="Light Shading Accent 4" w:semiHidden="0" w:uiPriority="60" w:unhideWhenUsed="0"/>
+    <w:lsdException w:name="Light List Accent 4" w:semiHidden="0" w:uiPriority="61" w:unhideWhenUsed="0"/>
+    <w:lsdException w:name="Light Grid Accent 4" w:semiHidden="0" w:uiPriority="62" w:unhideWhenUsed="0"/>
+    <w:lsdException w:name="Medium Shading 1 Accent 4" w:semiHidden="0" w:uiPriority="63" w:unhideWhenUsed="0"/>
+    <w:lsdException w:name="Medium Shading 2 Accent 4" w:semiHidden="0" w:uiPriority="64" w:unhideWhenUsed="0"/>
+    <w:lsdException w:name="Medium List 1 Accent 4" w:semiHidden="0" w:uiPriority="65" w:unhideWhenUsed="0"/>
+    <w:lsdException w:name="Medium List 2 Accent 4" w:semiHidden="0" w:uiPriority="66" w:unhideWhenUsed="0"/>
+    <w:lsdException w:name="Medium Grid 1 Accent 4" w:semiHidden="0" w:uiPriority="67" w:unhideWhenUsed="0"/>
+    <w:lsdException w:name="Medium Grid 2 Accent 4" w:semiHidden="0" w:uiPriority="68" w:unhideWhenUsed="0"/>
+    <w:lsdException w:name="Medium Grid 3 Accent 4" w:semiHidden="0" w:uiPriority="69" w:unhideWhenUsed="0"/>
+    <w:lsdException w:name="Dark List Accent 4" w:semiHidden="0" w:uiPriority="70" w:unhideWhenUsed="0"/>
+    <w:lsdException w:name="Colorful Shading Accent 4" w:semiHidden="0" w:uiPriority="71" w:unhideWhenUsed="0"/>
+    <w:lsdException w:name="Colorful List Accent 4" w:semiHidden="0" w:uiPriority="72" w:unhideWhenUsed="0"/>
+    <w:lsdException w:name="Colorful Grid Accent 4" w:semiHidden="0" w:uiPriority="73" w:unhideWhenUsed="0"/>
+    <w:lsdException w:name="Light Shading Accent 5" w:semiHidden="0" w:uiPriority="60" w:unhideWhenUsed="0"/>
+    <w:lsdException w:name="Light List Accent 5" w:semiHidden="0" w:uiPriority="61" w:unhideWhenUsed="0"/>
+    <w:lsdException w:name="Light Grid Accent 5" w:semiHidden="0" w:uiPriority="62" w:unhideWhenUsed="0"/>
+    <w:lsdException w:name="Medium Shading 1 Accent 5" w:semiHidden="0" w:uiPriority="63" w:unhideWhenUsed="0"/>
+    <w:lsdException w:name="Medium Shading 2 Accent 5" w:semiHidden="0" w:uiPriority="64" w:unhideWhenUsed="0"/>
+    <w:lsdException w:name="Medium List 1 Accent 5" w:semiHidden="0" w:uiPriority="65" w:unhideWhenUsed="0"/>
+    <w:lsdException w:name="Medium List 2 Accent 5" w:semiHidden="0" w:uiPriority="66" w:unhideWhenUsed="0"/>
+    <w:lsdException w:name="Medium Grid 1 Accent 5" w:semiHidden="0" w:uiPriority="67" w:unhideWhenUsed="0"/>
+    <w:lsdException w:name="Medium Grid 2 Accent 5" w:semiHidden="0" w:uiPriority="68" w:unhideWhenUsed="0"/>
+    <w:lsdException w:name="Medium Grid 3 Accent 5" w:semiHidden="0" w:uiPriority="69" w:unhideWhenUsed="0"/>
+    <w:lsdException w:name="Dark List Accent 5" w:semiHidden="0" w:uiPriority="70" w:unhideWhenUsed="0"/>
+    <w:lsdException w:name="Colorful Shading Accent 5" w:semiHidden="0" w:uiPriority="71" w:unhideWhenUsed="0"/>
+    <w:lsdException w:name="Colorful List Accent 5" w:semiHidden="0" w:uiPriority="72" w:unhideWhenUsed="0"/>
+    <w:lsdException w:name="Colorful Grid Accent 5" w:semiHidden="0" w:uiPriority="73" w:unhideWhenUsed="0"/>
+    <w:lsdException w:name="Light Shading Accent 6" w:semiHidden="0" w:uiPriority="60" w:unhideWhenUsed="0"/>
+    <w:lsdException w:name="Light List Accent 6" w:semiHidden="0" w:uiPriority="61" w:unhideWhenUsed="0"/>
+    <w:lsdException w:name="Light Grid Accent 6" w:semiHidden="0" w:uiPriority="62" w:unhideWhenUsed="0"/>
+    <w:lsdException w:name="Medium Shading 1 Accent 6" w:semiHidden="0" w:uiPriority="63" w:unhideWhenUsed="0"/>
+    <w:lsdException w:name="Medium Shading 2 Accent 6" w:semiHidden="0" w:uiPriority="64" w:unhideWhenUsed="0"/>
+    <w:lsdException w:name="Medium List 1 Accent 6" w:semiHidden="0" w:uiPriority="65" w:unhideWhenUsed="0"/>
+    <w:lsdException w:name="Medium List 2 Accent 6" w:semiHidden="0" w:uiPriority="66" w:unhideWhenUsed="0"/>
+    <w:lsdException w:name="Medium Grid 1 Accent 6" w:semiHidden="0" w:uiPriority="67" w:unhideWhenUsed="0"/>
+    <w:lsdException w:name="Medium Grid 2 Accent 6" w:semiHidden="0" w:uiPriority="68" w:unhideWhenUsed="0"/>
+    <w:lsdException w:name="Medium Grid 3 Accent 6" w:semiHidden="0" w:uiPriority="69" w:unhideWhenUsed="0"/>
+    <w:lsdException w:name="Dark List Accent 6" w:semiHidden="0" w:uiPriority="70" w:unhideWhenUsed="0"/>
+    <w:lsdException w:name="Colorful Shading Accent 6" w:semiHidden="0" w:uiPriority="71" w:unhideWhenUsed="0"/>
+    <w:lsdException w:name="Colorful List Accent 6" w:semiHidden="0" w:uiPriority="72" w:unhideWhenUsed="0"/>
+    <w:lsdException w:name="Colorful Grid Accent 6" w:semiHidden="0" w:uiPriority="73" w:unhideWhenUsed="0"/>
+    <w:lsdException w:name="Subtle Emphasis" w:semiHidden="0" w:uiPriority="19" w:unhideWhenUsed="0" w:qFormat="1"/>
+    <w:lsdException w:name="Intense Emphasis" w:semiHidden="0" w:uiPriority="21" w:unhideWhenUsed="0" w:qFormat="1"/>
+    <w:lsdException w:name="Subtle Reference" w:semiHidden="0" w:uiPriority="31" w:unhideWhenUsed="0" w:qFormat="1"/>
+    <w:lsdException w:name="Intense Reference" w:semiHidden="0" w:uiPriority="32" w:unhideWhenUsed="0" w:qFormat="1"/>
+    <w:lsdException w:name="Book Title" w:semiHidden="0" w:uiPriority="33" w:unhideWhenUsed="0" w:qFormat="1"/>
+    <w:lsdException w:name="Bibliography" w:uiPriority="37"/>
+    <w:lsdException w:name="TOC Heading" w:uiPriority="39" w:qFormat="1"/>
+  </w:latentStyles>
+  <w:style w:type="paragraph" w:default="1" w:styleId="Normale">
     <w:name w:val="Normal"/>
-    <w:next w:val="Normal"/>
-    <w:pPr/>
+    <w:rsid w:val="00624AB3"/>
     <w:rPr>
       <w:sz w:val="24"/>
       <w:szCs w:val="24"/>
-      <w:lang w:val="en-US" w:eastAsia="en-US" w:bidi="ar-SA"/>
+      <w:lang w:val="en-US" w:eastAsia="en-US"/>
     </w:rPr>
   </w:style>
-  <w:style w:type="character" w:default="1" w:styleId="Default Paragraph Font">
+  <w:style w:type="paragraph" w:styleId="Titolo1">
+    <w:name w:val="heading 1"/>
+    <w:basedOn w:val="Normale"/>
+    <w:next w:val="Normale"/>
+    <w:link w:val="Titolo1Carattere"/>
+    <w:uiPriority w:val="9"/>
+    <w:qFormat/>
+    <w:rsid w:val="001411E2"/>
+    <w:pPr>
+      <w:keepNext/>
+      <w:keepLines/>
+      <w:spacing w:before="480"/>
+      <w:outlineLvl w:val="0"/>
+    </w:pPr>
+    <w:rPr>
+      <w:rFonts w:asciiTheme="majorHAnsi" w:eastAsiaTheme="majorEastAsia" w:hAnsiTheme="majorHAnsi" w:cstheme="majorBidi"/>
+      <w:b/>
+      <w:bCs/>
+      <w:sz w:val="28"/>
+      <w:szCs w:val="28"/>
+    </w:rPr>
+  </w:style>
+  <w:style w:type="character" w:default="1" w:styleId="Carpredefinitoparagrafo">
     <w:name w:val="Default Paragraph Font"/>
-    <w:next w:val="Default Paragraph Font"/>
+    <w:uiPriority w:val="1"/>
+    <w:semiHidden/>
+    <w:unhideWhenUsed/>
   </w:style>
-  <w:style w:type="character" w:styleId="Hyperlink">
+  <w:style w:type="table" w:default="1" w:styleId="Tabellanormale">
+    <w:name w:val="Normal Table"/>
+    <w:uiPriority w:val="99"/>
+    <w:semiHidden/>
+    <w:unhideWhenUsed/>
+    <w:qFormat/>
+    <w:tblPr>
+      <w:tblInd w:w="0" w:type="dxa"/>
+      <w:tblCellMar>
+        <w:top w:w="0" w:type="dxa"/>
+        <w:left w:w="108" w:type="dxa"/>
+        <w:bottom w:w="0" w:type="dxa"/>
+        <w:right w:w="108" w:type="dxa"/>
+      </w:tblCellMar>
+    </w:tblPr>
+  </w:style>
+  <w:style w:type="numbering" w:default="1" w:styleId="Nessunelenco">
+    <w:name w:val="No List"/>
+    <w:uiPriority w:val="99"/>
+    <w:semiHidden/>
+    <w:unhideWhenUsed/>
+  </w:style>
+  <w:style w:type="character" w:styleId="Collegamentoipertestuale">
     <w:name w:val="Hyperlink"/>
+    <w:rsid w:val="00624AB3"/>
     <w:rPr>
       <w:u w:val="single"/>
     </w:rPr>
   </w:style>
-  <w:style w:type="table" w:default="1" w:styleId="Table Normal">
+  <w:style w:type="table" w:customStyle="1" w:styleId="TableNormal">
     <w:name w:val="Table Normal"/>
-    <w:next w:val="Table Normal"/>
-    <w:pPr/>
+    <w:rsid w:val="00624AB3"/>
     <w:tblPr>
       <w:tblInd w:w="0" w:type="dxa"/>
+      <w:tblCellMar>
+        <w:top w:w="0" w:type="dxa"/>
+        <w:left w:w="0" w:type="dxa"/>
+        <w:bottom w:w="0" w:type="dxa"/>
+        <w:right w:w="0" w:type="dxa"/>
+      </w:tblCellMar>
     </w:tblPr>
-    <w:trPr/>
-    <w:tcPr/>
-    <w:tblStylePr w:type="firstRow"/>
-    <w:tblStylePr w:type="lastRow"/>
-    <w:tblStylePr w:type="firstCol"/>
-    <w:tblStylePr w:type="lastCol"/>
-    <w:tblStylePr w:type="band1Vert"/>
-    <w:tblStylePr w:type="band2Vert"/>
-    <w:tblStylePr w:type="band1Horz"/>
-    <w:tblStylePr w:type="band2Horz"/>
-    <w:tblStylePr w:type="neCell"/>
-    <w:tblStylePr w:type="nwCell"/>
-    <w:tblStylePr w:type="seCell"/>
-    <w:tblStylePr w:type="swCell"/>
   </w:style>
-  <w:style w:type="numbering" w:default="1" w:styleId="No List">
-    <w:name w:val="No List"/>
-    <w:next w:val="No List"/>
-    <w:pPr/>
-  </w:style>
-  <w:style w:type="paragraph" w:styleId="Intestazione e piè di pagina">
+  <w:style w:type="paragraph" w:customStyle="1" w:styleId="Intestazioneepidipagina">
     <w:name w:val="Intestazione e piè di pagina"/>
-    <w:next w:val="Intestazione e piè di pagina"/>
+    <w:rsid w:val="00624AB3"/>
     <w:pPr>
-      <w:keepNext w:val="0"/>
-      <w:keepLines w:val="0"/>
-      <w:pageBreakBefore w:val="0"/>
-      <w:widowControl w:val="1"/>
-      <w:shd w:val="clear" w:color="auto" w:fill="auto"/>
       <w:tabs>
         <w:tab w:val="right" w:pos="9020"/>
       </w:tabs>
-      <w:suppressAutoHyphens w:val="0"/>
-      <w:bidi w:val="0"/>
-      <w:spacing w:before="0" w:after="0" w:line="360" w:lineRule="auto"/>
-      <w:ind w:left="0" w:right="0" w:firstLine="0"/>
-      <w:jc w:val="left"/>
-      <w:outlineLvl w:val="9"/>
+      <w:spacing w:line="360" w:lineRule="auto"/>
     </w:pPr>
     <w:rPr>
-      <w:rFonts w:ascii="Times New Roman" w:cs="Arial Unicode MS" w:hAnsi="Times New Roman" w:eastAsia="Arial Unicode MS"/>
-      <w:b w:val="0"/>
-      <w:bCs w:val="0"/>
-      <w:i w:val="0"/>
-      <w:iCs w:val="0"/>
-      <w:caps w:val="0"/>
-      <w:smallCaps w:val="0"/>
-      <w:strike w:val="0"/>
-      <w:dstrike w:val="0"/>
-      <w:outline w:val="0"/>
+      <w:rFonts w:cs="Arial Unicode MS"/>
       <w:color w:val="000000"/>
-      <w:spacing w:val="0"/>
-      <w:kern w:val="0"/>
-      <w:position w:val="0"/>
       <w:sz w:val="28"/>
       <w:szCs w:val="28"/>
-      <w:u w:val="none"/>
-      <w:shd w:val="nil" w:color="auto" w:fill="auto"/>
-      <w:vertAlign w:val="baseline"/>
-      <w:lang w:val="it-IT"/>
-      <w14:textOutline>
-        <w14:noFill/>
-      </w14:textOutline>
-      <w14:textFill>
-        <w14:solidFill>
-          <w14:srgbClr w14:val="000000"/>
-        </w14:solidFill>
-      </w14:textFill>
+      <w:shd w:val="nil"/>
     </w:rPr>
   </w:style>
   <w:style w:type="paragraph" w:styleId="Titolo">
-    <w:name w:val="Titolo"/>
+    <w:name w:val="Title"/>
     <w:next w:val="Corpo"/>
+    <w:rsid w:val="00624AB3"/>
     <w:pPr>
-      <w:keepNext w:val="1"/>
-      <w:keepLines w:val="0"/>
-      <w:pageBreakBefore w:val="0"/>
-      <w:widowControl w:val="1"/>
-      <w:shd w:val="clear" w:color="auto" w:fill="auto"/>
-      <w:suppressAutoHyphens w:val="0"/>
-      <w:bidi w:val="0"/>
-      <w:spacing w:before="0" w:after="0" w:line="360" w:lineRule="auto"/>
-      <w:ind w:left="0" w:right="0" w:firstLine="0"/>
+      <w:keepNext/>
+      <w:spacing w:line="360" w:lineRule="auto"/>
       <w:jc w:val="center"/>
-      <w:outlineLvl w:val="9"/>
     </w:pPr>
     <w:rPr>
-      <w:rFonts w:ascii="Times New Roman" w:cs="Times New Roman" w:hAnsi="Times New Roman" w:eastAsia="Times New Roman"/>
-      <w:b w:val="1"/>
-      <w:bCs w:val="1"/>
-      <w:i w:val="0"/>
-      <w:iCs w:val="0"/>
-      <w:caps w:val="0"/>
-      <w:smallCaps w:val="0"/>
-      <w:strike w:val="0"/>
-      <w:dstrike w:val="0"/>
-      <w:outline w:val="0"/>
+      <w:rFonts w:eastAsia="Times New Roman"/>
+      <w:b/>
+      <w:bCs/>
       <w:color w:val="000000"/>
-      <w:spacing w:val="0"/>
-      <w:kern w:val="0"/>
-      <w:position w:val="0"/>
       <w:sz w:val="52"/>
       <w:szCs w:val="52"/>
-      <w:u w:val="none"/>
-      <w:shd w:val="nil" w:color="auto" w:fill="auto"/>
-      <w:vertAlign w:val="baseline"/>
-      <w14:textOutline>
-        <w14:noFill/>
-      </w14:textOutline>
-      <w14:textFill>
-        <w14:solidFill>
-          <w14:srgbClr w14:val="000000"/>
-        </w14:solidFill>
-      </w14:textFill>
+      <w:shd w:val="nil"/>
     </w:rPr>
   </w:style>
-  <w:style w:type="paragraph" w:styleId="Corpo">
+  <w:style w:type="paragraph" w:customStyle="1" w:styleId="Corpo">
     <w:name w:val="Corpo"/>
-    <w:next w:val="Corpo"/>
+    <w:rsid w:val="00624AB3"/>
     <w:pPr>
-      <w:keepNext w:val="0"/>
-      <w:keepLines w:val="0"/>
-      <w:pageBreakBefore w:val="0"/>
-      <w:widowControl w:val="1"/>
-      <w:shd w:val="clear" w:color="auto" w:fill="auto"/>
-      <w:suppressAutoHyphens w:val="0"/>
-      <w:bidi w:val="0"/>
-      <w:spacing w:before="160" w:after="0" w:line="240" w:lineRule="auto"/>
-      <w:ind w:left="0" w:right="0" w:firstLine="0"/>
-      <w:jc w:val="left"/>
-      <w:outlineLvl w:val="9"/>
+      <w:spacing w:before="160"/>
     </w:pPr>
     <w:rPr>
-      <w:rFonts w:ascii="Helvetica Neue" w:cs="Helvetica Neue" w:hAnsi="Helvetica Neue" w:eastAsia="Helvetica Neue"/>
-      <w:b w:val="0"/>
-      <w:bCs w:val="0"/>
-      <w:i w:val="0"/>
-      <w:iCs w:val="0"/>
-      <w:caps w:val="0"/>
-      <w:smallCaps w:val="0"/>
-      <w:strike w:val="0"/>
-      <w:dstrike w:val="0"/>
-      <w:outline w:val="0"/>
+      <w:rFonts w:ascii="Helvetica Neue" w:eastAsia="Helvetica Neue" w:hAnsi="Helvetica Neue" w:cs="Helvetica Neue"/>
       <w:color w:val="000000"/>
-      <w:spacing w:val="0"/>
-      <w:kern w:val="0"/>
-      <w:position w:val="0"/>
       <w:sz w:val="24"/>
       <w:szCs w:val="24"/>
-      <w:u w:val="none"/>
-      <w:shd w:val="nil" w:color="auto" w:fill="auto"/>
-      <w:vertAlign w:val="baseline"/>
-      <w14:textOutline>
-        <w14:noFill/>
-      </w14:textOutline>
-      <w14:textFill>
-        <w14:solidFill>
-          <w14:srgbClr w14:val="000000"/>
-        </w14:solidFill>
-      </w14:textFill>
+      <w:shd w:val="nil"/>
     </w:rPr>
   </w:style>
   <w:style w:type="paragraph" w:styleId="Sottotitolo">
-    <w:name w:val="Sottotitolo"/>
+    <w:name w:val="Subtitle"/>
     <w:next w:val="Corpo"/>
+    <w:rsid w:val="00624AB3"/>
     <w:pPr>
-      <w:keepNext w:val="1"/>
-      <w:keepLines w:val="0"/>
-      <w:pageBreakBefore w:val="0"/>
-      <w:widowControl w:val="1"/>
-      <w:shd w:val="clear" w:color="auto" w:fill="auto"/>
-      <w:suppressAutoHyphens w:val="0"/>
-      <w:bidi w:val="0"/>
-      <w:spacing w:before="0" w:after="0" w:line="360" w:lineRule="auto"/>
-      <w:ind w:left="0" w:right="0" w:firstLine="0"/>
+      <w:keepNext/>
+      <w:spacing w:line="360" w:lineRule="auto"/>
       <w:jc w:val="center"/>
-      <w:outlineLvl w:val="9"/>
     </w:pPr>
     <w:rPr>
-      <w:rFonts w:ascii="Times New Roman" w:cs="Arial Unicode MS" w:hAnsi="Times New Roman" w:eastAsia="Arial Unicode MS"/>
-      <w:b w:val="0"/>
-      <w:bCs w:val="0"/>
-      <w:i w:val="0"/>
-      <w:iCs w:val="0"/>
-      <w:caps w:val="0"/>
-      <w:smallCaps w:val="0"/>
-      <w:strike w:val="0"/>
-      <w:dstrike w:val="0"/>
-      <w:outline w:val="0"/>
+      <w:rFonts w:cs="Arial Unicode MS"/>
       <w:color w:val="000000"/>
-      <w:spacing w:val="0"/>
-      <w:kern w:val="0"/>
-      <w:position w:val="0"/>
       <w:sz w:val="44"/>
       <w:szCs w:val="44"/>
-      <w:u w:val="none"/>
-      <w:shd w:val="nil" w:color="auto" w:fill="auto"/>
-      <w:vertAlign w:val="baseline"/>
-      <w:lang w:val="it-IT"/>
-      <w14:textOutline>
-        <w14:noFill/>
-      </w14:textOutline>
-      <w14:textFill>
-        <w14:solidFill>
-          <w14:srgbClr w14:val="000000"/>
-        </w14:solidFill>
-      </w14:textFill>
+      <w:shd w:val="nil"/>
     </w:rPr>
   </w:style>
-  <w:style w:type="paragraph" w:styleId="Stile tabella 2">
+  <w:style w:type="paragraph" w:customStyle="1" w:styleId="Stiletabella2">
     <w:name w:val="Stile tabella 2"/>
-    <w:next w:val="Stile tabella 2"/>
+    <w:rsid w:val="00624AB3"/>
+    <w:rPr>
+      <w:rFonts w:eastAsia="Times New Roman"/>
+      <w:color w:val="000000"/>
+      <w:sz w:val="28"/>
+      <w:szCs w:val="28"/>
+      <w:shd w:val="nil"/>
+    </w:rPr>
+  </w:style>
+  <w:style w:type="paragraph" w:customStyle="1" w:styleId="Corpo0">
+    <w:name w:val="Corpo"/>
+    <w:rsid w:val="00624AB3"/>
     <w:pPr>
-      <w:keepNext w:val="0"/>
-      <w:keepLines w:val="0"/>
-      <w:pageBreakBefore w:val="0"/>
-      <w:widowControl w:val="1"/>
-      <w:shd w:val="clear" w:color="auto" w:fill="auto"/>
-      <w:suppressAutoHyphens w:val="0"/>
-      <w:bidi w:val="0"/>
-      <w:spacing w:before="0" w:after="0" w:line="240" w:lineRule="auto"/>
-      <w:ind w:left="0" w:right="0" w:firstLine="0"/>
-      <w:jc w:val="left"/>
-      <w:outlineLvl w:val="9"/>
+      <w:spacing w:line="360" w:lineRule="auto"/>
     </w:pPr>
     <w:rPr>
-      <w:rFonts w:ascii="Times New Roman" w:cs="Times New Roman" w:hAnsi="Times New Roman" w:eastAsia="Times New Roman"/>
-      <w:b w:val="0"/>
-      <w:bCs w:val="0"/>
-      <w:i w:val="0"/>
-      <w:iCs w:val="0"/>
-      <w:caps w:val="0"/>
-      <w:smallCaps w:val="0"/>
-      <w:strike w:val="0"/>
-      <w:dstrike w:val="0"/>
-      <w:outline w:val="0"/>
+      <w:rFonts w:eastAsia="Times New Roman"/>
       <w:color w:val="000000"/>
-      <w:spacing w:val="0"/>
-      <w:kern w:val="0"/>
-      <w:position w:val="0"/>
-      <w:sz w:val="28"/>
-      <w:szCs w:val="28"/>
-      <w:u w:val="none"/>
-      <w:shd w:val="nil" w:color="auto" w:fill="auto"/>
-      <w:vertAlign w:val="baseline"/>
-      <w14:textOutline>
-        <w14:noFill/>
-      </w14:textOutline>
-      <w14:textFill>
-        <w14:solidFill>
-          <w14:srgbClr w14:val="000000"/>
-        </w14:solidFill>
-      </w14:textFill>
-    </w:rPr>
-  </w:style>
-  <w:style w:type="paragraph" w:styleId="Corpo.0">
-    <w:name w:val="Corpo"/>
-    <w:next w:val="Corpo.0"/>
-    <w:pPr>
-      <w:keepNext w:val="0"/>
-      <w:keepLines w:val="0"/>
-      <w:pageBreakBefore w:val="0"/>
-      <w:widowControl w:val="1"/>
-      <w:shd w:val="clear" w:color="auto" w:fill="auto"/>
-      <w:suppressAutoHyphens w:val="0"/>
-      <w:bidi w:val="0"/>
-      <w:spacing w:before="0" w:after="0" w:line="360" w:lineRule="auto"/>
-      <w:ind w:left="0" w:right="0" w:firstLine="0"/>
-      <w:jc w:val="left"/>
-      <w:outlineLvl w:val="9"/>
-    </w:pPr>
-    <w:rPr>
-      <w:rFonts w:ascii="Times New Roman" w:cs="Times New Roman" w:hAnsi="Times New Roman" w:eastAsia="Times New Roman"/>
-      <w:b w:val="0"/>
-      <w:bCs w:val="0"/>
-      <w:i w:val="0"/>
-      <w:iCs w:val="0"/>
-      <w:caps w:val="0"/>
-      <w:smallCaps w:val="0"/>
-      <w:strike w:val="0"/>
-      <w:dstrike w:val="0"/>
-      <w:outline w:val="0"/>
-      <w:color w:val="000000"/>
-      <w:spacing w:val="0"/>
-      <w:kern w:val="0"/>
-      <w:position w:val="0"/>
       <w:sz w:val="22"/>
       <w:szCs w:val="22"/>
-      <w:u w:val="none"/>
-      <w:shd w:val="nil" w:color="auto" w:fill="auto"/>
-      <w:vertAlign w:val="baseline"/>
-      <w14:textOutline>
-        <w14:noFill/>
-      </w14:textOutline>
-      <w14:textFill>
-        <w14:solidFill>
-          <w14:srgbClr w14:val="000000"/>
-        </w14:solidFill>
-      </w14:textFill>
+      <w:shd w:val="nil"/>
     </w:rPr>
   </w:style>
   <w:style w:type="paragraph" w:styleId="Intestazione">
-    <w:name w:val="Intestazione"/>
-    <w:next w:val="Corpo.0"/>
+    <w:name w:val="header"/>
+    <w:next w:val="Corpo0"/>
+    <w:qFormat/>
+    <w:rsid w:val="00624AB3"/>
     <w:pPr>
-      <w:keepNext w:val="1"/>
-      <w:keepLines w:val="0"/>
-      <w:pageBreakBefore w:val="0"/>
-      <w:widowControl w:val="1"/>
-      <w:shd w:val="clear" w:color="auto" w:fill="auto"/>
-      <w:suppressAutoHyphens w:val="0"/>
-      <w:bidi w:val="0"/>
-      <w:spacing w:before="0" w:after="0" w:line="360" w:lineRule="auto"/>
-      <w:ind w:left="0" w:right="0" w:firstLine="0"/>
+      <w:keepNext/>
+      <w:spacing w:line="360" w:lineRule="auto"/>
       <w:jc w:val="center"/>
       <w:outlineLvl w:val="0"/>
     </w:pPr>
     <w:rPr>
-      <w:rFonts w:ascii="Times New Roman" w:cs="Times New Roman" w:hAnsi="Times New Roman" w:eastAsia="Times New Roman"/>
-      <w:b w:val="1"/>
-      <w:bCs w:val="1"/>
-      <w:i w:val="0"/>
-      <w:iCs w:val="0"/>
-      <w:caps w:val="0"/>
-      <w:smallCaps w:val="0"/>
-      <w:strike w:val="0"/>
-      <w:dstrike w:val="0"/>
-      <w:outline w:val="0"/>
+      <w:rFonts w:eastAsia="Times New Roman"/>
+      <w:b/>
+      <w:bCs/>
       <w:color w:val="000000"/>
-      <w:spacing w:val="0"/>
-      <w:kern w:val="0"/>
-      <w:position w:val="0"/>
       <w:sz w:val="36"/>
       <w:szCs w:val="36"/>
-      <w:u w:val="none"/>
-      <w:shd w:val="nil" w:color="auto" w:fill="auto"/>
-      <w:vertAlign w:val="baseline"/>
-      <w14:textOutline>
-        <w14:noFill/>
-      </w14:textOutline>
-      <w14:textFill>
-        <w14:solidFill>
-          <w14:srgbClr w14:val="000000"/>
-        </w14:solidFill>
-      </w14:textFill>
+      <w:shd w:val="nil"/>
     </w:rPr>
   </w:style>
-  <w:style w:type="paragraph" w:styleId="TOC 1 genitore">
+  <w:style w:type="paragraph" w:customStyle="1" w:styleId="TOC1genitore">
     <w:name w:val="TOC 1 genitore"/>
-    <w:next w:val="TOC 1 genitore"/>
+    <w:rsid w:val="00624AB3"/>
     <w:pPr>
-      <w:keepNext w:val="0"/>
-      <w:keepLines w:val="0"/>
-      <w:pageBreakBefore w:val="0"/>
-      <w:widowControl w:val="1"/>
-      <w:shd w:val="clear" w:color="auto" w:fill="auto"/>
       <w:tabs>
         <w:tab w:val="right" w:pos="9638"/>
       </w:tabs>
-      <w:suppressAutoHyphens w:val="0"/>
-      <w:bidi w:val="0"/>
-      <w:spacing w:before="160" w:after="0" w:line="240" w:lineRule="auto"/>
-      <w:ind w:left="0" w:right="0" w:firstLine="0"/>
-      <w:jc w:val="left"/>
-      <w:outlineLvl w:val="9"/>
+      <w:spacing w:before="160"/>
     </w:pPr>
     <w:rPr>
-      <w:rFonts w:ascii="Helvetica Neue" w:cs="Helvetica Neue" w:hAnsi="Helvetica Neue" w:eastAsia="Helvetica Neue"/>
-      <w:b w:val="0"/>
-      <w:bCs w:val="0"/>
-      <w:i w:val="0"/>
-      <w:iCs w:val="0"/>
-      <w:caps w:val="0"/>
-      <w:smallCaps w:val="0"/>
-      <w:strike w:val="0"/>
-      <w:dstrike w:val="0"/>
-      <w:outline w:val="0"/>
+      <w:rFonts w:ascii="Helvetica Neue" w:eastAsia="Helvetica Neue" w:hAnsi="Helvetica Neue" w:cs="Helvetica Neue"/>
       <w:color w:val="000000"/>
-      <w:spacing w:val="0"/>
-      <w:kern w:val="0"/>
-      <w:position w:val="0"/>
       <w:sz w:val="28"/>
       <w:szCs w:val="28"/>
-      <w:u w:val="none"/>
-      <w:shd w:val="nil" w:color="auto" w:fill="auto"/>
-      <w:vertAlign w:val="baseline"/>
-      <w14:textOutline>
-        <w14:noFill/>
-      </w14:textOutline>
-      <w14:textFill>
-        <w14:solidFill>
-          <w14:srgbClr w14:val="000000"/>
-        </w14:solidFill>
-      </w14:textFill>
+      <w:shd w:val="nil"/>
     </w:rPr>
   </w:style>
-  <w:style w:type="paragraph" w:styleId="TOC 1">
+  <w:style w:type="paragraph" w:customStyle="1" w:styleId="TOC1">
     <w:name w:val="TOC 1"/>
-    <w:basedOn w:val="TOC 1 genitore"/>
-    <w:next w:val="TOC 1 genitore"/>
+    <w:basedOn w:val="TOC1genitore"/>
+    <w:next w:val="TOC1genitore"/>
+    <w:rsid w:val="00624AB3"/>
     <w:pPr>
       <w:spacing w:line="360" w:lineRule="auto"/>
     </w:pPr>
     <w:rPr>
-      <w:rFonts w:ascii="Times New Roman" w:cs="Times New Roman" w:hAnsi="Times New Roman" w:eastAsia="Times New Roman"/>
+      <w:rFonts w:ascii="Times New Roman" w:eastAsia="Times New Roman" w:hAnsi="Times New Roman" w:cs="Times New Roman"/>
+    </w:rPr>
+  </w:style>
+  <w:style w:type="paragraph" w:styleId="Pidipagina">
+    <w:name w:val="footer"/>
+    <w:basedOn w:val="Normale"/>
+    <w:link w:val="PidipaginaCarattere"/>
+    <w:uiPriority w:val="99"/>
+    <w:semiHidden/>
+    <w:unhideWhenUsed/>
+    <w:rsid w:val="00944C16"/>
+    <w:pPr>
+      <w:tabs>
+        <w:tab w:val="center" w:pos="4819"/>
+        <w:tab w:val="right" w:pos="9638"/>
+      </w:tabs>
+    </w:pPr>
+  </w:style>
+  <w:style w:type="character" w:customStyle="1" w:styleId="PidipaginaCarattere">
+    <w:name w:val="Piè di pagina Carattere"/>
+    <w:basedOn w:val="Carpredefinitoparagrafo"/>
+    <w:link w:val="Pidipagina"/>
+    <w:uiPriority w:val="99"/>
+    <w:semiHidden/>
+    <w:rsid w:val="00944C16"/>
+    <w:rPr>
+      <w:sz w:val="24"/>
+      <w:szCs w:val="24"/>
+      <w:lang w:val="en-US" w:eastAsia="en-US"/>
+    </w:rPr>
+  </w:style>
+  <w:style w:type="character" w:customStyle="1" w:styleId="Titolo1Carattere">
+    <w:name w:val="Titolo 1 Carattere"/>
+    <w:basedOn w:val="Carpredefinitoparagrafo"/>
+    <w:link w:val="Titolo1"/>
+    <w:uiPriority w:val="9"/>
+    <w:rsid w:val="001411E2"/>
+    <w:rPr>
+      <w:rFonts w:asciiTheme="majorHAnsi" w:eastAsiaTheme="majorEastAsia" w:hAnsiTheme="majorHAnsi" w:cstheme="majorBidi"/>
+      <w:b/>
+      <w:bCs/>
+      <w:sz w:val="28"/>
+      <w:szCs w:val="28"/>
+      <w:lang w:val="en-US" w:eastAsia="en-US"/>
+    </w:rPr>
+  </w:style>
+  <w:style w:type="paragraph" w:styleId="Testofumetto">
+    <w:name w:val="Balloon Text"/>
+    <w:basedOn w:val="Normale"/>
+    <w:link w:val="TestofumettoCarattere"/>
+    <w:uiPriority w:val="99"/>
+    <w:semiHidden/>
+    <w:unhideWhenUsed/>
+    <w:rsid w:val="00F60A18"/>
+    <w:rPr>
+      <w:rFonts w:ascii="Tahoma" w:hAnsi="Tahoma" w:cs="Tahoma"/>
+      <w:sz w:val="16"/>
+      <w:szCs w:val="16"/>
+    </w:rPr>
+  </w:style>
+  <w:style w:type="character" w:customStyle="1" w:styleId="TestofumettoCarattere">
+    <w:name w:val="Testo fumetto Carattere"/>
+    <w:basedOn w:val="Carpredefinitoparagrafo"/>
+    <w:link w:val="Testofumetto"/>
+    <w:uiPriority w:val="99"/>
+    <w:semiHidden/>
+    <w:rsid w:val="00F60A18"/>
+    <w:rPr>
+      <w:rFonts w:ascii="Tahoma" w:hAnsi="Tahoma" w:cs="Tahoma"/>
+      <w:sz w:val="16"/>
+      <w:szCs w:val="16"/>
+      <w:lang w:val="en-US" w:eastAsia="en-US"/>
     </w:rPr>
   </w:style>
 </w:styles>
 </file>
 
 <file path=word/theme/theme1.xml><?xml version="1.0" encoding="utf-8"?>
-<a:theme xmlns:a="http://schemas.openxmlformats.org/drawingml/2006/main" xmlns:r="http://schemas.openxmlformats.org/officeDocument/2006/relationships" name="Blank">
+<a:theme xmlns:a="http://schemas.openxmlformats.org/drawingml/2006/main" name="Blank">
   <a:themeElements>
     <a:clrScheme name="Blank">
       <a:dk1>
@@ -1322,7 +1511,7 @@
         <a:effectLst/>
         <a:sp3d/>
       </a:spPr>
-      <a:bodyPr rot="0" spcFirstLastPara="1" vertOverflow="overflow" horzOverflow="overflow" vert="horz" wrap="square" lIns="50800" tIns="50800" rIns="50800" bIns="50800" numCol="1" spcCol="38100" rtlCol="0" anchor="ctr" upright="0">
+      <a:bodyPr rot="0" spcFirstLastPara="1" vertOverflow="overflow" horzOverflow="overflow" vert="horz" wrap="square" lIns="50800" tIns="50800" rIns="50800" bIns="50800" numCol="1" spcCol="38100" rtlCol="0" anchor="ctr">
         <a:spAutoFit/>
       </a:bodyPr>
       <a:lstStyle>
@@ -1341,7 +1530,7 @@
           <a:buFontTx/>
           <a:buNone/>
           <a:tabLst/>
-          <a:defRPr b="0" baseline="0" cap="none" i="0" spc="0" strike="noStrike" sz="1200" u="none" kumimoji="0" normalizeH="0">
+          <a:defRPr kumimoji="0" sz="1200" b="0" i="0" u="none" strike="noStrike" cap="none" spc="0" normalizeH="0" baseline="0">
             <a:ln>
               <a:noFill/>
             </a:ln>
@@ -1371,7 +1560,7 @@
           <a:buFontTx/>
           <a:buNone/>
           <a:tabLst/>
-          <a:defRPr b="0" baseline="0" cap="none" i="0" spc="0" strike="noStrike" sz="1800" u="none" kumimoji="0" normalizeH="0">
+          <a:defRPr kumimoji="0" sz="1800" b="0" i="0" u="none" strike="noStrike" cap="none" spc="0" normalizeH="0" baseline="0">
             <a:ln>
               <a:noFill/>
             </a:ln>
@@ -1397,7 +1586,7 @@
           <a:buFontTx/>
           <a:buNone/>
           <a:tabLst/>
-          <a:defRPr b="0" baseline="0" cap="none" i="0" spc="0" strike="noStrike" sz="1800" u="none" kumimoji="0" normalizeH="0">
+          <a:defRPr kumimoji="0" sz="1800" b="0" i="0" u="none" strike="noStrike" cap="none" spc="0" normalizeH="0" baseline="0">
             <a:ln>
               <a:noFill/>
             </a:ln>
@@ -1423,7 +1612,7 @@
           <a:buFontTx/>
           <a:buNone/>
           <a:tabLst/>
-          <a:defRPr b="0" baseline="0" cap="none" i="0" spc="0" strike="noStrike" sz="1800" u="none" kumimoji="0" normalizeH="0">
+          <a:defRPr kumimoji="0" sz="1800" b="0" i="0" u="none" strike="noStrike" cap="none" spc="0" normalizeH="0" baseline="0">
             <a:ln>
               <a:noFill/>
             </a:ln>
@@ -1449,7 +1638,7 @@
           <a:buFontTx/>
           <a:buNone/>
           <a:tabLst/>
-          <a:defRPr b="0" baseline="0" cap="none" i="0" spc="0" strike="noStrike" sz="1800" u="none" kumimoji="0" normalizeH="0">
+          <a:defRPr kumimoji="0" sz="1800" b="0" i="0" u="none" strike="noStrike" cap="none" spc="0" normalizeH="0" baseline="0">
             <a:ln>
               <a:noFill/>
             </a:ln>
@@ -1475,7 +1664,7 @@
           <a:buFontTx/>
           <a:buNone/>
           <a:tabLst/>
-          <a:defRPr b="0" baseline="0" cap="none" i="0" spc="0" strike="noStrike" sz="1800" u="none" kumimoji="0" normalizeH="0">
+          <a:defRPr kumimoji="0" sz="1800" b="0" i="0" u="none" strike="noStrike" cap="none" spc="0" normalizeH="0" baseline="0">
             <a:ln>
               <a:noFill/>
             </a:ln>
@@ -1501,7 +1690,7 @@
           <a:buFontTx/>
           <a:buNone/>
           <a:tabLst/>
-          <a:defRPr b="0" baseline="0" cap="none" i="0" spc="0" strike="noStrike" sz="1800" u="none" kumimoji="0" normalizeH="0">
+          <a:defRPr kumimoji="0" sz="1800" b="0" i="0" u="none" strike="noStrike" cap="none" spc="0" normalizeH="0" baseline="0">
             <a:ln>
               <a:noFill/>
             </a:ln>
@@ -1527,7 +1716,7 @@
           <a:buFontTx/>
           <a:buNone/>
           <a:tabLst/>
-          <a:defRPr b="0" baseline="0" cap="none" i="0" spc="0" strike="noStrike" sz="1800" u="none" kumimoji="0" normalizeH="0">
+          <a:defRPr kumimoji="0" sz="1800" b="0" i="0" u="none" strike="noStrike" cap="none" spc="0" normalizeH="0" baseline="0">
             <a:ln>
               <a:noFill/>
             </a:ln>
@@ -1553,7 +1742,7 @@
           <a:buFontTx/>
           <a:buNone/>
           <a:tabLst/>
-          <a:defRPr b="0" baseline="0" cap="none" i="0" spc="0" strike="noStrike" sz="1800" u="none" kumimoji="0" normalizeH="0">
+          <a:defRPr kumimoji="0" sz="1800" b="0" i="0" u="none" strike="noStrike" cap="none" spc="0" normalizeH="0" baseline="0">
             <a:ln>
               <a:noFill/>
             </a:ln>
@@ -1579,7 +1768,7 @@
           <a:buFontTx/>
           <a:buNone/>
           <a:tabLst/>
-          <a:defRPr b="0" baseline="0" cap="none" i="0" spc="0" strike="noStrike" sz="1800" u="none" kumimoji="0" normalizeH="0">
+          <a:defRPr kumimoji="0" sz="1800" b="0" i="0" u="none" strike="noStrike" cap="none" spc="0" normalizeH="0" baseline="0">
             <a:ln>
               <a:noFill/>
             </a:ln>
@@ -1592,9 +1781,15 @@
         </a:lvl9pPr>
       </a:lstStyle>
       <a:style>
-        <a:lnRef idx="0"/>
-        <a:fillRef idx="0"/>
-        <a:effectRef idx="0"/>
+        <a:lnRef idx="0">
+          <a:scrgbClr r="0" g="0" b="0"/>
+        </a:lnRef>
+        <a:fillRef idx="0">
+          <a:scrgbClr r="0" g="0" b="0"/>
+        </a:fillRef>
+        <a:effectRef idx="0">
+          <a:scrgbClr r="0" g="0" b="0"/>
+        </a:effectRef>
         <a:fontRef idx="none"/>
       </a:style>
     </a:spDef>
@@ -1611,7 +1806,7 @@
         <a:effectLst/>
         <a:sp3d/>
       </a:spPr>
-      <a:bodyPr rot="0" spcFirstLastPara="1" vertOverflow="overflow" horzOverflow="overflow" vert="horz" wrap="square" lIns="91439" tIns="45719" rIns="91439" bIns="45719" numCol="1" spcCol="38100" rtlCol="0" anchor="t" upright="0">
+      <a:bodyPr rot="0" spcFirstLastPara="1" vertOverflow="overflow" horzOverflow="overflow" vert="horz" wrap="square" lIns="91439" tIns="45719" rIns="91439" bIns="45719" numCol="1" spcCol="38100" rtlCol="0" anchor="t">
         <a:noAutofit/>
       </a:bodyPr>
       <a:lstStyle>
@@ -1630,7 +1825,7 @@
           <a:buFontTx/>
           <a:buNone/>
           <a:tabLst/>
-          <a:defRPr b="0" baseline="0" cap="none" i="0" spc="0" strike="noStrike" sz="1800" u="none" kumimoji="0" normalizeH="0">
+          <a:defRPr kumimoji="0" sz="1800" b="0" i="0" u="none" strike="noStrike" cap="none" spc="0" normalizeH="0" baseline="0">
             <a:ln>
               <a:noFill/>
             </a:ln>
@@ -1656,7 +1851,7 @@
           <a:buFontTx/>
           <a:buNone/>
           <a:tabLst/>
-          <a:defRPr b="0" baseline="0" cap="none" i="0" spc="0" strike="noStrike" sz="1800" u="none" kumimoji="0" normalizeH="0">
+          <a:defRPr kumimoji="0" sz="1800" b="0" i="0" u="none" strike="noStrike" cap="none" spc="0" normalizeH="0" baseline="0">
             <a:ln>
               <a:noFill/>
             </a:ln>
@@ -1682,7 +1877,7 @@
           <a:buFontTx/>
           <a:buNone/>
           <a:tabLst/>
-          <a:defRPr b="0" baseline="0" cap="none" i="0" spc="0" strike="noStrike" sz="1800" u="none" kumimoji="0" normalizeH="0">
+          <a:defRPr kumimoji="0" sz="1800" b="0" i="0" u="none" strike="noStrike" cap="none" spc="0" normalizeH="0" baseline="0">
             <a:ln>
               <a:noFill/>
             </a:ln>
@@ -1708,7 +1903,7 @@
           <a:buFontTx/>
           <a:buNone/>
           <a:tabLst/>
-          <a:defRPr b="0" baseline="0" cap="none" i="0" spc="0" strike="noStrike" sz="1800" u="none" kumimoji="0" normalizeH="0">
+          <a:defRPr kumimoji="0" sz="1800" b="0" i="0" u="none" strike="noStrike" cap="none" spc="0" normalizeH="0" baseline="0">
             <a:ln>
               <a:noFill/>
             </a:ln>
@@ -1734,7 +1929,7 @@
           <a:buFontTx/>
           <a:buNone/>
           <a:tabLst/>
-          <a:defRPr b="0" baseline="0" cap="none" i="0" spc="0" strike="noStrike" sz="1800" u="none" kumimoji="0" normalizeH="0">
+          <a:defRPr kumimoji="0" sz="1800" b="0" i="0" u="none" strike="noStrike" cap="none" spc="0" normalizeH="0" baseline="0">
             <a:ln>
               <a:noFill/>
             </a:ln>
@@ -1760,7 +1955,7 @@
           <a:buFontTx/>
           <a:buNone/>
           <a:tabLst/>
-          <a:defRPr b="0" baseline="0" cap="none" i="0" spc="0" strike="noStrike" sz="1800" u="none" kumimoji="0" normalizeH="0">
+          <a:defRPr kumimoji="0" sz="1800" b="0" i="0" u="none" strike="noStrike" cap="none" spc="0" normalizeH="0" baseline="0">
             <a:ln>
               <a:noFill/>
             </a:ln>
@@ -1786,7 +1981,7 @@
           <a:buFontTx/>
           <a:buNone/>
           <a:tabLst/>
-          <a:defRPr b="0" baseline="0" cap="none" i="0" spc="0" strike="noStrike" sz="1800" u="none" kumimoji="0" normalizeH="0">
+          <a:defRPr kumimoji="0" sz="1800" b="0" i="0" u="none" strike="noStrike" cap="none" spc="0" normalizeH="0" baseline="0">
             <a:ln>
               <a:noFill/>
             </a:ln>
@@ -1812,7 +2007,7 @@
           <a:buFontTx/>
           <a:buNone/>
           <a:tabLst/>
-          <a:defRPr b="0" baseline="0" cap="none" i="0" spc="0" strike="noStrike" sz="1800" u="none" kumimoji="0" normalizeH="0">
+          <a:defRPr kumimoji="0" sz="1800" b="0" i="0" u="none" strike="noStrike" cap="none" spc="0" normalizeH="0" baseline="0">
             <a:ln>
               <a:noFill/>
             </a:ln>
@@ -1838,7 +2033,7 @@
           <a:buFontTx/>
           <a:buNone/>
           <a:tabLst/>
-          <a:defRPr b="0" baseline="0" cap="none" i="0" spc="0" strike="noStrike" sz="1800" u="none" kumimoji="0" normalizeH="0">
+          <a:defRPr kumimoji="0" sz="1800" b="0" i="0" u="none" strike="noStrike" cap="none" spc="0" normalizeH="0" baseline="0">
             <a:ln>
               <a:noFill/>
             </a:ln>
@@ -1864,7 +2059,7 @@
           <a:buFontTx/>
           <a:buNone/>
           <a:tabLst/>
-          <a:defRPr b="0" baseline="0" cap="none" i="0" spc="0" strike="noStrike" sz="1800" u="none" kumimoji="0" normalizeH="0">
+          <a:defRPr kumimoji="0" sz="1800" b="0" i="0" u="none" strike="noStrike" cap="none" spc="0" normalizeH="0" baseline="0">
             <a:ln>
               <a:noFill/>
             </a:ln>
@@ -1877,9 +2072,15 @@
         </a:lvl9pPr>
       </a:lstStyle>
       <a:style>
-        <a:lnRef idx="0"/>
-        <a:fillRef idx="0"/>
-        <a:effectRef idx="0"/>
+        <a:lnRef idx="0">
+          <a:scrgbClr r="0" g="0" b="0"/>
+        </a:lnRef>
+        <a:fillRef idx="0">
+          <a:scrgbClr r="0" g="0" b="0"/>
+        </a:fillRef>
+        <a:effectRef idx="0">
+          <a:scrgbClr r="0" g="0" b="0"/>
+        </a:effectRef>
         <a:fontRef idx="none"/>
       </a:style>
     </a:lnDef>
@@ -1893,7 +2094,7 @@
         <a:effectLst/>
         <a:sp3d/>
       </a:spPr>
-      <a:bodyPr rot="0" spcFirstLastPara="1" vertOverflow="overflow" horzOverflow="overflow" vert="horz" wrap="square" lIns="50800" tIns="50800" rIns="50800" bIns="50800" numCol="1" spcCol="38100" rtlCol="0" anchor="t" upright="0">
+      <a:bodyPr rot="0" spcFirstLastPara="1" vertOverflow="overflow" horzOverflow="overflow" vert="horz" wrap="square" lIns="50800" tIns="50800" rIns="50800" bIns="50800" numCol="1" spcCol="38100" rtlCol="0" anchor="t">
         <a:spAutoFit/>
       </a:bodyPr>
       <a:lstStyle>
@@ -1912,7 +2113,7 @@
           <a:buFontTx/>
           <a:buNone/>
           <a:tabLst/>
-          <a:defRPr b="0" baseline="0" cap="none" i="0" spc="0" strike="noStrike" sz="1100" u="none" kumimoji="0" normalizeH="0">
+          <a:defRPr kumimoji="0" sz="1100" b="0" i="0" u="none" strike="noStrike" cap="none" spc="0" normalizeH="0" baseline="0">
             <a:ln>
               <a:noFill/>
             </a:ln>
@@ -1942,7 +2143,7 @@
           <a:buFontTx/>
           <a:buNone/>
           <a:tabLst/>
-          <a:defRPr b="0" baseline="0" cap="none" i="0" spc="0" strike="noStrike" sz="1800" u="none" kumimoji="0" normalizeH="0">
+          <a:defRPr kumimoji="0" sz="1800" b="0" i="0" u="none" strike="noStrike" cap="none" spc="0" normalizeH="0" baseline="0">
             <a:ln>
               <a:noFill/>
             </a:ln>
@@ -1968,7 +2169,7 @@
           <a:buFontTx/>
           <a:buNone/>
           <a:tabLst/>
-          <a:defRPr b="0" baseline="0" cap="none" i="0" spc="0" strike="noStrike" sz="1800" u="none" kumimoji="0" normalizeH="0">
+          <a:defRPr kumimoji="0" sz="1800" b="0" i="0" u="none" strike="noStrike" cap="none" spc="0" normalizeH="0" baseline="0">
             <a:ln>
               <a:noFill/>
             </a:ln>
@@ -1994,7 +2195,7 @@
           <a:buFontTx/>
           <a:buNone/>
           <a:tabLst/>
-          <a:defRPr b="0" baseline="0" cap="none" i="0" spc="0" strike="noStrike" sz="1800" u="none" kumimoji="0" normalizeH="0">
+          <a:defRPr kumimoji="0" sz="1800" b="0" i="0" u="none" strike="noStrike" cap="none" spc="0" normalizeH="0" baseline="0">
             <a:ln>
               <a:noFill/>
             </a:ln>
@@ -2020,7 +2221,7 @@
           <a:buFontTx/>
           <a:buNone/>
           <a:tabLst/>
-          <a:defRPr b="0" baseline="0" cap="none" i="0" spc="0" strike="noStrike" sz="1800" u="none" kumimoji="0" normalizeH="0">
+          <a:defRPr kumimoji="0" sz="1800" b="0" i="0" u="none" strike="noStrike" cap="none" spc="0" normalizeH="0" baseline="0">
             <a:ln>
               <a:noFill/>
             </a:ln>
@@ -2046,7 +2247,7 @@
           <a:buFontTx/>
           <a:buNone/>
           <a:tabLst/>
-          <a:defRPr b="0" baseline="0" cap="none" i="0" spc="0" strike="noStrike" sz="1800" u="none" kumimoji="0" normalizeH="0">
+          <a:defRPr kumimoji="0" sz="1800" b="0" i="0" u="none" strike="noStrike" cap="none" spc="0" normalizeH="0" baseline="0">
             <a:ln>
               <a:noFill/>
             </a:ln>
@@ -2072,7 +2273,7 @@
           <a:buFontTx/>
           <a:buNone/>
           <a:tabLst/>
-          <a:defRPr b="0" baseline="0" cap="none" i="0" spc="0" strike="noStrike" sz="1800" u="none" kumimoji="0" normalizeH="0">
+          <a:defRPr kumimoji="0" sz="1800" b="0" i="0" u="none" strike="noStrike" cap="none" spc="0" normalizeH="0" baseline="0">
             <a:ln>
               <a:noFill/>
             </a:ln>
@@ -2098,7 +2299,7 @@
           <a:buFontTx/>
           <a:buNone/>
           <a:tabLst/>
-          <a:defRPr b="0" baseline="0" cap="none" i="0" spc="0" strike="noStrike" sz="1800" u="none" kumimoji="0" normalizeH="0">
+          <a:defRPr kumimoji="0" sz="1800" b="0" i="0" u="none" strike="noStrike" cap="none" spc="0" normalizeH="0" baseline="0">
             <a:ln>
               <a:noFill/>
             </a:ln>
@@ -2124,7 +2325,7 @@
           <a:buFontTx/>
           <a:buNone/>
           <a:tabLst/>
-          <a:defRPr b="0" baseline="0" cap="none" i="0" spc="0" strike="noStrike" sz="1800" u="none" kumimoji="0" normalizeH="0">
+          <a:defRPr kumimoji="0" sz="1800" b="0" i="0" u="none" strike="noStrike" cap="none" spc="0" normalizeH="0" baseline="0">
             <a:ln>
               <a:noFill/>
             </a:ln>
@@ -2150,7 +2351,7 @@
           <a:buFontTx/>
           <a:buNone/>
           <a:tabLst/>
-          <a:defRPr b="0" baseline="0" cap="none" i="0" spc="0" strike="noStrike" sz="1800" u="none" kumimoji="0" normalizeH="0">
+          <a:defRPr kumimoji="0" sz="1800" b="0" i="0" u="none" strike="noStrike" cap="none" spc="0" normalizeH="0" baseline="0">
             <a:ln>
               <a:noFill/>
             </a:ln>
@@ -2163,12 +2364,31 @@
         </a:lvl9pPr>
       </a:lstStyle>
       <a:style>
-        <a:lnRef idx="0"/>
-        <a:fillRef idx="0"/>
-        <a:effectRef idx="0"/>
+        <a:lnRef idx="0">
+          <a:scrgbClr r="0" g="0" b="0"/>
+        </a:lnRef>
+        <a:fillRef idx="0">
+          <a:scrgbClr r="0" g="0" b="0"/>
+        </a:fillRef>
+        <a:effectRef idx="0">
+          <a:scrgbClr r="0" g="0" b="0"/>
+        </a:effectRef>
         <a:fontRef idx="none"/>
       </a:style>
     </a:txDef>
   </a:objectDefaults>
+  <a:extraClrSchemeLst/>
 </a:theme>
+</file>
+
+<file path=customXml/item1.xml><?xml version="1.0" encoding="utf-8"?>
+<b:Sources xmlns:b="http://schemas.openxmlformats.org/officeDocument/2006/bibliography" xmlns="http://schemas.openxmlformats.org/officeDocument/2006/bibliography" SelectedStyle="\APA.XSL" StyleName="APA Fifth Edition"/>
+</file>
+
+<file path=customXml/itemProps1.xml><?xml version="1.0" encoding="utf-8"?>
+<ds:datastoreItem xmlns:ds="http://schemas.openxmlformats.org/officeDocument/2006/customXml" ds:itemID="{6EFD8075-5A9D-4FDF-8C30-7FE01EE41127}">
+  <ds:schemaRefs>
+    <ds:schemaRef ds:uri="http://schemas.openxmlformats.org/officeDocument/2006/bibliography"/>
+  </ds:schemaRefs>
+</ds:datastoreItem>
 </file>
</xml_diff>

<commit_message>
elaborato: fine architettura software e inizio prog db
</commit_message>
<xml_diff>
--- a/elaborato/Elaborato Bartolini.docx
+++ b/elaborato/Elaborato Bartolini.docx
@@ -152,12 +152,12 @@
           <wp:inline distB="114300" distT="114300" distL="114300" distR="114300">
             <wp:extent cx="4151186" cy="2351298"/>
             <wp:effectExtent b="0" l="0" r="0" t="0"/>
-            <wp:docPr id="3" name="image4.png"/>
+            <wp:docPr id="4" name="image6.png"/>
             <a:graphic>
               <a:graphicData uri="http://schemas.openxmlformats.org/drawingml/2006/picture">
                 <pic:pic>
                   <pic:nvPicPr>
-                    <pic:cNvPr id="0" name="image4.png"/>
+                    <pic:cNvPr id="0" name="image6.png"/>
                     <pic:cNvPicPr preferRelativeResize="0"/>
                   </pic:nvPicPr>
                   <pic:blipFill>
@@ -697,6 +697,8 @@
           <w:hyperlink w:anchor="_mz9e79f38s5u">
             <w:r>
               <w:rPr>
+                <w:rFonts w:ascii="Times New Roman" w:cs="Times New Roman" w:eastAsia="Times New Roman" w:hAnsi="Times New Roman"/>
+                <w:b w:val="0"/>
                 <w:i w:val="0"/>
                 <w:smallCaps w:val="0"/>
                 <w:strike w:val="0"/>
@@ -713,6 +715,8 @@
           </w:hyperlink>
           <w:r>
             <w:rPr>
+              <w:rFonts w:ascii="Times New Roman" w:cs="Times New Roman" w:eastAsia="Times New Roman" w:hAnsi="Times New Roman"/>
+              <w:b w:val="0"/>
               <w:i w:val="0"/>
               <w:smallCaps w:val="0"/>
               <w:strike w:val="0"/>
@@ -923,6 +927,8 @@
             <w:spacing w:before="60" w:line="240" w:lineRule="auto"/>
             <w:ind w:left="360" w:firstLine="0"/>
             <w:rPr>
+              <w:rFonts w:ascii="Times New Roman" w:cs="Times New Roman" w:eastAsia="Times New Roman" w:hAnsi="Times New Roman"/>
+              <w:b w:val="0"/>
               <w:i w:val="0"/>
               <w:smallCaps w:val="0"/>
               <w:strike w:val="0"/>
@@ -937,6 +943,8 @@
           <w:hyperlink w:anchor="_8tnbw4t5j6hr">
             <w:r>
               <w:rPr>
+                <w:rFonts w:ascii="Times New Roman" w:cs="Times New Roman" w:eastAsia="Times New Roman" w:hAnsi="Times New Roman"/>
+                <w:b w:val="0"/>
                 <w:i w:val="0"/>
                 <w:smallCaps w:val="0"/>
                 <w:strike w:val="0"/>
@@ -953,6 +961,8 @@
           </w:hyperlink>
           <w:r>
             <w:rPr>
+              <w:rFonts w:ascii="Times New Roman" w:cs="Times New Roman" w:eastAsia="Times New Roman" w:hAnsi="Times New Roman"/>
+              <w:b w:val="0"/>
               <w:i w:val="0"/>
               <w:smallCaps w:val="0"/>
               <w:strike w:val="0"/>
@@ -973,6 +983,8 @@
           </w:r>
           <w:r>
             <w:rPr>
+              <w:rFonts w:ascii="Times New Roman" w:cs="Times New Roman" w:eastAsia="Times New Roman" w:hAnsi="Times New Roman"/>
+              <w:b w:val="0"/>
               <w:i w:val="0"/>
               <w:smallCaps w:val="0"/>
               <w:strike w:val="0"/>
@@ -1000,9 +1012,11 @@
             <w:tabs>
               <w:tab w:val="right" w:pos="9637.511811023622"/>
             </w:tabs>
-            <w:spacing w:after="80" w:before="60" w:line="240" w:lineRule="auto"/>
+            <w:spacing w:before="60" w:line="240" w:lineRule="auto"/>
             <w:ind w:left="360" w:firstLine="0"/>
             <w:rPr>
+              <w:rFonts w:ascii="Times New Roman" w:cs="Times New Roman" w:eastAsia="Times New Roman" w:hAnsi="Times New Roman"/>
+              <w:b w:val="0"/>
               <w:i w:val="0"/>
               <w:smallCaps w:val="0"/>
               <w:strike w:val="0"/>
@@ -1017,6 +1031,8 @@
           <w:hyperlink w:anchor="_dpk6pe8u4xzv">
             <w:r>
               <w:rPr>
+                <w:rFonts w:ascii="Times New Roman" w:cs="Times New Roman" w:eastAsia="Times New Roman" w:hAnsi="Times New Roman"/>
+                <w:b w:val="0"/>
                 <w:i w:val="0"/>
                 <w:smallCaps w:val="0"/>
                 <w:strike w:val="0"/>
@@ -1033,6 +1049,8 @@
           </w:hyperlink>
           <w:r>
             <w:rPr>
+              <w:rFonts w:ascii="Times New Roman" w:cs="Times New Roman" w:eastAsia="Times New Roman" w:hAnsi="Times New Roman"/>
+              <w:b w:val="0"/>
               <w:i w:val="0"/>
               <w:smallCaps w:val="0"/>
               <w:strike w:val="0"/>
@@ -1053,6 +1071,8 @@
           </w:r>
           <w:r>
             <w:rPr>
+              <w:rFonts w:ascii="Times New Roman" w:cs="Times New Roman" w:eastAsia="Times New Roman" w:hAnsi="Times New Roman"/>
+              <w:b w:val="0"/>
               <w:i w:val="0"/>
               <w:smallCaps w:val="0"/>
               <w:strike w:val="0"/>
@@ -1074,6 +1094,114 @@
               <w:rtl w:val="0"/>
             </w:rPr>
           </w:r>
+        </w:p>
+        <w:p>
+          <w:pPr>
+            <w:tabs>
+              <w:tab w:val="right" w:pos="9637.511811023622"/>
+            </w:tabs>
+            <w:spacing w:before="60" w:line="240" w:lineRule="auto"/>
+            <w:ind w:left="360" w:firstLine="0"/>
+            <w:rPr>
+              <w:b w:val="0"/>
+              <w:sz w:val="28"/>
+              <w:szCs w:val="28"/>
+            </w:rPr>
+          </w:pPr>
+          <w:hyperlink w:anchor="_6lruoo35mz4z">
+            <w:r>
+              <w:rPr>
+                <w:b w:val="0"/>
+                <w:sz w:val="28"/>
+                <w:szCs w:val="28"/>
+                <w:rtl w:val="0"/>
+              </w:rPr>
+              <w:t xml:space="preserve">DBMS e Sensori</w:t>
+            </w:r>
+          </w:hyperlink>
+          <w:r>
+            <w:rPr>
+              <w:b w:val="0"/>
+              <w:sz w:val="28"/>
+              <w:szCs w:val="28"/>
+              <w:rtl w:val="0"/>
+            </w:rPr>
+            <w:tab/>
+          </w:r>
+          <w:r>
+            <w:fldChar w:fldCharType="begin"/>
+            <w:instrText xml:space="preserve"> PAGEREF _6lruoo35mz4z \h </w:instrText>
+            <w:fldChar w:fldCharType="separate"/>
+          </w:r>
+          <w:r>
+            <w:rPr>
+              <w:b w:val="0"/>
+              <w:sz w:val="28"/>
+              <w:szCs w:val="28"/>
+              <w:rtl w:val="0"/>
+            </w:rPr>
+            <w:t xml:space="preserve">7</w:t>
+          </w:r>
+          <w:r>
+            <w:fldChar w:fldCharType="end"/>
+          </w:r>
+          <w:r>
+            <w:rPr>
+              <w:rtl w:val="0"/>
+            </w:rPr>
+          </w:r>
+        </w:p>
+        <w:p>
+          <w:pPr>
+            <w:tabs>
+              <w:tab w:val="right" w:pos="9637.511811023622"/>
+            </w:tabs>
+            <w:spacing w:after="80" w:before="200" w:line="240" w:lineRule="auto"/>
+            <w:ind w:left="0" w:firstLine="0"/>
+            <w:rPr>
+              <w:sz w:val="28"/>
+              <w:szCs w:val="28"/>
+            </w:rPr>
+          </w:pPr>
+          <w:hyperlink w:anchor="_rokpao651mq9">
+            <w:r>
+              <w:rPr>
+                <w:sz w:val="28"/>
+                <w:szCs w:val="28"/>
+                <w:rtl w:val="0"/>
+              </w:rPr>
+              <w:t xml:space="preserve">Progettazione Database</w:t>
+            </w:r>
+          </w:hyperlink>
+          <w:r>
+            <w:rPr>
+              <w:sz w:val="28"/>
+              <w:szCs w:val="28"/>
+              <w:rtl w:val="0"/>
+            </w:rPr>
+            <w:tab/>
+          </w:r>
+          <w:r>
+            <w:fldChar w:fldCharType="begin"/>
+            <w:instrText xml:space="preserve"> PAGEREF _rokpao651mq9 \h </w:instrText>
+            <w:fldChar w:fldCharType="separate"/>
+          </w:r>
+          <w:r>
+            <w:rPr>
+              <w:sz w:val="28"/>
+              <w:szCs w:val="28"/>
+              <w:rtl w:val="0"/>
+            </w:rPr>
+            <w:t xml:space="preserve">8</w:t>
+          </w:r>
+          <w:r>
+            <w:fldChar w:fldCharType="end"/>
+          </w:r>
+          <w:r>
+            <w:rPr>
+              <w:rtl w:val="0"/>
+            </w:rPr>
+          </w:r>
           <w:r>
             <w:fldChar w:fldCharType="end"/>
           </w:r>
@@ -1087,7 +1215,7 @@
         <w:jc w:val="left"/>
         <w:rPr/>
       </w:pPr>
-      <w:bookmarkStart w:colFirst="0" w:colLast="0" w:name="_wqz9o1f107sx" w:id="7"/>
+      <w:bookmarkStart w:colFirst="0" w:colLast="0" w:name="_urcci09ja7c9" w:id="7"/>
       <w:bookmarkEnd w:id="7"/>
       <w:r>
         <w:rPr>
@@ -2297,12 +2425,12 @@
           <wp:inline distB="0" distT="0" distL="0" distR="0">
             <wp:extent cx="4225243" cy="2856577"/>
             <wp:effectExtent b="0" l="0" r="0" t="0"/>
-            <wp:docPr descr="sw_arch.png" id="4" name="image2.png"/>
+            <wp:docPr descr="sw_arch.png" id="6" name="image1.png"/>
             <a:graphic>
               <a:graphicData uri="http://schemas.openxmlformats.org/drawingml/2006/picture">
                 <pic:pic>
                   <pic:nvPicPr>
-                    <pic:cNvPr descr="sw_arch.png" id="0" name="image2.png"/>
+                    <pic:cNvPr descr="sw_arch.png" id="0" name="image1.png"/>
                     <pic:cNvPicPr preferRelativeResize="0"/>
                   </pic:nvPicPr>
                   <pic:blipFill>
@@ -2620,7 +2748,7 @@
           <wp:inline distB="114300" distT="114300" distL="114300" distR="114300">
             <wp:extent cx="5035388" cy="3593884"/>
             <wp:effectExtent b="0" l="0" r="0" t="0"/>
-            <wp:docPr id="2" name="image3.png"/>
+            <wp:docPr id="3" name="image3.png"/>
             <a:graphic>
               <a:graphicData uri="http://schemas.openxmlformats.org/drawingml/2006/picture">
                 <pic:pic>
@@ -2758,6 +2886,106 @@
     </w:p>
     <w:p>
       <w:pPr>
+        <w:rPr/>
+      </w:pPr>
+      <w:r>
+        <w:rPr>
+          <w:rtl w:val="0"/>
+        </w:rPr>
+      </w:r>
+    </w:p>
+    <w:p>
+      <w:pPr>
+        <w:rPr/>
+      </w:pPr>
+      <w:r>
+        <w:rPr>
+          <w:rtl w:val="0"/>
+        </w:rPr>
+      </w:r>
+    </w:p>
+    <w:p>
+      <w:pPr>
+        <w:rPr/>
+      </w:pPr>
+      <w:r>
+        <w:rPr>
+          <w:rtl w:val="0"/>
+        </w:rPr>
+      </w:r>
+    </w:p>
+    <w:p>
+      <w:pPr>
+        <w:rPr/>
+      </w:pPr>
+      <w:r>
+        <w:rPr>
+          <w:rtl w:val="0"/>
+        </w:rPr>
+      </w:r>
+    </w:p>
+    <w:p>
+      <w:pPr>
+        <w:rPr/>
+      </w:pPr>
+      <w:r>
+        <w:rPr>
+          <w:rtl w:val="0"/>
+        </w:rPr>
+      </w:r>
+    </w:p>
+    <w:p>
+      <w:pPr>
+        <w:rPr/>
+      </w:pPr>
+      <w:r>
+        <w:rPr>
+          <w:rtl w:val="0"/>
+        </w:rPr>
+      </w:r>
+    </w:p>
+    <w:p>
+      <w:pPr>
+        <w:rPr/>
+      </w:pPr>
+      <w:r>
+        <w:rPr>
+          <w:rtl w:val="0"/>
+        </w:rPr>
+      </w:r>
+    </w:p>
+    <w:p>
+      <w:pPr>
+        <w:rPr/>
+      </w:pPr>
+      <w:r>
+        <w:rPr>
+          <w:rtl w:val="0"/>
+        </w:rPr>
+      </w:r>
+    </w:p>
+    <w:p>
+      <w:pPr>
+        <w:rPr/>
+      </w:pPr>
+      <w:r>
+        <w:rPr>
+          <w:rtl w:val="0"/>
+        </w:rPr>
+      </w:r>
+    </w:p>
+    <w:p>
+      <w:pPr>
+        <w:rPr/>
+      </w:pPr>
+      <w:r>
+        <w:rPr>
+          <w:rtl w:val="0"/>
+        </w:rPr>
+      </w:r>
+    </w:p>
+    <w:p>
+      <w:pPr>
         <w:pStyle w:val="Heading2"/>
         <w:rPr/>
       </w:pPr>
@@ -2778,13 +3006,1110 @@
         <w:rPr>
           <w:rtl w:val="0"/>
         </w:rPr>
+        <w:t xml:space="preserve">Per quanto riguarda lo strato di logica, detto Backend, è stato deciso di codificarlo in linguaggio PHP mediante la realizzazioni di API</w:t>
+      </w:r>
+    </w:p>
+    <w:p>
+      <w:pPr>
+        <w:rPr/>
+      </w:pPr>
+      <w:r>
+        <w:rPr>
+          <w:rtl w:val="0"/>
+        </w:rPr>
+        <w:t xml:space="preserve">Un’API, Application Programming Interface, è un’interfaccia software che permetta lo scambio di dati tra un client ed un server.</w:t>
+      </w:r>
+    </w:p>
+    <w:p>
+      <w:pPr>
+        <w:rPr/>
+      </w:pPr>
+      <w:r>
+        <w:rPr>
+          <w:rtl w:val="0"/>
+        </w:rPr>
+        <w:t xml:space="preserve">Solitamente viene sviluppata in un’architettura web mediante protocollo HTTP basandosi sui suoi metodi; principalmente GET e POST.</w:t>
+      </w:r>
+    </w:p>
+    <w:p>
+      <w:pPr>
+        <w:rPr/>
+      </w:pPr>
+      <w:r>
+        <w:rPr>
+          <w:rtl w:val="0"/>
+        </w:rPr>
+        <w:t xml:space="preserve">Questi due metodi permettono la ricezione di dati dal server, GET, e la possibilità di inviare dati, POST.</w:t>
+      </w:r>
+    </w:p>
+    <w:p>
+      <w:pPr>
+        <w:rPr/>
+      </w:pPr>
+      <w:r>
+        <w:rPr>
+          <w:rtl w:val="0"/>
+        </w:rPr>
+        <w:t xml:space="preserve">La principale differenza tecnica è che i parametri inviati tramite GET si trovano all'interno dell’URL; nel POST i parametri verranno inviati all’interno del BODY del pacchetto HTTP.</w:t>
+      </w:r>
+    </w:p>
+    <w:p>
+      <w:pPr>
+        <w:rPr/>
+      </w:pPr>
+      <w:r>
+        <w:rPr>
+          <w:rtl w:val="0"/>
+        </w:rPr>
+        <w:t xml:space="preserve">Le interfacce realizzate hanno lo scopo di rispondere solo ad una determinata richiesta proveniente da particolari tipi di utenti.</w:t>
+      </w:r>
+    </w:p>
+    <w:p>
+      <w:pPr>
+        <w:rPr/>
+      </w:pPr>
+      <w:r>
+        <w:rPr>
+          <w:rtl w:val="0"/>
+        </w:rPr>
+        <w:t xml:space="preserve">Esistono tre diverse categorie di utente all’interno di questo sistema: ministero, società autostradale, società di manutenzione.</w:t>
+      </w:r>
+    </w:p>
+    <w:p>
+      <w:pPr>
+        <w:rPr/>
+      </w:pPr>
+      <w:r>
+        <w:rPr>
+          <w:rtl w:val="0"/>
+        </w:rPr>
+        <w:t xml:space="preserve">Il processo di accesso all’area riservata è il medesimo per ogni utente, sarà il Frontend a preoccuparsi di mostrare a schermo le informazioni dedicate ad ogni utente.</w:t>
+      </w:r>
+    </w:p>
+    <w:p>
+      <w:pPr>
+        <w:jc w:val="center"/>
+        <w:rPr/>
+      </w:pPr>
+      <w:r>
+        <w:rPr/>
+        <w:drawing>
+          <wp:inline distB="114300" distT="114300" distL="114300" distR="114300">
+            <wp:extent cx="4477435" cy="3061494"/>
+            <wp:effectExtent b="0" l="0" r="0" t="0"/>
+            <wp:docPr id="5" name="image5.png"/>
+            <a:graphic>
+              <a:graphicData uri="http://schemas.openxmlformats.org/drawingml/2006/picture">
+                <pic:pic>
+                  <pic:nvPicPr>
+                    <pic:cNvPr id="0" name="image5.png"/>
+                    <pic:cNvPicPr preferRelativeResize="0"/>
+                  </pic:nvPicPr>
+                  <pic:blipFill>
+                    <a:blip r:embed="rId9"/>
+                    <a:srcRect b="0" l="0" r="0" t="0"/>
+                    <a:stretch>
+                      <a:fillRect/>
+                    </a:stretch>
+                  </pic:blipFill>
+                  <pic:spPr>
+                    <a:xfrm>
+                      <a:off x="0" y="0"/>
+                      <a:ext cx="4477435" cy="3061494"/>
+                    </a:xfrm>
+                    <a:prstGeom prst="rect"/>
+                    <a:ln/>
+                  </pic:spPr>
+                </pic:pic>
+              </a:graphicData>
+            </a:graphic>
+          </wp:inline>
+        </w:drawing>
+      </w:r>
+      <w:r>
+        <w:rPr>
+          <w:rtl w:val="0"/>
+        </w:rPr>
+      </w:r>
+    </w:p>
+    <w:p>
+      <w:pPr>
+        <w:jc w:val="center"/>
+        <w:rPr>
+          <w:sz w:val="20"/>
+          <w:szCs w:val="20"/>
+        </w:rPr>
+      </w:pPr>
+      <w:r>
+        <w:rPr>
+          <w:i w:val="1"/>
+          <w:sz w:val="20"/>
+          <w:szCs w:val="20"/>
+          <w:rtl w:val="0"/>
+        </w:rPr>
+        <w:t xml:space="preserve">figura 2</w:t>
+      </w:r>
+      <w:r>
+        <w:rPr>
+          <w:rtl w:val="0"/>
+        </w:rPr>
+      </w:r>
+    </w:p>
+    <w:p>
+      <w:pPr>
+        <w:rPr/>
+      </w:pPr>
+      <w:r>
+        <w:rPr>
+          <w:rtl w:val="0"/>
+        </w:rPr>
+        <w:t xml:space="preserve">Quello descritto in figura è il processo di autenticazione basato sui token.</w:t>
+      </w:r>
+    </w:p>
+    <w:p>
+      <w:pPr>
+        <w:rPr/>
+      </w:pPr>
+      <w:r>
+        <w:rPr>
+          <w:rtl w:val="0"/>
+        </w:rPr>
+        <w:t xml:space="preserve">Un token è una stringa alfanumerica generata a partire da una stringa relativa all’utente, per esempio l’email, e da una stringa segreta usata successivamente per la verifica del token.</w:t>
+      </w:r>
+    </w:p>
+    <w:p>
+      <w:pPr>
+        <w:rPr/>
+      </w:pPr>
+      <w:r>
+        <w:rPr>
+          <w:rtl w:val="0"/>
+        </w:rPr>
+        <w:t xml:space="preserve">Questi token inoltre hanno una durata per evitare che, una volta generato il token, non sia più necessario l’accesso tramite credenziali.</w:t>
+      </w:r>
+    </w:p>
+    <w:p>
+      <w:pPr>
+        <w:rPr/>
+      </w:pPr>
+      <w:r>
+        <w:rPr>
+          <w:rtl w:val="0"/>
+        </w:rPr>
+        <w:t xml:space="preserve">Quando il server genera il token, questo viene inviato al client che lo memorizzerà su disco, nel caso di token a lunga durata che quindi permettono l’accesso al sito senza l’inserimento di credenziali, oppure verrà memorizzato in memoria e durerà per il tempo di navigazione all’interno del sito.</w:t>
+      </w:r>
+    </w:p>
+    <w:p>
+      <w:pPr>
+        <w:rPr/>
+      </w:pPr>
+      <w:r>
+        <w:rPr>
+          <w:rtl w:val="0"/>
+        </w:rPr>
+        <w:t xml:space="preserve">Per proseguire con l’esplorazione del sito, durante le successive richieste all’API, verrà inviato al server il token appena ricevuto.</w:t>
+      </w:r>
+    </w:p>
+    <w:p>
+      <w:pPr>
+        <w:rPr/>
+      </w:pPr>
+      <w:r>
+        <w:rPr>
+          <w:rtl w:val="0"/>
+        </w:rPr>
+        <w:t xml:space="preserve">Il server, per ogni interfaccia, o rotta, che deve essere riservata, andrà a verificare il token ricevuto con la stringa segreta usata per la sua generazione. Nel caso in cui il token non risulti valido verrà inviata una risposta al client che lo forzerà ad accedere nuovamente tramite credenziali.</w:t>
+      </w:r>
+    </w:p>
+    <w:p>
+      <w:pPr>
+        <w:rPr/>
+      </w:pPr>
+      <w:r>
+        <w:rPr>
+          <w:rtl w:val="0"/>
+        </w:rPr>
+        <w:t xml:space="preserve">Questa scelta progettuale garantisce scalabilità maggiore e la possibilità di accedere da più dispositivi allo stesso utente.</w:t>
+      </w:r>
+    </w:p>
+    <w:p>
+      <w:pPr>
+        <w:jc w:val="left"/>
+        <w:rPr/>
+      </w:pPr>
+      <w:r>
+        <w:rPr>
+          <w:rtl w:val="0"/>
+        </w:rPr>
+      </w:r>
+    </w:p>
+    <w:p>
+      <w:pPr>
+        <w:pStyle w:val="Heading2"/>
+        <w:jc w:val="left"/>
+        <w:rPr/>
+      </w:pPr>
+      <w:bookmarkStart w:colFirst="0" w:colLast="0" w:name="_p2ird72pfhqe" w:id="14"/>
+      <w:bookmarkEnd w:id="14"/>
+      <w:r>
+        <w:rPr>
+          <w:rtl w:val="0"/>
+        </w:rPr>
+      </w:r>
+    </w:p>
+    <w:p>
+      <w:pPr>
+        <w:pStyle w:val="Heading2"/>
+        <w:jc w:val="left"/>
+        <w:rPr/>
+      </w:pPr>
+      <w:bookmarkStart w:colFirst="0" w:colLast="0" w:name="_kvo2i7ejpxh" w:id="15"/>
+      <w:bookmarkEnd w:id="15"/>
+      <w:r>
+        <w:rPr>
+          <w:rtl w:val="0"/>
+        </w:rPr>
+      </w:r>
+    </w:p>
+    <w:p>
+      <w:pPr>
+        <w:rPr/>
+      </w:pPr>
+      <w:r>
+        <w:rPr>
+          <w:rtl w:val="0"/>
+        </w:rPr>
+      </w:r>
+    </w:p>
+    <w:p>
+      <w:pPr>
+        <w:pStyle w:val="Heading2"/>
+        <w:rPr/>
+      </w:pPr>
+      <w:bookmarkStart w:colFirst="0" w:colLast="0" w:name="_6lruoo35mz4z" w:id="16"/>
+      <w:bookmarkEnd w:id="16"/>
+      <w:r>
+        <w:rPr>
+          <w:rtl w:val="0"/>
+        </w:rPr>
+        <w:t xml:space="preserve">DBMS e Sensori</w:t>
+      </w:r>
+    </w:p>
+    <w:p>
+      <w:pPr>
+        <w:rPr/>
+      </w:pPr>
+      <w:r>
+        <w:rPr>
+          <w:rtl w:val="0"/>
+        </w:rPr>
+        <w:t xml:space="preserve">Un sistema informativo si trova solitamente a gestire dati provenienti da varie fonti. Questi dati devono essere memorizzati e facilmente accessibili e manipolabili.</w:t>
+      </w:r>
+    </w:p>
+    <w:p>
+      <w:pPr>
+        <w:rPr/>
+      </w:pPr>
+      <w:r>
+        <w:rPr>
+          <w:rtl w:val="0"/>
+        </w:rPr>
+        <w:t xml:space="preserve">Queste funzionalità vengono garantite con l’utilizzo di una base di dati o Database.</w:t>
+      </w:r>
+    </w:p>
+    <w:p>
+      <w:pPr>
+        <w:rPr/>
+      </w:pPr>
+      <w:r>
+        <w:rPr>
+          <w:rtl w:val="0"/>
+        </w:rPr>
+        <w:t xml:space="preserve">Una base di dati è un insieme di tabelle correlate tra loro. Una tabella è una struttura dati composta da righe, dette tuple, e colonne, dette campi o  attributi.</w:t>
+      </w:r>
+    </w:p>
+    <w:p>
+      <w:pPr>
+        <w:rPr/>
+      </w:pPr>
+      <w:r>
+        <w:rPr>
+          <w:rtl w:val="0"/>
+        </w:rPr>
+        <w:t xml:space="preserve">La gestione della base di dati, dal punto di vista software, è affidato ad un servizio in esecuzione sul server: il DBMS, Database Management System. Per questo progetto è stato scelto MySQL.</w:t>
+      </w:r>
+    </w:p>
+    <w:p>
+      <w:pPr>
+        <w:rPr/>
+      </w:pPr>
+      <w:r>
+        <w:rPr>
+          <w:rtl w:val="0"/>
+        </w:rPr>
+        <w:t xml:space="preserve">Come scritto nel nome, questo DBMS, si basa su SQL che è un linguaggio strutturato per interrogare le basi di dati. Questo linguaggio ci permette di fare principalmente due operazioni: definizione e manipolazione della struttura delle tabelle, DDL (Data Definition Language) e ricerca e manipolazione dei dati all’interno della base di dati, DML (Data Manipulation Language).</w:t>
+      </w:r>
+    </w:p>
+    <w:p>
+      <w:pPr>
+        <w:rPr/>
+      </w:pPr>
+      <w:r>
+        <w:rPr>
+          <w:rtl w:val="0"/>
+        </w:rPr>
+        <w:t xml:space="preserve">Lo strato di risorse non è composto solamente dal DBMS ma anche dalle altri componenti che forniscono dati al sistema come unica funzione. In questo progetto sono infatti presenti i sensori che vengono, per ovvi motivi, simulati tramite codice Python. Python è un linguaggio di scripting interpretato molto utilizzato in ambito Data Science che permette una facile implementazione di algoritmi.</w:t>
+      </w:r>
+    </w:p>
+    <w:p>
+      <w:pPr>
+        <w:rPr/>
+      </w:pPr>
+      <w:r>
+        <w:rPr>
+          <w:rtl w:val="0"/>
+        </w:rPr>
+        <w:t xml:space="preserve">Come per React, anche Python, simulando i sensori, invia i dati al server mediante chiamate API al PHP.</w:t>
+      </w:r>
+    </w:p>
+    <w:p>
+      <w:pPr>
+        <w:rPr/>
+      </w:pPr>
+      <w:r>
+        <w:rPr>
+          <w:rtl w:val="0"/>
+        </w:rPr>
+        <w:t xml:space="preserve">Il funzionamento dettagliato di come vengono simulati i sensori in Python sarà effettuato successivamente.</w:t>
+      </w:r>
+    </w:p>
+    <w:p>
+      <w:pPr>
+        <w:rPr/>
+      </w:pPr>
+      <w:r>
+        <w:rPr>
+          <w:rtl w:val="0"/>
+        </w:rPr>
+      </w:r>
+    </w:p>
+    <w:p>
+      <w:pPr>
+        <w:rPr/>
+      </w:pPr>
+      <w:r>
+        <w:rPr>
+          <w:rtl w:val="0"/>
+        </w:rPr>
+      </w:r>
+    </w:p>
+    <w:p>
+      <w:pPr>
+        <w:rPr/>
+      </w:pPr>
+      <w:r>
+        <w:rPr>
+          <w:rtl w:val="0"/>
+        </w:rPr>
+      </w:r>
+    </w:p>
+    <w:p>
+      <w:pPr>
+        <w:rPr/>
+      </w:pPr>
+      <w:r>
+        <w:rPr>
+          <w:rtl w:val="0"/>
+        </w:rPr>
+      </w:r>
+    </w:p>
+    <w:p>
+      <w:pPr>
+        <w:rPr/>
+      </w:pPr>
+      <w:r>
+        <w:rPr>
+          <w:rtl w:val="0"/>
+        </w:rPr>
+      </w:r>
+    </w:p>
+    <w:p>
+      <w:pPr>
+        <w:rPr/>
+      </w:pPr>
+      <w:r>
+        <w:rPr>
+          <w:rtl w:val="0"/>
+        </w:rPr>
+      </w:r>
+    </w:p>
+    <w:p>
+      <w:pPr>
+        <w:rPr/>
+      </w:pPr>
+      <w:r>
+        <w:rPr>
+          <w:rtl w:val="0"/>
+        </w:rPr>
+      </w:r>
+    </w:p>
+    <w:p>
+      <w:pPr>
+        <w:rPr/>
+      </w:pPr>
+      <w:r>
+        <w:rPr>
+          <w:rtl w:val="0"/>
+        </w:rPr>
+      </w:r>
+    </w:p>
+    <w:p>
+      <w:pPr>
+        <w:rPr/>
+      </w:pPr>
+      <w:r>
+        <w:rPr>
+          <w:rtl w:val="0"/>
+        </w:rPr>
+      </w:r>
+    </w:p>
+    <w:p>
+      <w:pPr>
+        <w:rPr/>
+      </w:pPr>
+      <w:r>
+        <w:rPr>
+          <w:rtl w:val="0"/>
+        </w:rPr>
+      </w:r>
+    </w:p>
+    <w:p>
+      <w:pPr>
+        <w:rPr/>
+      </w:pPr>
+      <w:r>
+        <w:rPr>
+          <w:rtl w:val="0"/>
+        </w:rPr>
+      </w:r>
+    </w:p>
+    <w:p>
+      <w:pPr>
+        <w:rPr/>
+      </w:pPr>
+      <w:r>
+        <w:rPr>
+          <w:rtl w:val="0"/>
+        </w:rPr>
+      </w:r>
+    </w:p>
+    <w:p>
+      <w:pPr>
+        <w:rPr/>
+      </w:pPr>
+      <w:r>
+        <w:rPr>
+          <w:rtl w:val="0"/>
+        </w:rPr>
+      </w:r>
+    </w:p>
+    <w:p>
+      <w:pPr>
+        <w:rPr/>
+      </w:pPr>
+      <w:r>
+        <w:rPr>
+          <w:rtl w:val="0"/>
+        </w:rPr>
+      </w:r>
+    </w:p>
+    <w:p>
+      <w:pPr>
+        <w:rPr/>
+      </w:pPr>
+      <w:r>
+        <w:rPr>
+          <w:rtl w:val="0"/>
+        </w:rPr>
+      </w:r>
+    </w:p>
+    <w:p>
+      <w:pPr>
+        <w:rPr/>
+      </w:pPr>
+      <w:r>
+        <w:rPr>
+          <w:rtl w:val="0"/>
+        </w:rPr>
+      </w:r>
+    </w:p>
+    <w:p>
+      <w:pPr>
+        <w:rPr/>
+      </w:pPr>
+      <w:r>
+        <w:rPr>
+          <w:rtl w:val="0"/>
+        </w:rPr>
+      </w:r>
+    </w:p>
+    <w:p>
+      <w:pPr>
+        <w:rPr/>
+      </w:pPr>
+      <w:r>
+        <w:rPr>
+          <w:rtl w:val="0"/>
+        </w:rPr>
+      </w:r>
+    </w:p>
+    <w:p>
+      <w:pPr>
+        <w:pStyle w:val="Heading1"/>
+        <w:jc w:val="center"/>
+        <w:rPr/>
+      </w:pPr>
+      <w:bookmarkStart w:colFirst="0" w:colLast="0" w:name="_rokpao651mq9" w:id="17"/>
+      <w:bookmarkEnd w:id="17"/>
+      <w:r>
+        <w:rPr>
+          <w:rtl w:val="0"/>
+        </w:rPr>
+        <w:t xml:space="preserve">Progettazione Database</w:t>
+      </w:r>
+    </w:p>
+    <w:p>
+      <w:pPr>
+        <w:rPr/>
+      </w:pPr>
+      <w:r>
+        <w:rPr>
+          <w:rtl w:val="0"/>
+        </w:rPr>
+        <w:t xml:space="preserve">Una base di dati segue un preciso ciclo di vita che ci permette di identificare le procedure da effettuare per ottenere un database a regola d’arte.</w:t>
+      </w:r>
+    </w:p>
+    <w:p>
+      <w:pPr>
+        <w:rPr/>
+      </w:pPr>
+      <w:r>
+        <w:rPr>
+          <w:rtl w:val="0"/>
+        </w:rPr>
+        <w:t xml:space="preserve">La parte del ciclo che sarà analizzata è quella di progettazione (concettuale, logica e fisica) preceduta da un attento studio di fattibilità e analisi dei requisiti.</w:t>
+      </w:r>
+    </w:p>
+    <w:p>
+      <w:pPr>
+        <w:rPr/>
+      </w:pPr>
+      <w:r>
+        <w:rPr>
+          <w:rtl w:val="0"/>
+        </w:rPr>
+        <w:t xml:space="preserve">Ogni fase della progettazione risulterà in uno schema logico che porterà, infine, all’implementazione sulla macchina del database.</w:t>
+      </w:r>
+    </w:p>
+    <w:p>
+      <w:pPr>
+        <w:rPr/>
+      </w:pPr>
+      <w:r>
+        <w:rPr>
+          <w:rtl w:val="0"/>
+        </w:rPr>
+      </w:r>
+    </w:p>
+    <w:p>
+      <w:pPr>
+        <w:pStyle w:val="Heading2"/>
+        <w:rPr/>
+      </w:pPr>
+      <w:bookmarkStart w:colFirst="0" w:colLast="0" w:name="_984nc1h4umyb" w:id="18"/>
+      <w:bookmarkEnd w:id="18"/>
+      <w:r>
+        <w:rPr>
+          <w:rtl w:val="0"/>
+        </w:rPr>
+        <w:t xml:space="preserve">Studio di fattibilità e analisi dei requisiti</w:t>
+      </w:r>
+    </w:p>
+    <w:p>
+      <w:pPr>
+        <w:rPr/>
+      </w:pPr>
+      <w:r>
+        <w:rPr>
+          <w:rtl w:val="0"/>
+        </w:rPr>
+        <w:t xml:space="preserve">Questa fase del ciclo di vita presuppone un'analisi della richiesta.</w:t>
+      </w:r>
+    </w:p>
+    <w:p>
+      <w:pPr>
+        <w:jc w:val="center"/>
+        <w:rPr/>
+      </w:pPr>
+      <w:r>
+        <w:rPr>
+          <w:rtl w:val="0"/>
+        </w:rPr>
+        <w:t xml:space="preserve">[...]</w:t>
+      </w:r>
+    </w:p>
+    <w:p>
+      <w:pPr>
+        <w:pStyle w:val="Heading2"/>
+        <w:jc w:val="center"/>
+        <w:rPr/>
+      </w:pPr>
+      <w:bookmarkStart w:colFirst="0" w:colLast="0" w:name="_sg26fbhvz58t" w:id="19"/>
+      <w:bookmarkEnd w:id="19"/>
+      <w:r>
+        <w:rPr>
+          <w:rtl w:val="0"/>
+        </w:rPr>
+      </w:r>
+    </w:p>
+    <w:p>
+      <w:pPr>
+        <w:pStyle w:val="Heading2"/>
+        <w:jc w:val="left"/>
+        <w:rPr/>
+      </w:pPr>
+      <w:bookmarkStart w:colFirst="0" w:colLast="0" w:name="_50thfvtu03je" w:id="20"/>
+      <w:bookmarkEnd w:id="20"/>
+      <w:r>
+        <w:rPr>
+          <w:rtl w:val="0"/>
+        </w:rPr>
+      </w:r>
+    </w:p>
+    <w:p>
+      <w:pPr>
+        <w:rPr/>
+      </w:pPr>
+      <w:r>
+        <w:rPr>
+          <w:rtl w:val="0"/>
+        </w:rPr>
+      </w:r>
+    </w:p>
+    <w:p>
+      <w:pPr>
+        <w:rPr/>
+      </w:pPr>
+      <w:r>
+        <w:rPr>
+          <w:rtl w:val="0"/>
+        </w:rPr>
+      </w:r>
+    </w:p>
+    <w:p>
+      <w:pPr>
+        <w:rPr/>
+      </w:pPr>
+      <w:r>
+        <w:rPr>
+          <w:rtl w:val="0"/>
+        </w:rPr>
+      </w:r>
+    </w:p>
+    <w:p>
+      <w:pPr>
+        <w:rPr/>
+      </w:pPr>
+      <w:r>
+        <w:rPr>
+          <w:rtl w:val="0"/>
+        </w:rPr>
+      </w:r>
+    </w:p>
+    <w:p>
+      <w:pPr>
+        <w:rPr/>
+      </w:pPr>
+      <w:r>
+        <w:rPr>
+          <w:rtl w:val="0"/>
+        </w:rPr>
+      </w:r>
+    </w:p>
+    <w:p>
+      <w:pPr>
+        <w:rPr/>
+      </w:pPr>
+      <w:r>
+        <w:rPr>
+          <w:rtl w:val="0"/>
+        </w:rPr>
+      </w:r>
+    </w:p>
+    <w:p>
+      <w:pPr>
+        <w:rPr/>
+      </w:pPr>
+      <w:r>
+        <w:rPr>
+          <w:rtl w:val="0"/>
+        </w:rPr>
+      </w:r>
+    </w:p>
+    <w:p>
+      <w:pPr>
+        <w:rPr/>
+      </w:pPr>
+      <w:r>
+        <w:rPr>
+          <w:rtl w:val="0"/>
+        </w:rPr>
+      </w:r>
+    </w:p>
+    <w:p>
+      <w:pPr>
+        <w:rPr/>
+      </w:pPr>
+      <w:r>
+        <w:rPr>
+          <w:rtl w:val="0"/>
+        </w:rPr>
+      </w:r>
+    </w:p>
+    <w:p>
+      <w:pPr>
+        <w:rPr/>
+      </w:pPr>
+      <w:r>
+        <w:rPr>
+          <w:rtl w:val="0"/>
+        </w:rPr>
+      </w:r>
+    </w:p>
+    <w:p>
+      <w:pPr>
+        <w:rPr/>
+      </w:pPr>
+      <w:r>
+        <w:rPr>
+          <w:rtl w:val="0"/>
+        </w:rPr>
+      </w:r>
+    </w:p>
+    <w:p>
+      <w:pPr>
+        <w:rPr/>
+      </w:pPr>
+      <w:r>
+        <w:rPr>
+          <w:rtl w:val="0"/>
+        </w:rPr>
+      </w:r>
+    </w:p>
+    <w:p>
+      <w:pPr>
+        <w:rPr/>
+      </w:pPr>
+      <w:r>
+        <w:rPr>
+          <w:rtl w:val="0"/>
+        </w:rPr>
+      </w:r>
+    </w:p>
+    <w:p>
+      <w:pPr>
+        <w:rPr/>
+      </w:pPr>
+      <w:r>
+        <w:rPr>
+          <w:rtl w:val="0"/>
+        </w:rPr>
+      </w:r>
+    </w:p>
+    <w:p>
+      <w:pPr>
+        <w:rPr/>
+      </w:pPr>
+      <w:r>
+        <w:rPr>
+          <w:rtl w:val="0"/>
+        </w:rPr>
+      </w:r>
+    </w:p>
+    <w:p>
+      <w:pPr>
+        <w:rPr/>
+      </w:pPr>
+      <w:r>
+        <w:rPr>
+          <w:rtl w:val="0"/>
+        </w:rPr>
+      </w:r>
+    </w:p>
+    <w:p>
+      <w:pPr>
+        <w:rPr/>
+      </w:pPr>
+      <w:r>
+        <w:rPr>
+          <w:rtl w:val="0"/>
+        </w:rPr>
+      </w:r>
+    </w:p>
+    <w:p>
+      <w:pPr>
+        <w:rPr/>
+      </w:pPr>
+      <w:r>
+        <w:rPr>
+          <w:rtl w:val="0"/>
+        </w:rPr>
+      </w:r>
+    </w:p>
+    <w:p>
+      <w:pPr>
+        <w:pStyle w:val="Heading2"/>
+        <w:rPr/>
+      </w:pPr>
+      <w:bookmarkStart w:colFirst="0" w:colLast="0" w:name="_e0lh3pr2ut86" w:id="21"/>
+      <w:bookmarkEnd w:id="21"/>
+      <w:r>
+        <w:rPr>
+          <w:rtl w:val="0"/>
+        </w:rPr>
+        <w:t xml:space="preserve">Progettazione Concettuale</w:t>
+      </w:r>
+    </w:p>
+    <w:p>
+      <w:pPr>
+        <w:rPr/>
+      </w:pPr>
+      <w:r>
+        <w:rPr>
+          <w:rtl w:val="0"/>
+        </w:rPr>
+        <w:t xml:space="preserve">La progettazione concettuale è la prima delle sottofasi della progettazione e consiste nella formalizzazione dei requisiti per un successivo sviluppo dello schema ER, Entità-Relazione, e la descrizione delle Regole Aziendali, RA, necessarie per il completamento logico dello schema ER.</w:t>
+      </w:r>
+    </w:p>
+    <w:p>
+      <w:pPr>
+        <w:rPr/>
+      </w:pPr>
+      <w:r>
+        <w:rPr>
+          <w:rtl w:val="0"/>
+        </w:rPr>
+        <w:t xml:space="preserve">Con Regole Aziendali si definisce un documento che comprende tutti i vincoli non esprimibili nello schema ER, solitamente definiti da locuzioni come SI OTTIENE e SI DEVE.</w:t>
+      </w:r>
+    </w:p>
+    <w:p>
+      <w:pPr>
+        <w:rPr/>
+      </w:pPr>
+      <w:r>
+        <w:rPr>
+          <w:rtl w:val="0"/>
+        </w:rPr>
+        <w:t xml:space="preserve">Il modello ER è un modello che descrive i concetti indipendenti, Entità, e la loro correlazione, Relazione o Associazione. Sia Entità che Relazioni possono necessitare di informazioni aggiuntive dette Attributi.</w:t>
+      </w:r>
+    </w:p>
+    <w:p>
+      <w:pPr>
+        <w:rPr/>
+      </w:pPr>
+      <w:r>
+        <w:rPr>
+          <w:rtl w:val="0"/>
+        </w:rPr>
+        <w:t xml:space="preserve">Questo modello si basa su dei costrutti grafici che permettono di rappresentare visivamente lo schema.</w:t>
+      </w:r>
+    </w:p>
+    <w:p>
+      <w:pPr>
+        <w:jc w:val="center"/>
+        <w:rPr/>
+      </w:pPr>
+      <w:r>
+        <w:rPr/>
+        <w:drawing>
+          <wp:inline distB="114300" distT="114300" distL="114300" distR="114300">
+            <wp:extent cx="5857681" cy="3799300"/>
+            <wp:effectExtent b="0" l="0" r="0" t="0"/>
+            <wp:docPr id="1" name="image2.png"/>
+            <a:graphic>
+              <a:graphicData uri="http://schemas.openxmlformats.org/drawingml/2006/picture">
+                <pic:pic>
+                  <pic:nvPicPr>
+                    <pic:cNvPr id="0" name="image2.png"/>
+                    <pic:cNvPicPr preferRelativeResize="0"/>
+                  </pic:nvPicPr>
+                  <pic:blipFill>
+                    <a:blip r:embed="rId10"/>
+                    <a:srcRect b="0" l="0" r="0" t="0"/>
+                    <a:stretch>
+                      <a:fillRect/>
+                    </a:stretch>
+                  </pic:blipFill>
+                  <pic:spPr>
+                    <a:xfrm>
+                      <a:off x="0" y="0"/>
+                      <a:ext cx="5857681" cy="3799300"/>
+                    </a:xfrm>
+                    <a:prstGeom prst="rect"/>
+                    <a:ln/>
+                  </pic:spPr>
+                </pic:pic>
+              </a:graphicData>
+            </a:graphic>
+          </wp:inline>
+        </w:drawing>
+      </w:r>
+      <w:r>
+        <w:rPr>
+          <w:rtl w:val="0"/>
+        </w:rPr>
+      </w:r>
+    </w:p>
+    <w:p>
+      <w:pPr>
+        <w:jc w:val="center"/>
+        <w:rPr/>
+      </w:pPr>
+      <w:r>
+        <w:rPr>
+          <w:i w:val="1"/>
+          <w:sz w:val="20"/>
+          <w:szCs w:val="20"/>
+          <w:rtl w:val="0"/>
+        </w:rPr>
+        <w:t xml:space="preserve">figura 3</w:t>
+      </w:r>
+      <w:r>
+        <w:rPr>
+          <w:rtl w:val="0"/>
+        </w:rPr>
+      </w:r>
+    </w:p>
+    <w:p>
+      <w:pPr>
+        <w:rPr/>
+      </w:pPr>
+      <w:r>
+        <w:rPr>
+          <w:rtl w:val="0"/>
+        </w:rPr>
+      </w:r>
+    </w:p>
+    <w:p>
+      <w:pPr>
+        <w:rPr/>
+      </w:pPr>
+      <w:r>
+        <w:rPr>
+          <w:rtl w:val="0"/>
+        </w:rPr>
+        <w:t xml:space="preserve">Quello rappresentato in figura è il modello ER completo. Si possono identificare le Entità, rettangoli, le Relazioni, rombi, gli attributi, ellissi, e le generalizzazioni, frecce.</w:t>
+      </w:r>
+    </w:p>
+    <w:p>
+      <w:pPr>
+        <w:rPr/>
+      </w:pPr>
+      <w:r>
+        <w:rPr>
+          <w:rtl w:val="0"/>
+        </w:rPr>
+        <w:t xml:space="preserve">Analizzando attentamente lo schema si trovano una coppia di numeri ai lati di ogni relazione; questa coppia definisce la cardinalità di una relazione.</w:t>
+      </w:r>
+    </w:p>
+    <w:p>
+      <w:pPr>
+        <w:rPr/>
+      </w:pPr>
+      <w:r>
+        <w:rPr>
+          <w:rtl w:val="0"/>
+        </w:rPr>
+        <w:t xml:space="preserve">Il vincolo di cardinalità è un particolare vincolo di integrità delle basi di dati che determina la correlazione delle tuple di due entità all’interno di una relazione.</w:t>
+      </w:r>
+    </w:p>
+    <w:p>
+      <w:pPr>
+        <w:rPr/>
+      </w:pPr>
+      <w:r>
+        <w:rPr>
+          <w:rtl w:val="0"/>
+        </w:rPr>
+        <w:t xml:space="preserve">Il primo numero determina la copertura cioè l’obbligatorietà della presenza all’interno della relazione di ogni tupla dell’entità; può avere valori 0, facoltativo, e 1, obbligatorio.</w:t>
+      </w:r>
+    </w:p>
+    <w:p>
+      <w:pPr>
+        <w:rPr/>
+      </w:pPr>
+      <w:r>
+        <w:rPr>
+          <w:rtl w:val="0"/>
+        </w:rPr>
+        <w:t xml:space="preserve">Il secondo numero determina la cardinalità massima cioè il numero massimo di volte che la stessa tupla può essere presente nella relazione; assume valori 1 e N, non specificando un massimo che può quindi variare.</w:t>
+      </w:r>
+    </w:p>
+    <w:p>
+      <w:pPr>
+        <w:rPr/>
+      </w:pPr>
+      <w:r>
+        <w:rPr>
+          <w:rtl w:val="0"/>
+        </w:rPr>
+      </w:r>
+    </w:p>
+    <w:p>
+      <w:pPr>
+        <w:rPr/>
+      </w:pPr>
+      <w:r>
+        <w:rPr>
+          <w:rtl w:val="0"/>
+        </w:rPr>
+      </w:r>
+    </w:p>
+    <w:p>
+      <w:pPr>
+        <w:rPr/>
+      </w:pPr>
+      <w:r>
+        <w:rPr>
+          <w:rtl w:val="0"/>
+        </w:rPr>
+      </w:r>
+    </w:p>
+    <w:p>
+      <w:pPr>
+        <w:rPr/>
+      </w:pPr>
+      <w:r>
+        <w:rPr>
+          <w:rtl w:val="0"/>
+        </w:rPr>
+      </w:r>
+    </w:p>
+    <w:p>
+      <w:pPr>
+        <w:rPr/>
+      </w:pPr>
+      <w:r>
+        <w:rPr>
+          <w:rtl w:val="0"/>
+        </w:rPr>
       </w:r>
     </w:p>
     <w:sectPr>
-      <w:headerReference r:id="rId9" w:type="default"/>
-      <w:headerReference r:id="rId10" w:type="first"/>
-      <w:footerReference r:id="rId11" w:type="default"/>
-      <w:footerReference r:id="rId12" w:type="first"/>
+      <w:headerReference r:id="rId11" w:type="default"/>
+      <w:headerReference r:id="rId12" w:type="first"/>
+      <w:footerReference r:id="rId13" w:type="default"/>
+      <w:footerReference r:id="rId14" w:type="first"/>
       <w:pgSz w:h="16838" w:w="11906" w:orient="portrait"/>
       <w:pgMar w:bottom="1800" w:top="1275.5905511811022" w:left="1134" w:right="1134" w:header="566.9291338582677" w:footer="0"/>
       <w:pgNumType w:start="0"/>
@@ -2935,20 +4260,20 @@
       <w:pStyle w:val="Title"/>
       <w:rPr/>
     </w:pPr>
-    <w:bookmarkStart w:colFirst="0" w:colLast="0" w:name="_hoe3e3cbcpjw" w:id="14"/>
-    <w:bookmarkEnd w:id="14"/>
+    <w:bookmarkStart w:colFirst="0" w:colLast="0" w:name="_hoe3e3cbcpjw" w:id="22"/>
+    <w:bookmarkEnd w:id="22"/>
     <w:r>
       <w:rPr/>
       <w:drawing>
         <wp:inline distB="114300" distT="114300" distL="114300" distR="114300">
           <wp:extent cx="3752850" cy="738550"/>
           <wp:effectExtent b="0" l="0" r="0" t="0"/>
-          <wp:docPr id="1" name="image1.png"/>
+          <wp:docPr id="2" name="image4.png"/>
           <a:graphic>
             <a:graphicData uri="http://schemas.openxmlformats.org/drawingml/2006/picture">
               <pic:pic>
                 <pic:nvPicPr>
-                  <pic:cNvPr id="0" name="image1.png"/>
+                  <pic:cNvPr id="0" name="image4.png"/>
                   <pic:cNvPicPr preferRelativeResize="0"/>
                 </pic:nvPicPr>
                 <pic:blipFill>

</xml_diff>

<commit_message>
elaborato: prog conc e inizio prog logica
</commit_message>
<xml_diff>
--- a/elaborato/Elaborato Bartolini.docx
+++ b/elaborato/Elaborato Bartolini.docx
@@ -152,12 +152,12 @@
           <wp:inline distB="114300" distT="114300" distL="114300" distR="114300">
             <wp:extent cx="4151186" cy="2351298"/>
             <wp:effectExtent b="0" l="0" r="0" t="0"/>
-            <wp:docPr id="4" name="image6.png"/>
+            <wp:docPr id="3" name="image8.png"/>
             <a:graphic>
               <a:graphicData uri="http://schemas.openxmlformats.org/drawingml/2006/picture">
                 <pic:pic>
                   <pic:nvPicPr>
-                    <pic:cNvPr id="0" name="image6.png"/>
+                    <pic:cNvPr id="0" name="image8.png"/>
                     <pic:cNvPicPr preferRelativeResize="0"/>
                   </pic:nvPicPr>
                   <pic:blipFill>
@@ -1455,16 +1455,6 @@
     </w:p>
     <w:p>
       <w:pPr>
-        <w:rPr/>
-      </w:pPr>
-      <w:r>
-        <w:rPr>
-          <w:rtl w:val="0"/>
-        </w:rPr>
-      </w:r>
-    </w:p>
-    <w:p>
-      <w:pPr>
         <w:pStyle w:val="Heading1"/>
         <w:spacing w:before="200" w:lineRule="auto"/>
         <w:rPr>
@@ -2425,12 +2415,12 @@
           <wp:inline distB="0" distT="0" distL="0" distR="0">
             <wp:extent cx="4225243" cy="2856577"/>
             <wp:effectExtent b="0" l="0" r="0" t="0"/>
-            <wp:docPr descr="sw_arch.png" id="6" name="image1.png"/>
+            <wp:docPr descr="sw_arch.png" id="4" name="image7.png"/>
             <a:graphic>
               <a:graphicData uri="http://schemas.openxmlformats.org/drawingml/2006/picture">
                 <pic:pic>
                   <pic:nvPicPr>
-                    <pic:cNvPr descr="sw_arch.png" id="0" name="image1.png"/>
+                    <pic:cNvPr descr="sw_arch.png" id="0" name="image7.png"/>
                     <pic:cNvPicPr preferRelativeResize="0"/>
                   </pic:nvPicPr>
                   <pic:blipFill>
@@ -2748,12 +2738,12 @@
           <wp:inline distB="114300" distT="114300" distL="114300" distR="114300">
             <wp:extent cx="5035388" cy="3593884"/>
             <wp:effectExtent b="0" l="0" r="0" t="0"/>
-            <wp:docPr id="3" name="image3.png"/>
+            <wp:docPr id="2" name="image6.png"/>
             <a:graphic>
               <a:graphicData uri="http://schemas.openxmlformats.org/drawingml/2006/picture">
                 <pic:pic>
                   <pic:nvPicPr>
-                    <pic:cNvPr id="0" name="image3.png"/>
+                    <pic:cNvPr id="0" name="image6.png"/>
                     <pic:cNvPicPr preferRelativeResize="0"/>
                   </pic:nvPicPr>
                   <pic:blipFill>
@@ -2785,6 +2775,25 @@
     </w:p>
     <w:p>
       <w:pPr>
+        <w:jc w:val="center"/>
+        <w:rPr>
+          <w:i w:val="1"/>
+          <w:sz w:val="20"/>
+          <w:szCs w:val="20"/>
+        </w:rPr>
+      </w:pPr>
+      <w:r>
+        <w:rPr>
+          <w:i w:val="1"/>
+          <w:sz w:val="20"/>
+          <w:szCs w:val="20"/>
+          <w:rtl w:val="0"/>
+        </w:rPr>
+        <w:t xml:space="preserve">figura 2</w:t>
+      </w:r>
+    </w:p>
+    <w:p>
+      <w:pPr>
         <w:rPr/>
       </w:pPr>
       <w:r>
@@ -3097,12 +3106,12 @@
           <wp:inline distB="114300" distT="114300" distL="114300" distR="114300">
             <wp:extent cx="4477435" cy="3061494"/>
             <wp:effectExtent b="0" l="0" r="0" t="0"/>
-            <wp:docPr id="5" name="image5.png"/>
+            <wp:docPr id="8" name="image3.png"/>
             <a:graphic>
               <a:graphicData uri="http://schemas.openxmlformats.org/drawingml/2006/picture">
                 <pic:pic>
                   <pic:nvPicPr>
-                    <pic:cNvPr id="0" name="image5.png"/>
+                    <pic:cNvPr id="0" name="image3.png"/>
                     <pic:cNvPicPr preferRelativeResize="0"/>
                   </pic:nvPicPr>
                   <pic:blipFill>
@@ -3147,56 +3156,45 @@
           <w:szCs w:val="20"/>
           <w:rtl w:val="0"/>
         </w:rPr>
-        <w:t xml:space="preserve">figura 2</w:t>
-      </w:r>
-      <w:r>
-        <w:rPr>
-          <w:rtl w:val="0"/>
-        </w:rPr>
-      </w:r>
-    </w:p>
-    <w:p>
-      <w:pPr>
-        <w:rPr/>
-      </w:pPr>
-      <w:r>
-        <w:rPr>
-          <w:rtl w:val="0"/>
-        </w:rPr>
-        <w:t xml:space="preserve">Quello descritto in figura è il processo di autenticazione basato sui token.</w:t>
-      </w:r>
-    </w:p>
-    <w:p>
-      <w:pPr>
-        <w:rPr/>
-      </w:pPr>
-      <w:r>
-        <w:rPr>
-          <w:rtl w:val="0"/>
-        </w:rPr>
-        <w:t xml:space="preserve">Un token è una stringa alfanumerica generata a partire da una stringa relativa all’utente, per esempio l’email, e da una stringa segreta usata successivamente per la verifica del token.</w:t>
-      </w:r>
-    </w:p>
-    <w:p>
-      <w:pPr>
-        <w:rPr/>
-      </w:pPr>
-      <w:r>
-        <w:rPr>
-          <w:rtl w:val="0"/>
-        </w:rPr>
-        <w:t xml:space="preserve">Questi token inoltre hanno una durata per evitare che, una volta generato il token, non sia più necessario l’accesso tramite credenziali.</w:t>
-      </w:r>
-    </w:p>
-    <w:p>
-      <w:pPr>
-        <w:rPr/>
-      </w:pPr>
-      <w:r>
-        <w:rPr>
-          <w:rtl w:val="0"/>
-        </w:rPr>
-        <w:t xml:space="preserve">Quando il server genera il token, questo viene inviato al client che lo memorizzerà su disco, nel caso di token a lunga durata che quindi permettono l’accesso al sito senza l’inserimento di credenziali, oppure verrà memorizzato in memoria e durerà per il tempo di navigazione all’interno del sito.</w:t>
+        <w:t xml:space="preserve">figura 3</w:t>
+      </w:r>
+      <w:r>
+        <w:rPr>
+          <w:rtl w:val="0"/>
+        </w:rPr>
+      </w:r>
+    </w:p>
+    <w:p>
+      <w:pPr>
+        <w:rPr/>
+      </w:pPr>
+      <w:r>
+        <w:rPr>
+          <w:rtl w:val="0"/>
+        </w:rPr>
+        <w:t xml:space="preserve">Quello descritto in figura è il processo di autenticazione basato sui token, una stringa alfanumerica generata a partire da una stringa relativa all’utente, per esempio l’email, e da una segreta usata successivamente per la verifica del token stesso.</w:t>
+      </w:r>
+    </w:p>
+    <w:p>
+      <w:pPr>
+        <w:rPr/>
+      </w:pPr>
+      <w:r>
+        <w:rPr>
+          <w:rtl w:val="0"/>
+        </w:rPr>
+        <w:t xml:space="preserve">Questi token inoltre hanno una durata per evitare che, una volta generato, non sia più necessario l’accesso tramite credenziali.</w:t>
+      </w:r>
+    </w:p>
+    <w:p>
+      <w:pPr>
+        <w:rPr/>
+      </w:pPr>
+      <w:r>
+        <w:rPr>
+          <w:rtl w:val="0"/>
+        </w:rPr>
+        <w:t xml:space="preserve">Quando il server genera il token, questo viene inviato al client che lo memorizzerà su disco, nel caso abbiano lunga durata permettendo quindi l’accesso al sito senza l’inserimento di credenziali, oppure verrà memorizzato in memoria e durerà per il tempo di navigazione all’interno del sito.</w:t>
       </w:r>
     </w:p>
     <w:p>
@@ -3218,7 +3216,7 @@
         <w:rPr>
           <w:rtl w:val="0"/>
         </w:rPr>
-        <w:t xml:space="preserve">Il server, per ogni interfaccia, o rotta, che deve essere riservata, andrà a verificare il token ricevuto con la stringa segreta usata per la sua generazione. Nel caso in cui il token non risulti valido verrà inviata una risposta al client che lo forzerà ad accedere nuovamente tramite credenziali.</w:t>
+        <w:t xml:space="preserve">Il server, per ogni interfaccia, o rotta, che deve essere riservata, andrà a verificare la stringa appena ricevuta tramite quella segreta usata per la sua generazione. Nel caso in cui il token non risulti valido verrà inviata una risposta al client che lo forzerà ad accedere nuovamente tramite credenziali.</w:t>
       </w:r>
     </w:p>
     <w:p>
@@ -3259,12 +3257,620 @@
     </w:p>
     <w:p>
       <w:pPr>
+        <w:rPr/>
+      </w:pPr>
+      <w:r>
+        <w:rPr>
+          <w:rtl w:val="0"/>
+        </w:rPr>
+      </w:r>
+    </w:p>
+    <w:p>
+      <w:pPr>
+        <w:pStyle w:val="Heading2"/>
+        <w:rPr/>
+      </w:pPr>
+      <w:bookmarkStart w:colFirst="0" w:colLast="0" w:name="_6lruoo35mz4z" w:id="15"/>
+      <w:bookmarkEnd w:id="15"/>
+      <w:r>
+        <w:rPr>
+          <w:rtl w:val="0"/>
+        </w:rPr>
+        <w:t xml:space="preserve">DBMS e Sensori</w:t>
+      </w:r>
+    </w:p>
+    <w:p>
+      <w:pPr>
+        <w:rPr/>
+      </w:pPr>
+      <w:r>
+        <w:rPr>
+          <w:rtl w:val="0"/>
+        </w:rPr>
+        <w:t xml:space="preserve">Un sistema informativo si trova solitamente a gestire dati provenienti da varie fonti. Questi dati devono essere memorizzati e facilmente accessibili e manipolabili.</w:t>
+      </w:r>
+    </w:p>
+    <w:p>
+      <w:pPr>
+        <w:rPr/>
+      </w:pPr>
+      <w:r>
+        <w:rPr>
+          <w:rtl w:val="0"/>
+        </w:rPr>
+        <w:t xml:space="preserve">Queste funzionalità vengono garantite con l’utilizzo di una base di dati o Database.</w:t>
+      </w:r>
+    </w:p>
+    <w:p>
+      <w:pPr>
+        <w:rPr/>
+      </w:pPr>
+      <w:r>
+        <w:rPr>
+          <w:rtl w:val="0"/>
+        </w:rPr>
+        <w:t xml:space="preserve">Una base di dati è un insieme di tabelle correlate tra loro. Una tabella è una struttura dati composta da righe, dette tuple, e colonne, dette campi o  attributi.</w:t>
+      </w:r>
+    </w:p>
+    <w:p>
+      <w:pPr>
+        <w:rPr/>
+      </w:pPr>
+      <w:r>
+        <w:rPr>
+          <w:rtl w:val="0"/>
+        </w:rPr>
+        <w:t xml:space="preserve">La gestione della base di dati, dal punto di vista software, è affidato ad un servizio in esecuzione sul server: il DBMS, Database Management System. Per questo progetto è stato scelto MySQL.</w:t>
+      </w:r>
+    </w:p>
+    <w:p>
+      <w:pPr>
+        <w:rPr/>
+      </w:pPr>
+      <w:r>
+        <w:rPr>
+          <w:rtl w:val="0"/>
+        </w:rPr>
+        <w:t xml:space="preserve">Come scritto nel nome, questo DBMS, si basa su SQL che è un linguaggio strutturato per interrogare le basi di dati. </w:t>
+      </w:r>
+    </w:p>
+    <w:p>
+      <w:pPr>
+        <w:rPr/>
+      </w:pPr>
+      <w:r>
+        <w:rPr>
+          <w:rtl w:val="0"/>
+        </w:rPr>
+        <w:t xml:space="preserve">Questo linguaggio ci permette di fare principalmente due operazioni: </w:t>
+      </w:r>
+    </w:p>
+    <w:p>
+      <w:pPr>
+        <w:numPr>
+          <w:ilvl w:val="0"/>
+          <w:numId w:val="3"/>
+        </w:numPr>
+        <w:ind w:left="720" w:hanging="360"/>
+        <w:rPr>
+          <w:u w:val="none"/>
+        </w:rPr>
+      </w:pPr>
+      <w:r>
+        <w:rPr>
+          <w:rtl w:val="0"/>
+        </w:rPr>
+        <w:t xml:space="preserve">definizione e manipolazione della struttura delle tabelle, DDL (Data Definition Language) </w:t>
+      </w:r>
+    </w:p>
+    <w:p>
+      <w:pPr>
+        <w:numPr>
+          <w:ilvl w:val="0"/>
+          <w:numId w:val="3"/>
+        </w:numPr>
+        <w:ind w:left="720" w:hanging="360"/>
+        <w:rPr>
+          <w:u w:val="none"/>
+        </w:rPr>
+      </w:pPr>
+      <w:r>
+        <w:rPr>
+          <w:rtl w:val="0"/>
+        </w:rPr>
+        <w:t xml:space="preserve">ricerca e manipolazione dei dati all’interno della base di dati, DML (Data Manipulation Language).</w:t>
+      </w:r>
+    </w:p>
+    <w:p>
+      <w:pPr>
+        <w:rPr/>
+      </w:pPr>
+      <w:r>
+        <w:rPr>
+          <w:rtl w:val="0"/>
+        </w:rPr>
+        <w:t xml:space="preserve">Lo strato di risorse non è composto solamente dal DBMS ma anche dalle altri componenti che forniscono dati al sistema come unica funzione. In questo progetto sono infatti presenti i sensori che vengono, per ovvi motivi, simulati tramite codice Python.</w:t>
+      </w:r>
+    </w:p>
+    <w:p>
+      <w:pPr>
+        <w:rPr/>
+      </w:pPr>
+      <w:r>
+        <w:rPr>
+          <w:rtl w:val="0"/>
+        </w:rPr>
+        <w:t xml:space="preserve">Come per React, anche Python, simulando i sensori, invia i dati al server mediante chiamate API al PHP.</w:t>
+      </w:r>
+    </w:p>
+    <w:p>
+      <w:pPr>
+        <w:rPr/>
+      </w:pPr>
+      <w:r>
+        <w:rPr>
+          <w:rtl w:val="0"/>
+        </w:rPr>
+        <w:t xml:space="preserve">Il funzionamento dettagliato di come vengono simulati i sensori in Python sarà effettuato successivamente.</w:t>
+      </w:r>
+    </w:p>
+    <w:p>
+      <w:pPr>
+        <w:rPr/>
+      </w:pPr>
+      <w:r>
+        <w:rPr>
+          <w:rtl w:val="0"/>
+        </w:rPr>
+      </w:r>
+    </w:p>
+    <w:p>
+      <w:pPr>
+        <w:rPr/>
+      </w:pPr>
+      <w:r>
+        <w:rPr>
+          <w:rtl w:val="0"/>
+        </w:rPr>
+      </w:r>
+    </w:p>
+    <w:p>
+      <w:pPr>
+        <w:rPr/>
+      </w:pPr>
+      <w:r>
+        <w:rPr>
+          <w:rtl w:val="0"/>
+        </w:rPr>
+      </w:r>
+    </w:p>
+    <w:p>
+      <w:pPr>
+        <w:rPr/>
+      </w:pPr>
+      <w:r>
+        <w:rPr>
+          <w:rtl w:val="0"/>
+        </w:rPr>
+      </w:r>
+    </w:p>
+    <w:p>
+      <w:pPr>
+        <w:rPr/>
+      </w:pPr>
+      <w:r>
+        <w:rPr>
+          <w:rtl w:val="0"/>
+        </w:rPr>
+      </w:r>
+    </w:p>
+    <w:p>
+      <w:pPr>
+        <w:rPr/>
+      </w:pPr>
+      <w:r>
+        <w:rPr>
+          <w:rtl w:val="0"/>
+        </w:rPr>
+      </w:r>
+    </w:p>
+    <w:p>
+      <w:pPr>
+        <w:rPr/>
+      </w:pPr>
+      <w:r>
+        <w:rPr>
+          <w:rtl w:val="0"/>
+        </w:rPr>
+      </w:r>
+    </w:p>
+    <w:p>
+      <w:pPr>
+        <w:rPr/>
+      </w:pPr>
+      <w:r>
+        <w:rPr>
+          <w:rtl w:val="0"/>
+        </w:rPr>
+      </w:r>
+    </w:p>
+    <w:p>
+      <w:pPr>
+        <w:rPr/>
+      </w:pPr>
+      <w:r>
+        <w:rPr>
+          <w:rtl w:val="0"/>
+        </w:rPr>
+      </w:r>
+    </w:p>
+    <w:p>
+      <w:pPr>
+        <w:rPr/>
+      </w:pPr>
+      <w:r>
+        <w:rPr>
+          <w:rtl w:val="0"/>
+        </w:rPr>
+      </w:r>
+    </w:p>
+    <w:p>
+      <w:pPr>
+        <w:rPr/>
+      </w:pPr>
+      <w:r>
+        <w:rPr>
+          <w:rtl w:val="0"/>
+        </w:rPr>
+      </w:r>
+    </w:p>
+    <w:p>
+      <w:pPr>
+        <w:rPr/>
+      </w:pPr>
+      <w:r>
+        <w:rPr>
+          <w:rtl w:val="0"/>
+        </w:rPr>
+      </w:r>
+    </w:p>
+    <w:p>
+      <w:pPr>
+        <w:rPr/>
+      </w:pPr>
+      <w:r>
+        <w:rPr>
+          <w:rtl w:val="0"/>
+        </w:rPr>
+      </w:r>
+    </w:p>
+    <w:p>
+      <w:pPr>
+        <w:rPr/>
+      </w:pPr>
+      <w:r>
+        <w:rPr>
+          <w:rtl w:val="0"/>
+        </w:rPr>
+      </w:r>
+    </w:p>
+    <w:p>
+      <w:pPr>
+        <w:rPr/>
+      </w:pPr>
+      <w:r>
+        <w:rPr>
+          <w:rtl w:val="0"/>
+        </w:rPr>
+      </w:r>
+    </w:p>
+    <w:p>
+      <w:pPr>
+        <w:rPr/>
+      </w:pPr>
+      <w:r>
+        <w:rPr>
+          <w:rtl w:val="0"/>
+        </w:rPr>
+      </w:r>
+    </w:p>
+    <w:p>
+      <w:pPr>
+        <w:rPr/>
+      </w:pPr>
+      <w:r>
+        <w:rPr>
+          <w:rtl w:val="0"/>
+        </w:rPr>
+      </w:r>
+    </w:p>
+    <w:p>
+      <w:pPr>
+        <w:pStyle w:val="Heading1"/>
+        <w:jc w:val="center"/>
+        <w:rPr/>
+      </w:pPr>
+      <w:bookmarkStart w:colFirst="0" w:colLast="0" w:name="_rokpao651mq9" w:id="16"/>
+      <w:bookmarkEnd w:id="16"/>
+      <w:r>
+        <w:rPr>
+          <w:rtl w:val="0"/>
+        </w:rPr>
+        <w:t xml:space="preserve">Progettazione Database</w:t>
+      </w:r>
+    </w:p>
+    <w:p>
+      <w:pPr>
+        <w:rPr/>
+      </w:pPr>
+      <w:r>
+        <w:rPr>
+          <w:rtl w:val="0"/>
+        </w:rPr>
+        <w:t xml:space="preserve">Una base di dati segue un preciso ciclo di vita che ci permette di identificare le procedure da effettuare per ottenere un database a regola d’arte.</w:t>
+      </w:r>
+    </w:p>
+    <w:p>
+      <w:pPr>
+        <w:rPr/>
+      </w:pPr>
+      <w:r>
+        <w:rPr>
+          <w:rtl w:val="0"/>
+        </w:rPr>
+        <w:t xml:space="preserve">La parte del ciclo che sarà analizzata è quella di progettazione (concettuale, logica e fisica) preceduta da un attento studio di fattibilità e analisi dei requisiti.</w:t>
+      </w:r>
+    </w:p>
+    <w:p>
+      <w:pPr>
+        <w:rPr/>
+      </w:pPr>
+      <w:r>
+        <w:rPr>
+          <w:rtl w:val="0"/>
+        </w:rPr>
+        <w:t xml:space="preserve">Ogni fase della progettazione risulterà in uno schema logico che porterà, infine, all’implementazione sulla macchina del database.</w:t>
+      </w:r>
+    </w:p>
+    <w:p>
+      <w:pPr>
+        <w:rPr/>
+      </w:pPr>
+      <w:r>
+        <w:rPr>
+          <w:rtl w:val="0"/>
+        </w:rPr>
+      </w:r>
+    </w:p>
+    <w:p>
+      <w:pPr>
+        <w:pStyle w:val="Heading2"/>
+        <w:rPr/>
+      </w:pPr>
+      <w:bookmarkStart w:colFirst="0" w:colLast="0" w:name="_984nc1h4umyb" w:id="17"/>
+      <w:bookmarkEnd w:id="17"/>
+      <w:r>
+        <w:rPr>
+          <w:rtl w:val="0"/>
+        </w:rPr>
+        <w:t xml:space="preserve">Studio di fattibilità e analisi dei requisiti</w:t>
+      </w:r>
+    </w:p>
+    <w:p>
+      <w:pPr>
+        <w:rPr/>
+      </w:pPr>
+      <w:r>
+        <w:rPr>
+          <w:rtl w:val="0"/>
+        </w:rPr>
+        <w:t xml:space="preserve">Questa fase del ciclo di vita presuppone un'analisi della richiesta.</w:t>
+      </w:r>
+    </w:p>
+    <w:p>
+      <w:pPr>
+        <w:jc w:val="center"/>
+        <w:rPr/>
+      </w:pPr>
+      <w:r>
+        <w:rPr>
+          <w:rtl w:val="0"/>
+        </w:rPr>
+        <w:t xml:space="preserve">[...]</w:t>
+      </w:r>
+    </w:p>
+    <w:p>
+      <w:pPr>
+        <w:pStyle w:val="Heading2"/>
+        <w:jc w:val="center"/>
+        <w:rPr/>
+      </w:pPr>
+      <w:bookmarkStart w:colFirst="0" w:colLast="0" w:name="_sg26fbhvz58t" w:id="18"/>
+      <w:bookmarkEnd w:id="18"/>
+      <w:r>
+        <w:rPr>
+          <w:rtl w:val="0"/>
+        </w:rPr>
+      </w:r>
+    </w:p>
+    <w:p>
+      <w:pPr>
         <w:pStyle w:val="Heading2"/>
         <w:jc w:val="left"/>
         <w:rPr/>
       </w:pPr>
-      <w:bookmarkStart w:colFirst="0" w:colLast="0" w:name="_kvo2i7ejpxh" w:id="15"/>
-      <w:bookmarkEnd w:id="15"/>
+      <w:bookmarkStart w:colFirst="0" w:colLast="0" w:name="_50thfvtu03je" w:id="19"/>
+      <w:bookmarkEnd w:id="19"/>
+      <w:r>
+        <w:rPr>
+          <w:rtl w:val="0"/>
+        </w:rPr>
+      </w:r>
+    </w:p>
+    <w:p>
+      <w:pPr>
+        <w:rPr/>
+      </w:pPr>
+      <w:r>
+        <w:rPr>
+          <w:rtl w:val="0"/>
+        </w:rPr>
+      </w:r>
+    </w:p>
+    <w:p>
+      <w:pPr>
+        <w:rPr/>
+      </w:pPr>
+      <w:r>
+        <w:rPr>
+          <w:rtl w:val="0"/>
+        </w:rPr>
+      </w:r>
+    </w:p>
+    <w:p>
+      <w:pPr>
+        <w:rPr/>
+      </w:pPr>
+      <w:r>
+        <w:rPr>
+          <w:rtl w:val="0"/>
+        </w:rPr>
+      </w:r>
+    </w:p>
+    <w:p>
+      <w:pPr>
+        <w:rPr/>
+      </w:pPr>
+      <w:r>
+        <w:rPr>
+          <w:rtl w:val="0"/>
+        </w:rPr>
+      </w:r>
+    </w:p>
+    <w:p>
+      <w:pPr>
+        <w:rPr/>
+      </w:pPr>
+      <w:r>
+        <w:rPr>
+          <w:rtl w:val="0"/>
+        </w:rPr>
+      </w:r>
+    </w:p>
+    <w:p>
+      <w:pPr>
+        <w:rPr/>
+      </w:pPr>
+      <w:r>
+        <w:rPr>
+          <w:rtl w:val="0"/>
+        </w:rPr>
+      </w:r>
+    </w:p>
+    <w:p>
+      <w:pPr>
+        <w:rPr/>
+      </w:pPr>
+      <w:r>
+        <w:rPr>
+          <w:rtl w:val="0"/>
+        </w:rPr>
+      </w:r>
+    </w:p>
+    <w:p>
+      <w:pPr>
+        <w:rPr/>
+      </w:pPr>
+      <w:r>
+        <w:rPr>
+          <w:rtl w:val="0"/>
+        </w:rPr>
+      </w:r>
+    </w:p>
+    <w:p>
+      <w:pPr>
+        <w:rPr/>
+      </w:pPr>
+      <w:r>
+        <w:rPr>
+          <w:rtl w:val="0"/>
+        </w:rPr>
+      </w:r>
+    </w:p>
+    <w:p>
+      <w:pPr>
+        <w:rPr/>
+      </w:pPr>
+      <w:r>
+        <w:rPr>
+          <w:rtl w:val="0"/>
+        </w:rPr>
+      </w:r>
+    </w:p>
+    <w:p>
+      <w:pPr>
+        <w:rPr/>
+      </w:pPr>
+      <w:r>
+        <w:rPr>
+          <w:rtl w:val="0"/>
+        </w:rPr>
+      </w:r>
+    </w:p>
+    <w:p>
+      <w:pPr>
+        <w:rPr/>
+      </w:pPr>
+      <w:r>
+        <w:rPr>
+          <w:rtl w:val="0"/>
+        </w:rPr>
+      </w:r>
+    </w:p>
+    <w:p>
+      <w:pPr>
+        <w:rPr/>
+      </w:pPr>
+      <w:r>
+        <w:rPr>
+          <w:rtl w:val="0"/>
+        </w:rPr>
+      </w:r>
+    </w:p>
+    <w:p>
+      <w:pPr>
+        <w:rPr/>
+      </w:pPr>
+      <w:r>
+        <w:rPr>
+          <w:rtl w:val="0"/>
+        </w:rPr>
+      </w:r>
+    </w:p>
+    <w:p>
+      <w:pPr>
+        <w:rPr/>
+      </w:pPr>
+      <w:r>
+        <w:rPr>
+          <w:rtl w:val="0"/>
+        </w:rPr>
+      </w:r>
+    </w:p>
+    <w:p>
+      <w:pPr>
+        <w:rPr/>
+      </w:pPr>
+      <w:r>
+        <w:rPr>
+          <w:rtl w:val="0"/>
+        </w:rPr>
+      </w:r>
+    </w:p>
+    <w:p>
+      <w:pPr>
+        <w:rPr/>
+      </w:pPr>
       <w:r>
         <w:rPr>
           <w:rtl w:val="0"/>
@@ -3286,593 +3892,8 @@
         <w:pStyle w:val="Heading2"/>
         <w:rPr/>
       </w:pPr>
-      <w:bookmarkStart w:colFirst="0" w:colLast="0" w:name="_6lruoo35mz4z" w:id="16"/>
-      <w:bookmarkEnd w:id="16"/>
-      <w:r>
-        <w:rPr>
-          <w:rtl w:val="0"/>
-        </w:rPr>
-        <w:t xml:space="preserve">DBMS e Sensori</w:t>
-      </w:r>
-    </w:p>
-    <w:p>
-      <w:pPr>
-        <w:rPr/>
-      </w:pPr>
-      <w:r>
-        <w:rPr>
-          <w:rtl w:val="0"/>
-        </w:rPr>
-        <w:t xml:space="preserve">Un sistema informativo si trova solitamente a gestire dati provenienti da varie fonti. Questi dati devono essere memorizzati e facilmente accessibili e manipolabili.</w:t>
-      </w:r>
-    </w:p>
-    <w:p>
-      <w:pPr>
-        <w:rPr/>
-      </w:pPr>
-      <w:r>
-        <w:rPr>
-          <w:rtl w:val="0"/>
-        </w:rPr>
-        <w:t xml:space="preserve">Queste funzionalità vengono garantite con l’utilizzo di una base di dati o Database.</w:t>
-      </w:r>
-    </w:p>
-    <w:p>
-      <w:pPr>
-        <w:rPr/>
-      </w:pPr>
-      <w:r>
-        <w:rPr>
-          <w:rtl w:val="0"/>
-        </w:rPr>
-        <w:t xml:space="preserve">Una base di dati è un insieme di tabelle correlate tra loro. Una tabella è una struttura dati composta da righe, dette tuple, e colonne, dette campi o  attributi.</w:t>
-      </w:r>
-    </w:p>
-    <w:p>
-      <w:pPr>
-        <w:rPr/>
-      </w:pPr>
-      <w:r>
-        <w:rPr>
-          <w:rtl w:val="0"/>
-        </w:rPr>
-        <w:t xml:space="preserve">La gestione della base di dati, dal punto di vista software, è affidato ad un servizio in esecuzione sul server: il DBMS, Database Management System. Per questo progetto è stato scelto MySQL.</w:t>
-      </w:r>
-    </w:p>
-    <w:p>
-      <w:pPr>
-        <w:rPr/>
-      </w:pPr>
-      <w:r>
-        <w:rPr>
-          <w:rtl w:val="0"/>
-        </w:rPr>
-        <w:t xml:space="preserve">Come scritto nel nome, questo DBMS, si basa su SQL che è un linguaggio strutturato per interrogare le basi di dati. Questo linguaggio ci permette di fare principalmente due operazioni: definizione e manipolazione della struttura delle tabelle, DDL (Data Definition Language) e ricerca e manipolazione dei dati all’interno della base di dati, DML (Data Manipulation Language).</w:t>
-      </w:r>
-    </w:p>
-    <w:p>
-      <w:pPr>
-        <w:rPr/>
-      </w:pPr>
-      <w:r>
-        <w:rPr>
-          <w:rtl w:val="0"/>
-        </w:rPr>
-        <w:t xml:space="preserve">Lo strato di risorse non è composto solamente dal DBMS ma anche dalle altri componenti che forniscono dati al sistema come unica funzione. In questo progetto sono infatti presenti i sensori che vengono, per ovvi motivi, simulati tramite codice Python. Python è un linguaggio di scripting interpretato molto utilizzato in ambito Data Science che permette una facile implementazione di algoritmi.</w:t>
-      </w:r>
-    </w:p>
-    <w:p>
-      <w:pPr>
-        <w:rPr/>
-      </w:pPr>
-      <w:r>
-        <w:rPr>
-          <w:rtl w:val="0"/>
-        </w:rPr>
-        <w:t xml:space="preserve">Come per React, anche Python, simulando i sensori, invia i dati al server mediante chiamate API al PHP.</w:t>
-      </w:r>
-    </w:p>
-    <w:p>
-      <w:pPr>
-        <w:rPr/>
-      </w:pPr>
-      <w:r>
-        <w:rPr>
-          <w:rtl w:val="0"/>
-        </w:rPr>
-        <w:t xml:space="preserve">Il funzionamento dettagliato di come vengono simulati i sensori in Python sarà effettuato successivamente.</w:t>
-      </w:r>
-    </w:p>
-    <w:p>
-      <w:pPr>
-        <w:rPr/>
-      </w:pPr>
-      <w:r>
-        <w:rPr>
-          <w:rtl w:val="0"/>
-        </w:rPr>
-      </w:r>
-    </w:p>
-    <w:p>
-      <w:pPr>
-        <w:rPr/>
-      </w:pPr>
-      <w:r>
-        <w:rPr>
-          <w:rtl w:val="0"/>
-        </w:rPr>
-      </w:r>
-    </w:p>
-    <w:p>
-      <w:pPr>
-        <w:rPr/>
-      </w:pPr>
-      <w:r>
-        <w:rPr>
-          <w:rtl w:val="0"/>
-        </w:rPr>
-      </w:r>
-    </w:p>
-    <w:p>
-      <w:pPr>
-        <w:rPr/>
-      </w:pPr>
-      <w:r>
-        <w:rPr>
-          <w:rtl w:val="0"/>
-        </w:rPr>
-      </w:r>
-    </w:p>
-    <w:p>
-      <w:pPr>
-        <w:rPr/>
-      </w:pPr>
-      <w:r>
-        <w:rPr>
-          <w:rtl w:val="0"/>
-        </w:rPr>
-      </w:r>
-    </w:p>
-    <w:p>
-      <w:pPr>
-        <w:rPr/>
-      </w:pPr>
-      <w:r>
-        <w:rPr>
-          <w:rtl w:val="0"/>
-        </w:rPr>
-      </w:r>
-    </w:p>
-    <w:p>
-      <w:pPr>
-        <w:rPr/>
-      </w:pPr>
-      <w:r>
-        <w:rPr>
-          <w:rtl w:val="0"/>
-        </w:rPr>
-      </w:r>
-    </w:p>
-    <w:p>
-      <w:pPr>
-        <w:rPr/>
-      </w:pPr>
-      <w:r>
-        <w:rPr>
-          <w:rtl w:val="0"/>
-        </w:rPr>
-      </w:r>
-    </w:p>
-    <w:p>
-      <w:pPr>
-        <w:rPr/>
-      </w:pPr>
-      <w:r>
-        <w:rPr>
-          <w:rtl w:val="0"/>
-        </w:rPr>
-      </w:r>
-    </w:p>
-    <w:p>
-      <w:pPr>
-        <w:rPr/>
-      </w:pPr>
-      <w:r>
-        <w:rPr>
-          <w:rtl w:val="0"/>
-        </w:rPr>
-      </w:r>
-    </w:p>
-    <w:p>
-      <w:pPr>
-        <w:rPr/>
-      </w:pPr>
-      <w:r>
-        <w:rPr>
-          <w:rtl w:val="0"/>
-        </w:rPr>
-      </w:r>
-    </w:p>
-    <w:p>
-      <w:pPr>
-        <w:rPr/>
-      </w:pPr>
-      <w:r>
-        <w:rPr>
-          <w:rtl w:val="0"/>
-        </w:rPr>
-      </w:r>
-    </w:p>
-    <w:p>
-      <w:pPr>
-        <w:rPr/>
-      </w:pPr>
-      <w:r>
-        <w:rPr>
-          <w:rtl w:val="0"/>
-        </w:rPr>
-      </w:r>
-    </w:p>
-    <w:p>
-      <w:pPr>
-        <w:rPr/>
-      </w:pPr>
-      <w:r>
-        <w:rPr>
-          <w:rtl w:val="0"/>
-        </w:rPr>
-      </w:r>
-    </w:p>
-    <w:p>
-      <w:pPr>
-        <w:rPr/>
-      </w:pPr>
-      <w:r>
-        <w:rPr>
-          <w:rtl w:val="0"/>
-        </w:rPr>
-      </w:r>
-    </w:p>
-    <w:p>
-      <w:pPr>
-        <w:rPr/>
-      </w:pPr>
-      <w:r>
-        <w:rPr>
-          <w:rtl w:val="0"/>
-        </w:rPr>
-      </w:r>
-    </w:p>
-    <w:p>
-      <w:pPr>
-        <w:rPr/>
-      </w:pPr>
-      <w:r>
-        <w:rPr>
-          <w:rtl w:val="0"/>
-        </w:rPr>
-      </w:r>
-    </w:p>
-    <w:p>
-      <w:pPr>
-        <w:rPr/>
-      </w:pPr>
-      <w:r>
-        <w:rPr>
-          <w:rtl w:val="0"/>
-        </w:rPr>
-      </w:r>
-    </w:p>
-    <w:p>
-      <w:pPr>
-        <w:pStyle w:val="Heading1"/>
-        <w:jc w:val="center"/>
-        <w:rPr/>
-      </w:pPr>
-      <w:bookmarkStart w:colFirst="0" w:colLast="0" w:name="_rokpao651mq9" w:id="17"/>
-      <w:bookmarkEnd w:id="17"/>
-      <w:r>
-        <w:rPr>
-          <w:rtl w:val="0"/>
-        </w:rPr>
-        <w:t xml:space="preserve">Progettazione Database</w:t>
-      </w:r>
-    </w:p>
-    <w:p>
-      <w:pPr>
-        <w:rPr/>
-      </w:pPr>
-      <w:r>
-        <w:rPr>
-          <w:rtl w:val="0"/>
-        </w:rPr>
-        <w:t xml:space="preserve">Una base di dati segue un preciso ciclo di vita che ci permette di identificare le procedure da effettuare per ottenere un database a regola d’arte.</w:t>
-      </w:r>
-    </w:p>
-    <w:p>
-      <w:pPr>
-        <w:rPr/>
-      </w:pPr>
-      <w:r>
-        <w:rPr>
-          <w:rtl w:val="0"/>
-        </w:rPr>
-        <w:t xml:space="preserve">La parte del ciclo che sarà analizzata è quella di progettazione (concettuale, logica e fisica) preceduta da un attento studio di fattibilità e analisi dei requisiti.</w:t>
-      </w:r>
-    </w:p>
-    <w:p>
-      <w:pPr>
-        <w:rPr/>
-      </w:pPr>
-      <w:r>
-        <w:rPr>
-          <w:rtl w:val="0"/>
-        </w:rPr>
-        <w:t xml:space="preserve">Ogni fase della progettazione risulterà in uno schema logico che porterà, infine, all’implementazione sulla macchina del database.</w:t>
-      </w:r>
-    </w:p>
-    <w:p>
-      <w:pPr>
-        <w:rPr/>
-      </w:pPr>
-      <w:r>
-        <w:rPr>
-          <w:rtl w:val="0"/>
-        </w:rPr>
-      </w:r>
-    </w:p>
-    <w:p>
-      <w:pPr>
-        <w:pStyle w:val="Heading2"/>
-        <w:rPr/>
-      </w:pPr>
-      <w:bookmarkStart w:colFirst="0" w:colLast="0" w:name="_984nc1h4umyb" w:id="18"/>
-      <w:bookmarkEnd w:id="18"/>
-      <w:r>
-        <w:rPr>
-          <w:rtl w:val="0"/>
-        </w:rPr>
-        <w:t xml:space="preserve">Studio di fattibilità e analisi dei requisiti</w:t>
-      </w:r>
-    </w:p>
-    <w:p>
-      <w:pPr>
-        <w:rPr/>
-      </w:pPr>
-      <w:r>
-        <w:rPr>
-          <w:rtl w:val="0"/>
-        </w:rPr>
-        <w:t xml:space="preserve">Questa fase del ciclo di vita presuppone un'analisi della richiesta.</w:t>
-      </w:r>
-    </w:p>
-    <w:p>
-      <w:pPr>
-        <w:jc w:val="center"/>
-        <w:rPr/>
-      </w:pPr>
-      <w:r>
-        <w:rPr>
-          <w:rtl w:val="0"/>
-        </w:rPr>
-        <w:t xml:space="preserve">[...]</w:t>
-      </w:r>
-    </w:p>
-    <w:p>
-      <w:pPr>
-        <w:pStyle w:val="Heading2"/>
-        <w:jc w:val="center"/>
-        <w:rPr/>
-      </w:pPr>
-      <w:bookmarkStart w:colFirst="0" w:colLast="0" w:name="_sg26fbhvz58t" w:id="19"/>
-      <w:bookmarkEnd w:id="19"/>
-      <w:r>
-        <w:rPr>
-          <w:rtl w:val="0"/>
-        </w:rPr>
-      </w:r>
-    </w:p>
-    <w:p>
-      <w:pPr>
-        <w:pStyle w:val="Heading2"/>
-        <w:jc w:val="left"/>
-        <w:rPr/>
-      </w:pPr>
-      <w:bookmarkStart w:colFirst="0" w:colLast="0" w:name="_50thfvtu03je" w:id="20"/>
+      <w:bookmarkStart w:colFirst="0" w:colLast="0" w:name="_e0lh3pr2ut86" w:id="20"/>
       <w:bookmarkEnd w:id="20"/>
-      <w:r>
-        <w:rPr>
-          <w:rtl w:val="0"/>
-        </w:rPr>
-      </w:r>
-    </w:p>
-    <w:p>
-      <w:pPr>
-        <w:rPr/>
-      </w:pPr>
-      <w:r>
-        <w:rPr>
-          <w:rtl w:val="0"/>
-        </w:rPr>
-      </w:r>
-    </w:p>
-    <w:p>
-      <w:pPr>
-        <w:rPr/>
-      </w:pPr>
-      <w:r>
-        <w:rPr>
-          <w:rtl w:val="0"/>
-        </w:rPr>
-      </w:r>
-    </w:p>
-    <w:p>
-      <w:pPr>
-        <w:rPr/>
-      </w:pPr>
-      <w:r>
-        <w:rPr>
-          <w:rtl w:val="0"/>
-        </w:rPr>
-      </w:r>
-    </w:p>
-    <w:p>
-      <w:pPr>
-        <w:rPr/>
-      </w:pPr>
-      <w:r>
-        <w:rPr>
-          <w:rtl w:val="0"/>
-        </w:rPr>
-      </w:r>
-    </w:p>
-    <w:p>
-      <w:pPr>
-        <w:rPr/>
-      </w:pPr>
-      <w:r>
-        <w:rPr>
-          <w:rtl w:val="0"/>
-        </w:rPr>
-      </w:r>
-    </w:p>
-    <w:p>
-      <w:pPr>
-        <w:rPr/>
-      </w:pPr>
-      <w:r>
-        <w:rPr>
-          <w:rtl w:val="0"/>
-        </w:rPr>
-      </w:r>
-    </w:p>
-    <w:p>
-      <w:pPr>
-        <w:rPr/>
-      </w:pPr>
-      <w:r>
-        <w:rPr>
-          <w:rtl w:val="0"/>
-        </w:rPr>
-      </w:r>
-    </w:p>
-    <w:p>
-      <w:pPr>
-        <w:rPr/>
-      </w:pPr>
-      <w:r>
-        <w:rPr>
-          <w:rtl w:val="0"/>
-        </w:rPr>
-      </w:r>
-    </w:p>
-    <w:p>
-      <w:pPr>
-        <w:rPr/>
-      </w:pPr>
-      <w:r>
-        <w:rPr>
-          <w:rtl w:val="0"/>
-        </w:rPr>
-      </w:r>
-    </w:p>
-    <w:p>
-      <w:pPr>
-        <w:rPr/>
-      </w:pPr>
-      <w:r>
-        <w:rPr>
-          <w:rtl w:val="0"/>
-        </w:rPr>
-      </w:r>
-    </w:p>
-    <w:p>
-      <w:pPr>
-        <w:rPr/>
-      </w:pPr>
-      <w:r>
-        <w:rPr>
-          <w:rtl w:val="0"/>
-        </w:rPr>
-      </w:r>
-    </w:p>
-    <w:p>
-      <w:pPr>
-        <w:rPr/>
-      </w:pPr>
-      <w:r>
-        <w:rPr>
-          <w:rtl w:val="0"/>
-        </w:rPr>
-      </w:r>
-    </w:p>
-    <w:p>
-      <w:pPr>
-        <w:rPr/>
-      </w:pPr>
-      <w:r>
-        <w:rPr>
-          <w:rtl w:val="0"/>
-        </w:rPr>
-      </w:r>
-    </w:p>
-    <w:p>
-      <w:pPr>
-        <w:rPr/>
-      </w:pPr>
-      <w:r>
-        <w:rPr>
-          <w:rtl w:val="0"/>
-        </w:rPr>
-      </w:r>
-    </w:p>
-    <w:p>
-      <w:pPr>
-        <w:rPr/>
-      </w:pPr>
-      <w:r>
-        <w:rPr>
-          <w:rtl w:val="0"/>
-        </w:rPr>
-      </w:r>
-    </w:p>
-    <w:p>
-      <w:pPr>
-        <w:rPr/>
-      </w:pPr>
-      <w:r>
-        <w:rPr>
-          <w:rtl w:val="0"/>
-        </w:rPr>
-      </w:r>
-    </w:p>
-    <w:p>
-      <w:pPr>
-        <w:rPr/>
-      </w:pPr>
-      <w:r>
-        <w:rPr>
-          <w:rtl w:val="0"/>
-        </w:rPr>
-      </w:r>
-    </w:p>
-    <w:p>
-      <w:pPr>
-        <w:rPr/>
-      </w:pPr>
-      <w:r>
-        <w:rPr>
-          <w:rtl w:val="0"/>
-        </w:rPr>
-      </w:r>
-    </w:p>
-    <w:p>
-      <w:pPr>
-        <w:pStyle w:val="Heading2"/>
-        <w:rPr/>
-      </w:pPr>
-      <w:bookmarkStart w:colFirst="0" w:colLast="0" w:name="_e0lh3pr2ut86" w:id="21"/>
-      <w:bookmarkEnd w:id="21"/>
       <w:r>
         <w:rPr>
           <w:rtl w:val="0"/>
@@ -3933,7 +3954,7 @@
         <w:rPr/>
         <w:drawing>
           <wp:inline distB="114300" distT="114300" distL="114300" distR="114300">
-            <wp:extent cx="5857681" cy="3799300"/>
+            <wp:extent cx="6259350" cy="4060944"/>
             <wp:effectExtent b="0" l="0" r="0" t="0"/>
             <wp:docPr id="1" name="image2.png"/>
             <a:graphic>
@@ -3953,7 +3974,7 @@
                   <pic:spPr>
                     <a:xfrm>
                       <a:off x="0" y="0"/>
-                      <a:ext cx="5857681" cy="3799300"/>
+                      <a:ext cx="6259350" cy="4060944"/>
                     </a:xfrm>
                     <a:prstGeom prst="rect"/>
                     <a:ln/>
@@ -3982,33 +4003,33 @@
           <w:szCs w:val="20"/>
           <w:rtl w:val="0"/>
         </w:rPr>
-        <w:t xml:space="preserve">figura 3</w:t>
-      </w:r>
-      <w:r>
-        <w:rPr>
-          <w:rtl w:val="0"/>
-        </w:rPr>
-      </w:r>
-    </w:p>
-    <w:p>
-      <w:pPr>
-        <w:rPr/>
-      </w:pPr>
-      <w:r>
-        <w:rPr>
-          <w:rtl w:val="0"/>
-        </w:rPr>
-      </w:r>
-    </w:p>
-    <w:p>
-      <w:pPr>
-        <w:rPr/>
-      </w:pPr>
-      <w:r>
-        <w:rPr>
-          <w:rtl w:val="0"/>
-        </w:rPr>
-        <w:t xml:space="preserve">Quello rappresentato in figura è il modello ER completo. Si possono identificare le Entità, rettangoli, le Relazioni, rombi, gli attributi, ellissi, e le generalizzazioni, frecce.</w:t>
+        <w:t xml:space="preserve">figura 4</w:t>
+      </w:r>
+      <w:r>
+        <w:rPr>
+          <w:rtl w:val="0"/>
+        </w:rPr>
+      </w:r>
+    </w:p>
+    <w:p>
+      <w:pPr>
+        <w:rPr/>
+      </w:pPr>
+      <w:r>
+        <w:rPr>
+          <w:rtl w:val="0"/>
+        </w:rPr>
+      </w:r>
+    </w:p>
+    <w:p>
+      <w:pPr>
+        <w:rPr/>
+      </w:pPr>
+      <w:r>
+        <w:rPr>
+          <w:rtl w:val="0"/>
+        </w:rPr>
+        <w:t xml:space="preserve">Quello rappresentato in figura è il modello ER completo. </w:t>
       </w:r>
     </w:p>
     <w:p>
@@ -4063,55 +4084,847 @@
         <w:rPr>
           <w:rtl w:val="0"/>
         </w:rPr>
-      </w:r>
-    </w:p>
-    <w:p>
-      <w:pPr>
-        <w:rPr/>
-      </w:pPr>
-      <w:r>
-        <w:rPr>
-          <w:rtl w:val="0"/>
-        </w:rPr>
-      </w:r>
-    </w:p>
-    <w:p>
-      <w:pPr>
-        <w:rPr/>
-      </w:pPr>
-      <w:r>
-        <w:rPr>
-          <w:rtl w:val="0"/>
-        </w:rPr>
-      </w:r>
-    </w:p>
-    <w:p>
-      <w:pPr>
-        <w:rPr/>
-      </w:pPr>
-      <w:r>
-        <w:rPr>
-          <w:rtl w:val="0"/>
-        </w:rPr>
-      </w:r>
-    </w:p>
-    <w:p>
-      <w:pPr>
-        <w:rPr/>
-      </w:pPr>
-      <w:r>
-        <w:rPr>
-          <w:rtl w:val="0"/>
-        </w:rPr>
+        <w:t xml:space="preserve">In questa relazione verranno analizzati nel dettaglio le tre entità più importanti: </w:t>
+      </w:r>
+    </w:p>
+    <w:p>
+      <w:pPr>
+        <w:numPr>
+          <w:ilvl w:val="0"/>
+          <w:numId w:val="1"/>
+        </w:numPr>
+        <w:ind w:left="720" w:hanging="360"/>
+        <w:rPr>
+          <w:u w:val="none"/>
+        </w:rPr>
+      </w:pPr>
+      <w:r>
+        <w:rPr>
+          <w:rtl w:val="0"/>
+        </w:rPr>
+        <w:t xml:space="preserve">Storico Rilevazioni</w:t>
+      </w:r>
+    </w:p>
+    <w:p>
+      <w:pPr>
+        <w:numPr>
+          <w:ilvl w:val="0"/>
+          <w:numId w:val="1"/>
+        </w:numPr>
+        <w:ind w:left="720" w:hanging="360"/>
+        <w:rPr>
+          <w:u w:val="none"/>
+        </w:rPr>
+      </w:pPr>
+      <w:r>
+        <w:rPr>
+          <w:rtl w:val="0"/>
+        </w:rPr>
+        <w:t xml:space="preserve">Infrastruttura</w:t>
+      </w:r>
+    </w:p>
+    <w:p>
+      <w:pPr>
+        <w:numPr>
+          <w:ilvl w:val="0"/>
+          <w:numId w:val="1"/>
+        </w:numPr>
+        <w:ind w:left="720" w:hanging="360"/>
+        <w:rPr>
+          <w:u w:val="none"/>
+        </w:rPr>
+      </w:pPr>
+      <w:r>
+        <w:rPr>
+          <w:rtl w:val="0"/>
+        </w:rPr>
+        <w:t xml:space="preserve">Appalto</w:t>
+      </w:r>
+    </w:p>
+    <w:p>
+      <w:pPr>
+        <w:rPr/>
+      </w:pPr>
+      <w:r>
+        <w:rPr>
+          <w:i w:val="1"/>
+          <w:rtl w:val="0"/>
+        </w:rPr>
+        <w:t xml:space="preserve">Storico Rilevazioni</w:t>
+      </w:r>
+      <w:r>
+        <w:rPr>
+          <w:rtl w:val="0"/>
+        </w:rPr>
+        <w:t xml:space="preserve"> è l’entità che racchiude tutti i valori dei sensori.</w:t>
+      </w:r>
+    </w:p>
+    <w:p>
+      <w:pPr>
+        <w:rPr/>
+      </w:pPr>
+      <w:r>
+        <w:rPr>
+          <w:rtl w:val="0"/>
+        </w:rPr>
+        <w:t xml:space="preserve">Per identificare una singola rilevazione si utilizza il codice del sensore stesso, presente come chiave esterna dall’entità Sensore, e la data di rilevazione.</w:t>
+      </w:r>
+    </w:p>
+    <w:p>
+      <w:pPr>
+        <w:rPr/>
+      </w:pPr>
+      <w:r>
+        <w:rPr>
+          <w:rtl w:val="0"/>
+        </w:rPr>
+        <w:t xml:space="preserve">La data è considerata univoca perché i sensori inviano i dati al server una sola volta al giorno.</w:t>
+      </w:r>
+    </w:p>
+    <w:p>
+      <w:pPr>
+        <w:rPr/>
+      </w:pPr>
+      <w:r>
+        <w:rPr>
+          <w:rtl w:val="0"/>
+        </w:rPr>
+        <w:t xml:space="preserve">La valore della rilevazione è memorizzato nel campo Valore.</w:t>
+      </w:r>
+    </w:p>
+    <w:p>
+      <w:pPr>
+        <w:rPr/>
+      </w:pPr>
+      <w:r>
+        <w:rPr>
+          <w:i w:val="1"/>
+          <w:rtl w:val="0"/>
+        </w:rPr>
+        <w:t xml:space="preserve">Infrastruttura</w:t>
+      </w:r>
+      <w:r>
+        <w:rPr>
+          <w:rtl w:val="0"/>
+        </w:rPr>
+        <w:t xml:space="preserve"> è l’entità in cui vengono salvate le informazioni relative alle infrastrutture che sono divise in Ponti e Viadotti.</w:t>
+      </w:r>
+    </w:p>
+    <w:p>
+      <w:pPr>
+        <w:rPr/>
+      </w:pPr>
+      <w:r>
+        <w:rPr>
+          <w:rtl w:val="0"/>
+        </w:rPr>
+        <w:t xml:space="preserve">Ogni infrastruttura è identificata univocamente da un Codice numerico progressivo. Sono di interesse anche il Nome e le Coordinate di dove si trova.</w:t>
+      </w:r>
+    </w:p>
+    <w:p>
+      <w:pPr>
+        <w:rPr/>
+      </w:pPr>
+      <w:r>
+        <w:rPr>
+          <w:rtl w:val="0"/>
+        </w:rPr>
+        <w:t xml:space="preserve">Il parametro IndiceBontà è un valore compreso tra 0 e 100 che rappresenta lo stato generale dell’infrastruttura. </w:t>
+      </w:r>
+    </w:p>
+    <w:p>
+      <w:pPr>
+        <w:rPr/>
+      </w:pPr>
+      <w:r>
+        <w:rPr>
+          <w:rtl w:val="0"/>
+        </w:rPr>
+        <w:t xml:space="preserve">Questo valore viene calcolato come la media dell’ultima rilevazione di ogni sensore presente sul ponte o viadotto. Il server aggiorna questo numero ogni volta che un sensore invia un nuovo valore al database.</w:t>
+      </w:r>
+    </w:p>
+    <w:p>
+      <w:pPr>
+        <w:rPr/>
+      </w:pPr>
+      <w:r>
+        <w:rPr>
+          <w:i w:val="1"/>
+          <w:rtl w:val="0"/>
+        </w:rPr>
+        <w:t xml:space="preserve">Appalto</w:t>
+      </w:r>
+      <w:r>
+        <w:rPr>
+          <w:rtl w:val="0"/>
+        </w:rPr>
+        <w:t xml:space="preserve"> è l’entità che gestisce tutti gli appalti del sistema, si dividono in:</w:t>
+      </w:r>
+    </w:p>
+    <w:p>
+      <w:pPr>
+        <w:numPr>
+          <w:ilvl w:val="0"/>
+          <w:numId w:val="2"/>
+        </w:numPr>
+        <w:ind w:left="720" w:hanging="360"/>
+        <w:rPr>
+          <w:u w:val="none"/>
+        </w:rPr>
+      </w:pPr>
+      <w:r>
+        <w:rPr>
+          <w:rtl w:val="0"/>
+        </w:rPr>
+        <w:t xml:space="preserve">Aperto, appalto che non è stato ancora assegnato ad una società di manutenzione</w:t>
+      </w:r>
+    </w:p>
+    <w:p>
+      <w:pPr>
+        <w:numPr>
+          <w:ilvl w:val="0"/>
+          <w:numId w:val="2"/>
+        </w:numPr>
+        <w:ind w:left="720" w:hanging="360"/>
+        <w:rPr>
+          <w:u w:val="none"/>
+        </w:rPr>
+      </w:pPr>
+      <w:r>
+        <w:rPr>
+          <w:rtl w:val="0"/>
+        </w:rPr>
+        <w:t xml:space="preserve">Chiuso, identifica l’appalto che ha portato ad un intervento di manutenzione</w:t>
+      </w:r>
+    </w:p>
+    <w:p>
+      <w:pPr>
+        <w:rPr/>
+      </w:pPr>
+      <w:r>
+        <w:rPr>
+          <w:rtl w:val="0"/>
+        </w:rPr>
+        <w:t xml:space="preserve">Dell’appalto è di interesse la data di apertura ed è identificato tramite un id progressivo.</w:t>
+      </w:r>
+    </w:p>
+    <w:p>
+      <w:pPr>
+        <w:rPr/>
+      </w:pPr>
+      <w:r>
+        <w:rPr>
+          <w:rtl w:val="0"/>
+        </w:rPr>
+        <w:t xml:space="preserve">Nello specifico, l’Appalto Chiuso prevede anche una data di esecuzione dell’intervento e l’identificatore della società che l’ha effettuato.</w:t>
+      </w:r>
+    </w:p>
+    <w:p>
+      <w:pPr>
+        <w:rPr/>
+      </w:pPr>
+      <w:r>
+        <w:rPr>
+          <w:rtl w:val="0"/>
+        </w:rPr>
+      </w:r>
+    </w:p>
+    <w:p>
+      <w:pPr>
+        <w:rPr/>
+      </w:pPr>
+      <w:r>
+        <w:rPr>
+          <w:rtl w:val="0"/>
+        </w:rPr>
+      </w:r>
+    </w:p>
+    <w:p>
+      <w:pPr>
+        <w:rPr/>
+      </w:pPr>
+      <w:r>
+        <w:rPr>
+          <w:rtl w:val="0"/>
+        </w:rPr>
+      </w:r>
+    </w:p>
+    <w:p>
+      <w:pPr>
+        <w:rPr/>
+      </w:pPr>
+      <w:r>
+        <w:rPr>
+          <w:rtl w:val="0"/>
+        </w:rPr>
+      </w:r>
+    </w:p>
+    <w:p>
+      <w:pPr>
+        <w:rPr/>
+      </w:pPr>
+      <w:r>
+        <w:rPr>
+          <w:rtl w:val="0"/>
+        </w:rPr>
+      </w:r>
+    </w:p>
+    <w:p>
+      <w:pPr>
+        <w:rPr/>
+      </w:pPr>
+      <w:r>
+        <w:rPr>
+          <w:rtl w:val="0"/>
+        </w:rPr>
+      </w:r>
+    </w:p>
+    <w:p>
+      <w:pPr>
+        <w:rPr/>
+      </w:pPr>
+      <w:r>
+        <w:rPr>
+          <w:rtl w:val="0"/>
+        </w:rPr>
+      </w:r>
+    </w:p>
+    <w:p>
+      <w:pPr>
+        <w:rPr/>
+      </w:pPr>
+      <w:r>
+        <w:rPr>
+          <w:rtl w:val="0"/>
+        </w:rPr>
+      </w:r>
+    </w:p>
+    <w:p>
+      <w:pPr>
+        <w:rPr/>
+      </w:pPr>
+      <w:r>
+        <w:rPr>
+          <w:rtl w:val="0"/>
+        </w:rPr>
+      </w:r>
+    </w:p>
+    <w:p>
+      <w:pPr>
+        <w:rPr/>
+      </w:pPr>
+      <w:r>
+        <w:rPr>
+          <w:rtl w:val="0"/>
+        </w:rPr>
+      </w:r>
+    </w:p>
+    <w:p>
+      <w:pPr>
+        <w:pStyle w:val="Heading2"/>
+        <w:rPr/>
+      </w:pPr>
+      <w:bookmarkStart w:colFirst="0" w:colLast="0" w:name="_omlrhxg1h81n" w:id="21"/>
+      <w:bookmarkEnd w:id="21"/>
+      <w:r>
+        <w:rPr>
+          <w:rtl w:val="0"/>
+        </w:rPr>
+        <w:t xml:space="preserve">Progettazione Logica</w:t>
+      </w:r>
+    </w:p>
+    <w:p>
+      <w:pPr>
+        <w:rPr/>
+      </w:pPr>
+      <w:r>
+        <w:rPr>
+          <w:rtl w:val="0"/>
+        </w:rPr>
+        <w:t xml:space="preserve">Alla fase di progettazione concettuale segue quella di progettazione logica.</w:t>
+      </w:r>
+    </w:p>
+    <w:p>
+      <w:pPr>
+        <w:rPr/>
+      </w:pPr>
+      <w:r>
+        <w:rPr>
+          <w:rtl w:val="0"/>
+        </w:rPr>
+        <w:t xml:space="preserve">Questa fase ha come scopo quello di trasformare lo schema ER in modello Relazionale. </w:t>
+      </w:r>
+    </w:p>
+    <w:p>
+      <w:pPr>
+        <w:rPr/>
+      </w:pPr>
+      <w:r>
+        <w:rPr>
+          <w:rtl w:val="0"/>
+        </w:rPr>
+        <w:t xml:space="preserve">Questo modello permette una agevole implementazione su MySQL.</w:t>
+      </w:r>
+    </w:p>
+    <w:p>
+      <w:pPr>
+        <w:rPr/>
+      </w:pPr>
+      <w:r>
+        <w:rPr>
+          <w:rtl w:val="0"/>
+        </w:rPr>
+        <w:t xml:space="preserve">Prima di realizzarlo però è indispensabile ristrutturare lo schema ER modificandolo a dovere per renderlo pronto per diventare modello Relazionale.</w:t>
+      </w:r>
+      <w:r>
+        <w:rPr>
+          <w:rtl w:val="0"/>
+        </w:rPr>
+      </w:r>
+    </w:p>
+    <w:p>
+      <w:pPr>
+        <w:jc w:val="center"/>
+        <w:rPr/>
+      </w:pPr>
+      <w:r>
+        <w:rPr/>
+        <w:drawing>
+          <wp:inline distB="114300" distT="114300" distL="114300" distR="114300">
+            <wp:extent cx="6078375" cy="3892555"/>
+            <wp:effectExtent b="0" l="0" r="0" t="0"/>
+            <wp:docPr id="7" name="image4.png"/>
+            <a:graphic>
+              <a:graphicData uri="http://schemas.openxmlformats.org/drawingml/2006/picture">
+                <pic:pic>
+                  <pic:nvPicPr>
+                    <pic:cNvPr id="0" name="image4.png"/>
+                    <pic:cNvPicPr preferRelativeResize="0"/>
+                  </pic:nvPicPr>
+                  <pic:blipFill>
+                    <a:blip r:embed="rId11"/>
+                    <a:srcRect b="0" l="0" r="0" t="0"/>
+                    <a:stretch>
+                      <a:fillRect/>
+                    </a:stretch>
+                  </pic:blipFill>
+                  <pic:spPr>
+                    <a:xfrm>
+                      <a:off x="0" y="0"/>
+                      <a:ext cx="6078375" cy="3892555"/>
+                    </a:xfrm>
+                    <a:prstGeom prst="rect"/>
+                    <a:ln/>
+                  </pic:spPr>
+                </pic:pic>
+              </a:graphicData>
+            </a:graphic>
+          </wp:inline>
+        </w:drawing>
+      </w:r>
+      <w:r>
+        <w:rPr>
+          <w:rtl w:val="0"/>
+        </w:rPr>
+      </w:r>
+    </w:p>
+    <w:p>
+      <w:pPr>
+        <w:jc w:val="center"/>
+        <w:rPr>
+          <w:i w:val="1"/>
+          <w:sz w:val="20"/>
+          <w:szCs w:val="20"/>
+        </w:rPr>
+      </w:pPr>
+      <w:r>
+        <w:rPr>
+          <w:i w:val="1"/>
+          <w:sz w:val="20"/>
+          <w:szCs w:val="20"/>
+          <w:rtl w:val="0"/>
+        </w:rPr>
+        <w:t xml:space="preserve">figura 5</w:t>
+      </w:r>
+    </w:p>
+    <w:p>
+      <w:pPr>
+        <w:rPr/>
+      </w:pPr>
+      <w:r>
+        <w:rPr>
+          <w:rtl w:val="0"/>
+        </w:rPr>
+        <w:t xml:space="preserve">Quello in figura è lo schema ristrutturato, le modifiche effettuabili sono quattro:</w:t>
+      </w:r>
+    </w:p>
+    <w:p>
+      <w:pPr>
+        <w:numPr>
+          <w:ilvl w:val="0"/>
+          <w:numId w:val="4"/>
+        </w:numPr>
+        <w:ind w:left="720" w:hanging="360"/>
+        <w:rPr>
+          <w:u w:val="none"/>
+        </w:rPr>
+      </w:pPr>
+      <w:r>
+        <w:rPr>
+          <w:rtl w:val="0"/>
+        </w:rPr>
+        <w:t xml:space="preserve">Analisi delle ridondanze, porta alla rimozione di attributi ricavabili tramite inferenze statistiche e analizza gli indici di prestazione, volume dei dati e frequenza delle operazioni</w:t>
+      </w:r>
+    </w:p>
+    <w:p>
+      <w:pPr>
+        <w:numPr>
+          <w:ilvl w:val="0"/>
+          <w:numId w:val="4"/>
+        </w:numPr>
+        <w:ind w:left="720" w:hanging="360"/>
+        <w:rPr>
+          <w:u w:val="none"/>
+        </w:rPr>
+      </w:pPr>
+      <w:r>
+        <w:rPr>
+          <w:rtl w:val="0"/>
+        </w:rPr>
+        <w:t xml:space="preserve">Accorpamento e separazione di concetti, porta alla creazione o rimozione di entità e relazioni</w:t>
+      </w:r>
+    </w:p>
+    <w:p>
+      <w:pPr>
+        <w:numPr>
+          <w:ilvl w:val="0"/>
+          <w:numId w:val="4"/>
+        </w:numPr>
+        <w:ind w:left="720" w:hanging="360"/>
+        <w:rPr>
+          <w:u w:val="none"/>
+        </w:rPr>
+      </w:pPr>
+      <w:r>
+        <w:rPr>
+          <w:rtl w:val="0"/>
+        </w:rPr>
+        <w:t xml:space="preserve">Scelta degli identificatori e risoluzione degli attributi multivalore, solitamente le chiavi vengono scelte durante la fase di progettazione concettuale</w:t>
+      </w:r>
+    </w:p>
+    <w:p>
+      <w:pPr>
+        <w:numPr>
+          <w:ilvl w:val="0"/>
+          <w:numId w:val="4"/>
+        </w:numPr>
+        <w:ind w:left="720" w:hanging="360"/>
+        <w:rPr>
+          <w:u w:val="none"/>
+        </w:rPr>
+      </w:pPr>
+      <w:r>
+        <w:rPr>
+          <w:rtl w:val="0"/>
+        </w:rPr>
+        <w:t xml:space="preserve">Eliminazione delle generalizzazioni, rimuove le generalizzazioni in vari modi possibili</w:t>
+      </w:r>
+    </w:p>
+    <w:p>
+      <w:pPr>
+        <w:rPr/>
+      </w:pPr>
+      <w:r>
+        <w:rPr>
+          <w:rtl w:val="0"/>
+        </w:rPr>
+        <w:t xml:space="preserve">Di queste operazioni di ristrutturazione, lo schema, ha avuto necessità della sola eliminazione delle generalizzazioni.</w:t>
+      </w:r>
+    </w:p>
+    <w:p>
+      <w:pPr>
+        <w:rPr/>
+      </w:pPr>
+      <w:r>
+        <w:rPr>
+          <w:rtl w:val="0"/>
+        </w:rPr>
+      </w:r>
+    </w:p>
+    <w:p>
+      <w:pPr>
+        <w:rPr/>
+      </w:pPr>
+      <w:r>
+        <w:rPr>
+          <w:rtl w:val="0"/>
+        </w:rPr>
+      </w:r>
+    </w:p>
+    <w:p>
+      <w:pPr>
+        <w:rPr/>
+      </w:pPr>
+      <w:r>
+        <w:rPr>
+          <w:rtl w:val="0"/>
+        </w:rPr>
+        <w:t xml:space="preserve">Le tre generalizzazioni presenti sono quelle che riguardano:</w:t>
+      </w:r>
+    </w:p>
+    <w:p>
+      <w:pPr>
+        <w:numPr>
+          <w:ilvl w:val="0"/>
+          <w:numId w:val="5"/>
+        </w:numPr>
+        <w:ind w:left="720" w:hanging="360"/>
+        <w:rPr>
+          <w:u w:val="none"/>
+        </w:rPr>
+      </w:pPr>
+      <w:r>
+        <w:rPr>
+          <w:rtl w:val="0"/>
+        </w:rPr>
+        <w:t xml:space="preserve">Infrastruttura</w:t>
+      </w:r>
+    </w:p>
+    <w:p>
+      <w:pPr>
+        <w:numPr>
+          <w:ilvl w:val="0"/>
+          <w:numId w:val="5"/>
+        </w:numPr>
+        <w:ind w:left="720" w:hanging="360"/>
+        <w:rPr>
+          <w:u w:val="none"/>
+        </w:rPr>
+      </w:pPr>
+      <w:r>
+        <w:rPr>
+          <w:rtl w:val="0"/>
+        </w:rPr>
+        <w:t xml:space="preserve">Appalto</w:t>
+      </w:r>
+    </w:p>
+    <w:p>
+      <w:pPr>
+        <w:numPr>
+          <w:ilvl w:val="0"/>
+          <w:numId w:val="5"/>
+        </w:numPr>
+        <w:ind w:left="720" w:hanging="360"/>
+        <w:rPr>
+          <w:u w:val="none"/>
+        </w:rPr>
+      </w:pPr>
+      <w:r>
+        <w:rPr>
+          <w:rtl w:val="0"/>
+        </w:rPr>
+        <w:t xml:space="preserve">Utente</w:t>
+      </w:r>
+    </w:p>
+    <w:p>
+      <w:pPr>
+        <w:rPr/>
+      </w:pPr>
+      <w:r>
+        <w:rPr>
+          <w:rtl w:val="0"/>
+        </w:rPr>
+        <w:t xml:space="preserve">Quella di </w:t>
+      </w:r>
+      <w:r>
+        <w:rPr>
+          <w:i w:val="1"/>
+          <w:rtl w:val="0"/>
+        </w:rPr>
+        <w:t xml:space="preserve">Infrastruttura</w:t>
+      </w:r>
+      <w:r>
+        <w:rPr>
+          <w:rtl w:val="0"/>
+        </w:rPr>
+        <w:t xml:space="preserve"> è stata risolta eliminando le entità figlie e creando un nuovo campo nel padre che ne identifica il tipo (ponte o viadotto).</w:t>
+      </w:r>
+    </w:p>
+    <w:p>
+      <w:pPr>
+        <w:rPr/>
+      </w:pPr>
+      <w:r>
+        <w:rPr>
+          <w:rtl w:val="0"/>
+        </w:rPr>
+        <w:t xml:space="preserve">E’ stata effettuata questa scelta in quanto le entità figlie non erano direttamente coinvolte in nessuna relazione o funzionalità.</w:t>
+      </w:r>
+    </w:p>
+    <w:p>
+      <w:pPr>
+        <w:rPr/>
+      </w:pPr>
+      <w:r>
+        <w:rPr>
+          <w:rtl w:val="0"/>
+        </w:rPr>
+        <w:t xml:space="preserve">La generalizzazione con </w:t>
+      </w:r>
+      <w:r>
+        <w:rPr>
+          <w:i w:val="1"/>
+          <w:rtl w:val="0"/>
+        </w:rPr>
+        <w:t xml:space="preserve">Appalto</w:t>
+      </w:r>
+      <w:r>
+        <w:rPr>
+          <w:rtl w:val="0"/>
+        </w:rPr>
+        <w:t xml:space="preserve"> viene invece risolta lasciando le due entità figlie e correlandole con il padre tramite una relazione.</w:t>
+      </w:r>
+    </w:p>
+    <w:p>
+      <w:pPr>
+        <w:rPr/>
+      </w:pPr>
+      <w:r>
+        <w:rPr>
+          <w:rtl w:val="0"/>
+        </w:rPr>
+        <w:t xml:space="preserve">Questo perché è presente una relazione specifica con l’Appalto Chiuso.</w:t>
+      </w:r>
+    </w:p>
+    <w:p>
+      <w:pPr>
+        <w:rPr/>
+      </w:pPr>
+      <w:r>
+        <w:rPr>
+          <w:rtl w:val="0"/>
+        </w:rPr>
+        <w:t xml:space="preserve">Infine quella con </w:t>
+      </w:r>
+      <w:r>
+        <w:rPr>
+          <w:i w:val="1"/>
+          <w:rtl w:val="0"/>
+        </w:rPr>
+        <w:t xml:space="preserve">Utente</w:t>
+      </w:r>
+      <w:r>
+        <w:rPr>
+          <w:rtl w:val="0"/>
+        </w:rPr>
+        <w:t xml:space="preserve"> viene risolta in modo parziale; collassano nel padre le entità Ministero e Società Autostrada tramite un attributo simile a come avviene su Infrastruttura,  rimane l’entità Società Manutenzione tramite una relazione come avviene con Appalto.</w:t>
+      </w:r>
+    </w:p>
+    <w:p>
+      <w:pPr>
+        <w:rPr/>
+      </w:pPr>
+      <w:r>
+        <w:rPr>
+          <w:rtl w:val="0"/>
+        </w:rPr>
+        <w:t xml:space="preserve">Una volta ristrutturato lo schema ER si procede, tramite le regole di mappatura, alla stesura del modello Relazionale.</w:t>
+      </w:r>
+    </w:p>
+    <w:p>
+      <w:pPr>
+        <w:rPr/>
+      </w:pPr>
+      <w:r>
+        <w:rPr>
+          <w:rtl w:val="0"/>
+        </w:rPr>
+        <w:t xml:space="preserve">Seguendo le regole di mappatura è possibile trasformare lo schema ER in modello Relazionale.</w:t>
+      </w:r>
+    </w:p>
+    <w:p>
+      <w:pPr>
+        <w:jc w:val="center"/>
+        <w:rPr/>
+      </w:pPr>
+      <w:r>
+        <w:rPr/>
+        <w:drawing>
+          <wp:inline distB="114300" distT="114300" distL="114300" distR="114300">
+            <wp:extent cx="5330663" cy="4715586"/>
+            <wp:effectExtent b="0" l="0" r="0" t="0"/>
+            <wp:docPr id="6" name="image5.png"/>
+            <a:graphic>
+              <a:graphicData uri="http://schemas.openxmlformats.org/drawingml/2006/picture">
+                <pic:pic>
+                  <pic:nvPicPr>
+                    <pic:cNvPr id="0" name="image5.png"/>
+                    <pic:cNvPicPr preferRelativeResize="0"/>
+                  </pic:nvPicPr>
+                  <pic:blipFill>
+                    <a:blip r:embed="rId12"/>
+                    <a:srcRect b="0" l="0" r="0" t="0"/>
+                    <a:stretch>
+                      <a:fillRect/>
+                    </a:stretch>
+                  </pic:blipFill>
+                  <pic:spPr>
+                    <a:xfrm>
+                      <a:off x="0" y="0"/>
+                      <a:ext cx="5330663" cy="4715586"/>
+                    </a:xfrm>
+                    <a:prstGeom prst="rect"/>
+                    <a:ln/>
+                  </pic:spPr>
+                </pic:pic>
+              </a:graphicData>
+            </a:graphic>
+          </wp:inline>
+        </w:drawing>
+      </w:r>
+      <w:r>
+        <w:rPr>
+          <w:rtl w:val="0"/>
+        </w:rPr>
+      </w:r>
+    </w:p>
+    <w:p>
+      <w:pPr>
+        <w:jc w:val="center"/>
+        <w:rPr>
+          <w:i w:val="1"/>
+          <w:sz w:val="20"/>
+          <w:szCs w:val="20"/>
+        </w:rPr>
+      </w:pPr>
+      <w:r>
+        <w:rPr>
+          <w:i w:val="1"/>
+          <w:sz w:val="20"/>
+          <w:szCs w:val="20"/>
+          <w:rtl w:val="0"/>
+        </w:rPr>
+        <w:t xml:space="preserve">figura 6</w:t>
+      </w:r>
+    </w:p>
+    <w:p>
+      <w:pPr>
+        <w:rPr/>
+      </w:pPr>
+      <w:r>
+        <w:rPr>
+          <w:rtl w:val="0"/>
+        </w:rPr>
+        <w:t xml:space="preserve">In figura è possibile osservare il modello Relazionale. Sono presenti tutte le entità dello schema ER e la relazione Disponibilità; queste vengono chiamate tabelle.</w:t>
       </w:r>
     </w:p>
     <w:sectPr>
-      <w:headerReference r:id="rId11" w:type="default"/>
-      <w:headerReference r:id="rId12" w:type="first"/>
-      <w:footerReference r:id="rId13" w:type="default"/>
-      <w:footerReference r:id="rId14" w:type="first"/>
+      <w:headerReference r:id="rId13" w:type="default"/>
+      <w:headerReference r:id="rId14" w:type="first"/>
+      <w:footerReference r:id="rId15" w:type="default"/>
+      <w:footerReference r:id="rId16" w:type="first"/>
       <w:pgSz w:h="16838" w:w="11906" w:orient="portrait"/>
-      <w:pgMar w:bottom="1800" w:top="1275.5905511811022" w:left="1134" w:right="1134" w:header="566.9291338582677" w:footer="0"/>
+      <w:pgMar w:bottom="1800" w:top="1559.0551181102362" w:left="1134" w:right="1134" w:header="566.9291338582677" w:footer="0"/>
       <w:pgNumType w:start="0"/>
       <w:titlePg w:val="1"/>
     </w:sectPr>
@@ -4268,12 +5081,12 @@
         <wp:inline distB="114300" distT="114300" distL="114300" distR="114300">
           <wp:extent cx="3752850" cy="738550"/>
           <wp:effectExtent b="0" l="0" r="0" t="0"/>
-          <wp:docPr id="2" name="image4.png"/>
+          <wp:docPr id="5" name="image1.png"/>
           <a:graphic>
             <a:graphicData uri="http://schemas.openxmlformats.org/drawingml/2006/picture">
               <pic:pic>
                 <pic:nvPicPr>
-                  <pic:cNvPr id="0" name="image4.png"/>
+                  <pic:cNvPr id="0" name="image1.png"/>
                   <pic:cNvPicPr preferRelativeResize="0"/>
                 </pic:nvPicPr>
                 <pic:blipFill>
@@ -4331,7 +5144,573 @@
 </file>
 
 <file path=word/numbering.xml><?xml version="1.0" encoding="utf-8"?>
-<w:numbering xmlns:mc="http://schemas.openxmlformats.org/markup-compatibility/2006" xmlns:o="urn:schemas-microsoft-com:office:office" xmlns:r="http://schemas.openxmlformats.org/officeDocument/2006/relationships" xmlns:m="http://schemas.openxmlformats.org/officeDocument/2006/math" xmlns:v="urn:schemas-microsoft-com:vml" xmlns:wp="http://schemas.openxmlformats.org/drawingml/2006/wordprocessingDrawing" xmlns:w10="urn:schemas-microsoft-com:office:word" xmlns:w="http://schemas.openxmlformats.org/wordprocessingml/2006/main" xmlns:wne="http://schemas.microsoft.com/office/word/2006/wordml" xmlns:sl="http://schemas.openxmlformats.org/schemaLibrary/2006/main" xmlns:a="http://schemas.openxmlformats.org/drawingml/2006/main" xmlns:pic="http://schemas.openxmlformats.org/drawingml/2006/picture" xmlns:c="http://schemas.openxmlformats.org/drawingml/2006/chart" xmlns:lc="http://schemas.openxmlformats.org/drawingml/2006/lockedCanvas" xmlns:dgm="http://schemas.openxmlformats.org/drawingml/2006/diagram" xmlns:wps="http://schemas.microsoft.com/office/word/2010/wordprocessingShape" xmlns:wpg="http://schemas.microsoft.com/office/word/2010/wordprocessingGroup" xmlns:w14="http://schemas.microsoft.com/office/word/2010/wordml" xmlns:w15="http://schemas.microsoft.com/office/word/2012/wordml"/>
+<w:numbering xmlns:mc="http://schemas.openxmlformats.org/markup-compatibility/2006" xmlns:o="urn:schemas-microsoft-com:office:office" xmlns:r="http://schemas.openxmlformats.org/officeDocument/2006/relationships" xmlns:m="http://schemas.openxmlformats.org/officeDocument/2006/math" xmlns:v="urn:schemas-microsoft-com:vml" xmlns:wp="http://schemas.openxmlformats.org/drawingml/2006/wordprocessingDrawing" xmlns:w10="urn:schemas-microsoft-com:office:word" xmlns:w="http://schemas.openxmlformats.org/wordprocessingml/2006/main" xmlns:wne="http://schemas.microsoft.com/office/word/2006/wordml" xmlns:sl="http://schemas.openxmlformats.org/schemaLibrary/2006/main" xmlns:a="http://schemas.openxmlformats.org/drawingml/2006/main" xmlns:pic="http://schemas.openxmlformats.org/drawingml/2006/picture" xmlns:c="http://schemas.openxmlformats.org/drawingml/2006/chart" xmlns:lc="http://schemas.openxmlformats.org/drawingml/2006/lockedCanvas" xmlns:dgm="http://schemas.openxmlformats.org/drawingml/2006/diagram" xmlns:wps="http://schemas.microsoft.com/office/word/2010/wordprocessingShape" xmlns:wpg="http://schemas.microsoft.com/office/word/2010/wordprocessingGroup" xmlns:w14="http://schemas.microsoft.com/office/word/2010/wordml" xmlns:w15="http://schemas.microsoft.com/office/word/2012/wordml">
+  <w:abstractNum w:abstractNumId="1">
+    <w:lvl w:ilvl="0">
+      <w:start w:val="1"/>
+      <w:numFmt w:val="bullet"/>
+      <w:lvlText w:val="●"/>
+      <w:lvlJc w:val="left"/>
+      <w:pPr>
+        <w:ind w:left="720" w:hanging="360"/>
+      </w:pPr>
+      <w:rPr>
+        <w:u w:val="none"/>
+      </w:rPr>
+    </w:lvl>
+    <w:lvl w:ilvl="1">
+      <w:start w:val="1"/>
+      <w:numFmt w:val="bullet"/>
+      <w:lvlText w:val="○"/>
+      <w:lvlJc w:val="left"/>
+      <w:pPr>
+        <w:ind w:left="1440" w:hanging="360"/>
+      </w:pPr>
+      <w:rPr>
+        <w:u w:val="none"/>
+      </w:rPr>
+    </w:lvl>
+    <w:lvl w:ilvl="2">
+      <w:start w:val="1"/>
+      <w:numFmt w:val="bullet"/>
+      <w:lvlText w:val="■"/>
+      <w:lvlJc w:val="left"/>
+      <w:pPr>
+        <w:ind w:left="2160" w:hanging="360"/>
+      </w:pPr>
+      <w:rPr>
+        <w:u w:val="none"/>
+      </w:rPr>
+    </w:lvl>
+    <w:lvl w:ilvl="3">
+      <w:start w:val="1"/>
+      <w:numFmt w:val="bullet"/>
+      <w:lvlText w:val="●"/>
+      <w:lvlJc w:val="left"/>
+      <w:pPr>
+        <w:ind w:left="2880" w:hanging="360"/>
+      </w:pPr>
+      <w:rPr>
+        <w:u w:val="none"/>
+      </w:rPr>
+    </w:lvl>
+    <w:lvl w:ilvl="4">
+      <w:start w:val="1"/>
+      <w:numFmt w:val="bullet"/>
+      <w:lvlText w:val="○"/>
+      <w:lvlJc w:val="left"/>
+      <w:pPr>
+        <w:ind w:left="3600" w:hanging="360"/>
+      </w:pPr>
+      <w:rPr>
+        <w:u w:val="none"/>
+      </w:rPr>
+    </w:lvl>
+    <w:lvl w:ilvl="5">
+      <w:start w:val="1"/>
+      <w:numFmt w:val="bullet"/>
+      <w:lvlText w:val="■"/>
+      <w:lvlJc w:val="left"/>
+      <w:pPr>
+        <w:ind w:left="4320" w:hanging="360"/>
+      </w:pPr>
+      <w:rPr>
+        <w:u w:val="none"/>
+      </w:rPr>
+    </w:lvl>
+    <w:lvl w:ilvl="6">
+      <w:start w:val="1"/>
+      <w:numFmt w:val="bullet"/>
+      <w:lvlText w:val="●"/>
+      <w:lvlJc w:val="left"/>
+      <w:pPr>
+        <w:ind w:left="5040" w:hanging="360"/>
+      </w:pPr>
+      <w:rPr>
+        <w:u w:val="none"/>
+      </w:rPr>
+    </w:lvl>
+    <w:lvl w:ilvl="7">
+      <w:start w:val="1"/>
+      <w:numFmt w:val="bullet"/>
+      <w:lvlText w:val="○"/>
+      <w:lvlJc w:val="left"/>
+      <w:pPr>
+        <w:ind w:left="5760" w:hanging="360"/>
+      </w:pPr>
+      <w:rPr>
+        <w:u w:val="none"/>
+      </w:rPr>
+    </w:lvl>
+    <w:lvl w:ilvl="8">
+      <w:start w:val="1"/>
+      <w:numFmt w:val="bullet"/>
+      <w:lvlText w:val="■"/>
+      <w:lvlJc w:val="left"/>
+      <w:pPr>
+        <w:ind w:left="6480" w:hanging="360"/>
+      </w:pPr>
+      <w:rPr>
+        <w:u w:val="none"/>
+      </w:rPr>
+    </w:lvl>
+  </w:abstractNum>
+  <w:abstractNum w:abstractNumId="2">
+    <w:lvl w:ilvl="0">
+      <w:start w:val="1"/>
+      <w:numFmt w:val="bullet"/>
+      <w:lvlText w:val="●"/>
+      <w:lvlJc w:val="left"/>
+      <w:pPr>
+        <w:ind w:left="720" w:hanging="360"/>
+      </w:pPr>
+      <w:rPr>
+        <w:u w:val="none"/>
+      </w:rPr>
+    </w:lvl>
+    <w:lvl w:ilvl="1">
+      <w:start w:val="1"/>
+      <w:numFmt w:val="bullet"/>
+      <w:lvlText w:val="○"/>
+      <w:lvlJc w:val="left"/>
+      <w:pPr>
+        <w:ind w:left="1440" w:hanging="360"/>
+      </w:pPr>
+      <w:rPr>
+        <w:u w:val="none"/>
+      </w:rPr>
+    </w:lvl>
+    <w:lvl w:ilvl="2">
+      <w:start w:val="1"/>
+      <w:numFmt w:val="bullet"/>
+      <w:lvlText w:val="■"/>
+      <w:lvlJc w:val="left"/>
+      <w:pPr>
+        <w:ind w:left="2160" w:hanging="360"/>
+      </w:pPr>
+      <w:rPr>
+        <w:u w:val="none"/>
+      </w:rPr>
+    </w:lvl>
+    <w:lvl w:ilvl="3">
+      <w:start w:val="1"/>
+      <w:numFmt w:val="bullet"/>
+      <w:lvlText w:val="●"/>
+      <w:lvlJc w:val="left"/>
+      <w:pPr>
+        <w:ind w:left="2880" w:hanging="360"/>
+      </w:pPr>
+      <w:rPr>
+        <w:u w:val="none"/>
+      </w:rPr>
+    </w:lvl>
+    <w:lvl w:ilvl="4">
+      <w:start w:val="1"/>
+      <w:numFmt w:val="bullet"/>
+      <w:lvlText w:val="○"/>
+      <w:lvlJc w:val="left"/>
+      <w:pPr>
+        <w:ind w:left="3600" w:hanging="360"/>
+      </w:pPr>
+      <w:rPr>
+        <w:u w:val="none"/>
+      </w:rPr>
+    </w:lvl>
+    <w:lvl w:ilvl="5">
+      <w:start w:val="1"/>
+      <w:numFmt w:val="bullet"/>
+      <w:lvlText w:val="■"/>
+      <w:lvlJc w:val="left"/>
+      <w:pPr>
+        <w:ind w:left="4320" w:hanging="360"/>
+      </w:pPr>
+      <w:rPr>
+        <w:u w:val="none"/>
+      </w:rPr>
+    </w:lvl>
+    <w:lvl w:ilvl="6">
+      <w:start w:val="1"/>
+      <w:numFmt w:val="bullet"/>
+      <w:lvlText w:val="●"/>
+      <w:lvlJc w:val="left"/>
+      <w:pPr>
+        <w:ind w:left="5040" w:hanging="360"/>
+      </w:pPr>
+      <w:rPr>
+        <w:u w:val="none"/>
+      </w:rPr>
+    </w:lvl>
+    <w:lvl w:ilvl="7">
+      <w:start w:val="1"/>
+      <w:numFmt w:val="bullet"/>
+      <w:lvlText w:val="○"/>
+      <w:lvlJc w:val="left"/>
+      <w:pPr>
+        <w:ind w:left="5760" w:hanging="360"/>
+      </w:pPr>
+      <w:rPr>
+        <w:u w:val="none"/>
+      </w:rPr>
+    </w:lvl>
+    <w:lvl w:ilvl="8">
+      <w:start w:val="1"/>
+      <w:numFmt w:val="bullet"/>
+      <w:lvlText w:val="■"/>
+      <w:lvlJc w:val="left"/>
+      <w:pPr>
+        <w:ind w:left="6480" w:hanging="360"/>
+      </w:pPr>
+      <w:rPr>
+        <w:u w:val="none"/>
+      </w:rPr>
+    </w:lvl>
+  </w:abstractNum>
+  <w:abstractNum w:abstractNumId="3">
+    <w:lvl w:ilvl="0">
+      <w:start w:val="1"/>
+      <w:numFmt w:val="bullet"/>
+      <w:lvlText w:val="●"/>
+      <w:lvlJc w:val="left"/>
+      <w:pPr>
+        <w:ind w:left="720" w:hanging="360"/>
+      </w:pPr>
+      <w:rPr>
+        <w:u w:val="none"/>
+      </w:rPr>
+    </w:lvl>
+    <w:lvl w:ilvl="1">
+      <w:start w:val="1"/>
+      <w:numFmt w:val="bullet"/>
+      <w:lvlText w:val="○"/>
+      <w:lvlJc w:val="left"/>
+      <w:pPr>
+        <w:ind w:left="1440" w:hanging="360"/>
+      </w:pPr>
+      <w:rPr>
+        <w:u w:val="none"/>
+      </w:rPr>
+    </w:lvl>
+    <w:lvl w:ilvl="2">
+      <w:start w:val="1"/>
+      <w:numFmt w:val="bullet"/>
+      <w:lvlText w:val="■"/>
+      <w:lvlJc w:val="left"/>
+      <w:pPr>
+        <w:ind w:left="2160" w:hanging="360"/>
+      </w:pPr>
+      <w:rPr>
+        <w:u w:val="none"/>
+      </w:rPr>
+    </w:lvl>
+    <w:lvl w:ilvl="3">
+      <w:start w:val="1"/>
+      <w:numFmt w:val="bullet"/>
+      <w:lvlText w:val="●"/>
+      <w:lvlJc w:val="left"/>
+      <w:pPr>
+        <w:ind w:left="2880" w:hanging="360"/>
+      </w:pPr>
+      <w:rPr>
+        <w:u w:val="none"/>
+      </w:rPr>
+    </w:lvl>
+    <w:lvl w:ilvl="4">
+      <w:start w:val="1"/>
+      <w:numFmt w:val="bullet"/>
+      <w:lvlText w:val="○"/>
+      <w:lvlJc w:val="left"/>
+      <w:pPr>
+        <w:ind w:left="3600" w:hanging="360"/>
+      </w:pPr>
+      <w:rPr>
+        <w:u w:val="none"/>
+      </w:rPr>
+    </w:lvl>
+    <w:lvl w:ilvl="5">
+      <w:start w:val="1"/>
+      <w:numFmt w:val="bullet"/>
+      <w:lvlText w:val="■"/>
+      <w:lvlJc w:val="left"/>
+      <w:pPr>
+        <w:ind w:left="4320" w:hanging="360"/>
+      </w:pPr>
+      <w:rPr>
+        <w:u w:val="none"/>
+      </w:rPr>
+    </w:lvl>
+    <w:lvl w:ilvl="6">
+      <w:start w:val="1"/>
+      <w:numFmt w:val="bullet"/>
+      <w:lvlText w:val="●"/>
+      <w:lvlJc w:val="left"/>
+      <w:pPr>
+        <w:ind w:left="5040" w:hanging="360"/>
+      </w:pPr>
+      <w:rPr>
+        <w:u w:val="none"/>
+      </w:rPr>
+    </w:lvl>
+    <w:lvl w:ilvl="7">
+      <w:start w:val="1"/>
+      <w:numFmt w:val="bullet"/>
+      <w:lvlText w:val="○"/>
+      <w:lvlJc w:val="left"/>
+      <w:pPr>
+        <w:ind w:left="5760" w:hanging="360"/>
+      </w:pPr>
+      <w:rPr>
+        <w:u w:val="none"/>
+      </w:rPr>
+    </w:lvl>
+    <w:lvl w:ilvl="8">
+      <w:start w:val="1"/>
+      <w:numFmt w:val="bullet"/>
+      <w:lvlText w:val="■"/>
+      <w:lvlJc w:val="left"/>
+      <w:pPr>
+        <w:ind w:left="6480" w:hanging="360"/>
+      </w:pPr>
+      <w:rPr>
+        <w:u w:val="none"/>
+      </w:rPr>
+    </w:lvl>
+  </w:abstractNum>
+  <w:abstractNum w:abstractNumId="4">
+    <w:lvl w:ilvl="0">
+      <w:start w:val="1"/>
+      <w:numFmt w:val="bullet"/>
+      <w:lvlText w:val="●"/>
+      <w:lvlJc w:val="left"/>
+      <w:pPr>
+        <w:ind w:left="720" w:hanging="360"/>
+      </w:pPr>
+      <w:rPr>
+        <w:u w:val="none"/>
+      </w:rPr>
+    </w:lvl>
+    <w:lvl w:ilvl="1">
+      <w:start w:val="1"/>
+      <w:numFmt w:val="bullet"/>
+      <w:lvlText w:val="○"/>
+      <w:lvlJc w:val="left"/>
+      <w:pPr>
+        <w:ind w:left="1440" w:hanging="360"/>
+      </w:pPr>
+      <w:rPr>
+        <w:u w:val="none"/>
+      </w:rPr>
+    </w:lvl>
+    <w:lvl w:ilvl="2">
+      <w:start w:val="1"/>
+      <w:numFmt w:val="bullet"/>
+      <w:lvlText w:val="■"/>
+      <w:lvlJc w:val="left"/>
+      <w:pPr>
+        <w:ind w:left="2160" w:hanging="360"/>
+      </w:pPr>
+      <w:rPr>
+        <w:u w:val="none"/>
+      </w:rPr>
+    </w:lvl>
+    <w:lvl w:ilvl="3">
+      <w:start w:val="1"/>
+      <w:numFmt w:val="bullet"/>
+      <w:lvlText w:val="●"/>
+      <w:lvlJc w:val="left"/>
+      <w:pPr>
+        <w:ind w:left="2880" w:hanging="360"/>
+      </w:pPr>
+      <w:rPr>
+        <w:u w:val="none"/>
+      </w:rPr>
+    </w:lvl>
+    <w:lvl w:ilvl="4">
+      <w:start w:val="1"/>
+      <w:numFmt w:val="bullet"/>
+      <w:lvlText w:val="○"/>
+      <w:lvlJc w:val="left"/>
+      <w:pPr>
+        <w:ind w:left="3600" w:hanging="360"/>
+      </w:pPr>
+      <w:rPr>
+        <w:u w:val="none"/>
+      </w:rPr>
+    </w:lvl>
+    <w:lvl w:ilvl="5">
+      <w:start w:val="1"/>
+      <w:numFmt w:val="bullet"/>
+      <w:lvlText w:val="■"/>
+      <w:lvlJc w:val="left"/>
+      <w:pPr>
+        <w:ind w:left="4320" w:hanging="360"/>
+      </w:pPr>
+      <w:rPr>
+        <w:u w:val="none"/>
+      </w:rPr>
+    </w:lvl>
+    <w:lvl w:ilvl="6">
+      <w:start w:val="1"/>
+      <w:numFmt w:val="bullet"/>
+      <w:lvlText w:val="●"/>
+      <w:lvlJc w:val="left"/>
+      <w:pPr>
+        <w:ind w:left="5040" w:hanging="360"/>
+      </w:pPr>
+      <w:rPr>
+        <w:u w:val="none"/>
+      </w:rPr>
+    </w:lvl>
+    <w:lvl w:ilvl="7">
+      <w:start w:val="1"/>
+      <w:numFmt w:val="bullet"/>
+      <w:lvlText w:val="○"/>
+      <w:lvlJc w:val="left"/>
+      <w:pPr>
+        <w:ind w:left="5760" w:hanging="360"/>
+      </w:pPr>
+      <w:rPr>
+        <w:u w:val="none"/>
+      </w:rPr>
+    </w:lvl>
+    <w:lvl w:ilvl="8">
+      <w:start w:val="1"/>
+      <w:numFmt w:val="bullet"/>
+      <w:lvlText w:val="■"/>
+      <w:lvlJc w:val="left"/>
+      <w:pPr>
+        <w:ind w:left="6480" w:hanging="360"/>
+      </w:pPr>
+      <w:rPr>
+        <w:u w:val="none"/>
+      </w:rPr>
+    </w:lvl>
+  </w:abstractNum>
+  <w:abstractNum w:abstractNumId="5">
+    <w:lvl w:ilvl="0">
+      <w:start w:val="1"/>
+      <w:numFmt w:val="bullet"/>
+      <w:lvlText w:val="●"/>
+      <w:lvlJc w:val="left"/>
+      <w:pPr>
+        <w:ind w:left="720" w:hanging="360"/>
+      </w:pPr>
+      <w:rPr>
+        <w:u w:val="none"/>
+      </w:rPr>
+    </w:lvl>
+    <w:lvl w:ilvl="1">
+      <w:start w:val="1"/>
+      <w:numFmt w:val="bullet"/>
+      <w:lvlText w:val="○"/>
+      <w:lvlJc w:val="left"/>
+      <w:pPr>
+        <w:ind w:left="1440" w:hanging="360"/>
+      </w:pPr>
+      <w:rPr>
+        <w:u w:val="none"/>
+      </w:rPr>
+    </w:lvl>
+    <w:lvl w:ilvl="2">
+      <w:start w:val="1"/>
+      <w:numFmt w:val="bullet"/>
+      <w:lvlText w:val="■"/>
+      <w:lvlJc w:val="left"/>
+      <w:pPr>
+        <w:ind w:left="2160" w:hanging="360"/>
+      </w:pPr>
+      <w:rPr>
+        <w:u w:val="none"/>
+      </w:rPr>
+    </w:lvl>
+    <w:lvl w:ilvl="3">
+      <w:start w:val="1"/>
+      <w:numFmt w:val="bullet"/>
+      <w:lvlText w:val="●"/>
+      <w:lvlJc w:val="left"/>
+      <w:pPr>
+        <w:ind w:left="2880" w:hanging="360"/>
+      </w:pPr>
+      <w:rPr>
+        <w:u w:val="none"/>
+      </w:rPr>
+    </w:lvl>
+    <w:lvl w:ilvl="4">
+      <w:start w:val="1"/>
+      <w:numFmt w:val="bullet"/>
+      <w:lvlText w:val="○"/>
+      <w:lvlJc w:val="left"/>
+      <w:pPr>
+        <w:ind w:left="3600" w:hanging="360"/>
+      </w:pPr>
+      <w:rPr>
+        <w:u w:val="none"/>
+      </w:rPr>
+    </w:lvl>
+    <w:lvl w:ilvl="5">
+      <w:start w:val="1"/>
+      <w:numFmt w:val="bullet"/>
+      <w:lvlText w:val="■"/>
+      <w:lvlJc w:val="left"/>
+      <w:pPr>
+        <w:ind w:left="4320" w:hanging="360"/>
+      </w:pPr>
+      <w:rPr>
+        <w:u w:val="none"/>
+      </w:rPr>
+    </w:lvl>
+    <w:lvl w:ilvl="6">
+      <w:start w:val="1"/>
+      <w:numFmt w:val="bullet"/>
+      <w:lvlText w:val="●"/>
+      <w:lvlJc w:val="left"/>
+      <w:pPr>
+        <w:ind w:left="5040" w:hanging="360"/>
+      </w:pPr>
+      <w:rPr>
+        <w:u w:val="none"/>
+      </w:rPr>
+    </w:lvl>
+    <w:lvl w:ilvl="7">
+      <w:start w:val="1"/>
+      <w:numFmt w:val="bullet"/>
+      <w:lvlText w:val="○"/>
+      <w:lvlJc w:val="left"/>
+      <w:pPr>
+        <w:ind w:left="5760" w:hanging="360"/>
+      </w:pPr>
+      <w:rPr>
+        <w:u w:val="none"/>
+      </w:rPr>
+    </w:lvl>
+    <w:lvl w:ilvl="8">
+      <w:start w:val="1"/>
+      <w:numFmt w:val="bullet"/>
+      <w:lvlText w:val="■"/>
+      <w:lvlJc w:val="left"/>
+      <w:pPr>
+        <w:ind w:left="6480" w:hanging="360"/>
+      </w:pPr>
+      <w:rPr>
+        <w:u w:val="none"/>
+      </w:rPr>
+    </w:lvl>
+  </w:abstractNum>
+  <w:num w:numId="1">
+    <w:abstractNumId w:val="1"/>
+  </w:num>
+  <w:num w:numId="2">
+    <w:abstractNumId w:val="2"/>
+  </w:num>
+  <w:num w:numId="3">
+    <w:abstractNumId w:val="3"/>
+  </w:num>
+  <w:num w:numId="4">
+    <w:abstractNumId w:val="4"/>
+  </w:num>
+  <w:num w:numId="5">
+    <w:abstractNumId w:val="5"/>
+  </w:num>
+</w:numbering>
 </file>
 
 <file path=word/styles.xml><?xml version="1.0" encoding="utf-8"?>

</xml_diff>